<commit_message>
3 Kapitel/Unterkapitel für die Studienarbeit geschrieben
</commit_message>
<xml_diff>
--- a/reports/Studienarbeit_Buergeranfragen.docx
+++ b/reports/Studienarbeit_Buergeranfragen.docx
@@ -5,6 +5,7 @@
     <w:p>
       <w:pPr>
         <w:pStyle w:val="Titel"/>
+        <w:jc w:val="both"/>
         <w:rPr>
           <w:lang w:val="de-DE"/>
         </w:rPr>
@@ -19,6 +20,7 @@
     <w:p>
       <w:pPr>
         <w:pStyle w:val="berschrift1"/>
+        <w:jc w:val="both"/>
         <w:rPr>
           <w:lang w:val="de-DE"/>
         </w:rPr>
@@ -33,6 +35,7 @@
     <w:p>
       <w:pPr>
         <w:pStyle w:val="Aufzhlungszeichen"/>
+        <w:jc w:val="both"/>
         <w:rPr>
           <w:lang w:val="de-DE"/>
         </w:rPr>
@@ -47,6 +50,7 @@
     <w:p>
       <w:pPr>
         <w:pStyle w:val="Aufzhlungszeichen"/>
+        <w:jc w:val="both"/>
         <w:rPr>
           <w:lang w:val="de-DE"/>
         </w:rPr>
@@ -61,6 +65,7 @@
     <w:p>
       <w:pPr>
         <w:pStyle w:val="Aufzhlungszeichen"/>
+        <w:jc w:val="both"/>
         <w:rPr>
           <w:lang w:val="de-DE"/>
         </w:rPr>
@@ -75,6 +80,7 @@
     <w:p>
       <w:pPr>
         <w:pStyle w:val="berschrift1"/>
+        <w:jc w:val="both"/>
         <w:rPr>
           <w:lang w:val="de-DE"/>
         </w:rPr>
@@ -88,8 +94,11 @@
     </w:p>
     <w:p>
       <w:pPr>
-        <w:pStyle w:val="Aufzhlungszeichen"/>
-        <w:rPr>
+        <w:pStyle w:val="berschrift2"/>
+        <w:jc w:val="both"/>
+        <w:rPr>
+          <w:sz w:val="28"/>
+          <w:szCs w:val="28"/>
           <w:lang w:val="de-DE"/>
         </w:rPr>
       </w:pPr>
@@ -97,12 +106,38 @@
         <w:rPr>
           <w:lang w:val="de-DE"/>
         </w:rPr>
-        <w:t>[Platzhalter] Grundlagen von NLP</w:t>
+        <w:t xml:space="preserve">2.1 </w:t>
+      </w:r>
+      <w:r>
+        <w:rPr>
+          <w:lang w:val="de-DE"/>
+        </w:rPr>
+        <w:t xml:space="preserve">Grundlagen von </w:t>
+      </w:r>
+      <w:r>
+        <w:rPr>
+          <w:lang w:val="de-DE"/>
+        </w:rPr>
+        <w:t>Natural Language Processing (</w:t>
+      </w:r>
+      <w:r>
+        <w:rPr>
+          <w:lang w:val="de-DE"/>
+        </w:rPr>
+        <w:t>NLP</w:t>
+      </w:r>
+      <w:r>
+        <w:rPr>
+          <w:sz w:val="28"/>
+          <w:szCs w:val="28"/>
+          <w:lang w:val="de-DE"/>
+        </w:rPr>
+        <w:t>)</w:t>
       </w:r>
     </w:p>
     <w:p>
       <w:pPr>
-        <w:pStyle w:val="Aufzhlungszeichen"/>
+        <w:jc w:val="both"/>
         <w:rPr>
           <w:lang w:val="de-DE"/>
         </w:rPr>
@@ -111,12 +146,24 @@
         <w:rPr>
           <w:lang w:val="de-DE"/>
         </w:rPr>
-        <w:t>[Platzhalter] Textklassifikation im Überblick</w:t>
+        <w:t xml:space="preserve">Natural Language Processing (NLP) ist ein Teilgebiet der künstlichen Intelligenz, </w:t>
+      </w:r>
+      <w:r>
+        <w:rPr>
+          <w:lang w:val="de-DE"/>
+        </w:rPr>
+        <w:t>dass</w:t>
+      </w:r>
+      <w:r>
+        <w:rPr>
+          <w:lang w:val="de-DE"/>
+        </w:rPr>
+        <w:t xml:space="preserve"> sich mit der automatisierten Verarbeitung, Analyse und Generierung natürlicher Sprache beschäftigt. Ziel ist es, menschliche Sprache so zu modellieren, dass sie von Computern interpretiert und verarbeitet werden kann. Dabei kommen sowohl linguistische Regeln als auch statistische und maschinelle Lernverfahren zum Einsatz.</w:t>
       </w:r>
     </w:p>
     <w:p>
       <w:pPr>
-        <w:pStyle w:val="Aufzhlungszeichen"/>
+        <w:jc w:val="both"/>
         <w:rPr>
           <w:lang w:val="de-DE"/>
         </w:rPr>
@@ -125,12 +172,339 @@
         <w:rPr>
           <w:lang w:val="de-DE"/>
         </w:rPr>
-        <w:t>[Platzhalter] Klassische ML-Ansätze (Naive Bayes, TF-IDF etc.)</w:t>
+        <w:t>NLP findet Anwendung in zahlreichen Bereichen, darunter maschinelle Übersetzung, Textklassifikation, Chatbots, Informationsextraktion und Stimmungsanalyse. Besonders in der öffentlichen Verwaltung kann NLP genutzt werden, um eingehende Texte – etwa Bürgeranfragen – automatisiert zu analysieren und effizient zu bearbeiten.</w:t>
       </w:r>
     </w:p>
     <w:p>
       <w:pPr>
+        <w:jc w:val="both"/>
+        <w:rPr>
+          <w:lang w:val="de-DE"/>
+        </w:rPr>
+      </w:pPr>
+      <w:r>
+        <w:rPr>
+          <w:lang w:val="de-DE"/>
+        </w:rPr>
+        <w:t>Eine zentrale Herausforderung im NLP ist die Ambiguität natürlicher Sprache: Wörter können mehrere Bedeutungen haben, Sätze können unterschiedlich interpretiert werden. Die Vorverarbeitung von Textdaten (z. B. Tokenisierung, Normalisierung, Entfernen von Stoppwörtern) ist daher ein essenzieller Schritt, um strukturierte Eingabedaten für statistische Modelle bereitzustellen.</w:t>
+      </w:r>
+      <w:r>
+        <w:rPr>
+          <w:lang w:val="de-DE"/>
+        </w:rPr>
+        <w:t xml:space="preserve"> </w:t>
+      </w:r>
+      <w:sdt>
+        <w:sdtPr>
+          <w:rPr>
+            <w:lang w:val="de-DE"/>
+          </w:rPr>
+          <w:alias w:val="To edit, see citavi.com/edit"/>
+          <w:tag w:val="CitaviPlaceholder#3a28a8d5-8238-447f-9a20-e3ef67ab3847"/>
+          <w:id w:val="-571359247"/>
+          <w:placeholder>
+            <w:docPart w:val="DefaultPlaceholder_-1854013440"/>
+          </w:placeholder>
+        </w:sdtPr>
+        <w:sdtContent>
+          <w:r>
+            <w:rPr>
+              <w:lang w:val="de-DE"/>
+            </w:rPr>
+            <w:fldChar w:fldCharType="begin"/>
+          </w:r>
+          <w:r>
+            <w:rPr>
+              <w:lang w:val="de-DE"/>
+            </w:rPr>
+            <w:instrText>ADDIN CitaviPlaceholder{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}</w:instrText>
+          </w:r>
+          <w:r>
+            <w:rPr>
+              <w:lang w:val="de-DE"/>
+            </w:rPr>
+            <w:fldChar w:fldCharType="separate"/>
+          </w:r>
+          <w:r>
+            <w:rPr>
+              <w:lang w:val="de-DE"/>
+            </w:rPr>
+            <w:t>[B3]</w:t>
+          </w:r>
+          <w:r>
+            <w:rPr>
+              <w:lang w:val="de-DE"/>
+            </w:rPr>
+            <w:fldChar w:fldCharType="end"/>
+          </w:r>
+        </w:sdtContent>
+      </w:sdt>
+    </w:p>
+    <w:p>
+      <w:pPr>
+        <w:pStyle w:val="berschrift2"/>
+        <w:rPr>
+          <w:lang w:val="de-DE"/>
+        </w:rPr>
+      </w:pPr>
+      <w:r>
+        <w:rPr>
+          <w:lang w:val="de-DE"/>
+        </w:rPr>
+        <w:t xml:space="preserve">2.2 </w:t>
+      </w:r>
+      <w:r>
+        <w:rPr>
+          <w:lang w:val="de-DE"/>
+        </w:rPr>
+        <w:t>Textklassifikation im Überblick</w:t>
+      </w:r>
+    </w:p>
+    <w:p>
+      <w:pPr>
+        <w:rPr>
+          <w:lang w:val="de-DE"/>
+        </w:rPr>
+      </w:pPr>
+      <w:r>
+        <w:rPr>
+          <w:lang w:val="de-DE"/>
+        </w:rPr>
+        <w:t>Die Textklassifikation ist eine Kernanwendung innerhalb des NLP. Ziel ist es, einem gegebenen Text automatisch eine oder mehrere vordefinierte Klassen zuzuordnen. Typische Anwendungsfälle sind Spam-Erkennung, Kategorisierung von Support-Tickets oder Meinungsanalyse.</w:t>
+      </w:r>
+      <w:r>
+        <w:rPr>
+          <w:lang w:val="de-DE"/>
+        </w:rPr>
+        <w:t xml:space="preserve"> </w:t>
+      </w:r>
+      <w:sdt>
+        <w:sdtPr>
+          <w:rPr>
+            <w:lang w:val="de-DE"/>
+          </w:rPr>
+          <w:alias w:val="To edit, see citavi.com/edit"/>
+          <w:tag w:val="CitaviPlaceholder#6357ce4b-d4d3-40aa-943f-74ac7c1e53bc"/>
+          <w:id w:val="-1833819840"/>
+          <w:placeholder>
+            <w:docPart w:val="DefaultPlaceholder_-1854013440"/>
+          </w:placeholder>
+        </w:sdtPr>
+        <w:sdtContent>
+          <w:r>
+            <w:rPr>
+              <w:lang w:val="de-DE"/>
+            </w:rPr>
+            <w:fldChar w:fldCharType="begin"/>
+          </w:r>
+          <w:r>
+            <w:rPr>
+              <w:lang w:val="de-DE"/>
+            </w:rPr>
+            <w:instrText>ADDIN CitaviPlaceholder{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}</w:instrText>
+          </w:r>
+          <w:r>
+            <w:rPr>
+              <w:lang w:val="de-DE"/>
+            </w:rPr>
+            <w:fldChar w:fldCharType="separate"/>
+          </w:r>
+          <w:r>
+            <w:rPr>
+              <w:lang w:val="de-DE"/>
+            </w:rPr>
+            <w:t>[B4]</w:t>
+          </w:r>
+          <w:r>
+            <w:rPr>
+              <w:lang w:val="de-DE"/>
+            </w:rPr>
+            <w:fldChar w:fldCharType="end"/>
+          </w:r>
+        </w:sdtContent>
+      </w:sdt>
+    </w:p>
+    <w:p>
+      <w:pPr>
+        <w:rPr>
+          <w:lang w:val="de-DE"/>
+        </w:rPr>
+      </w:pPr>
+      <w:r>
+        <w:rPr>
+          <w:lang w:val="de-DE"/>
+        </w:rPr>
+        <w:t>Klassische Textklassifikation basiert auf der Umwandlung von Texten in numerische Vektoren (Merkmalsräume), welche anschließend als Eingabe für ein maschinelles Lernverfahren dienen. Die Transformation erfolgt meist über sogenannte Bag-</w:t>
+      </w:r>
+      <w:proofErr w:type="spellStart"/>
+      <w:r>
+        <w:rPr>
+          <w:lang w:val="de-DE"/>
+        </w:rPr>
+        <w:t>of</w:t>
+      </w:r>
+      <w:proofErr w:type="spellEnd"/>
+      <w:r>
+        <w:rPr>
+          <w:lang w:val="de-DE"/>
+        </w:rPr>
+        <w:t>-Words- oder TF-IDF-Verfahren, welche die Relevanz einzelner Begriffe innerhalb eines Korpus berechnen.</w:t>
+      </w:r>
+      <w:r>
+        <w:rPr>
+          <w:lang w:val="de-DE"/>
+        </w:rPr>
+        <w:t xml:space="preserve"> </w:t>
+      </w:r>
+      <w:sdt>
+        <w:sdtPr>
+          <w:rPr>
+            <w:lang w:val="de-DE"/>
+          </w:rPr>
+          <w:alias w:val="To edit, see citavi.com/edit"/>
+          <w:tag w:val="CitaviPlaceholder#7da126d6-4b7a-47e8-a577-ec6bf3c8bbdc"/>
+          <w:id w:val="1888992615"/>
+          <w:placeholder>
+            <w:docPart w:val="DefaultPlaceholder_-1854013440"/>
+          </w:placeholder>
+        </w:sdtPr>
+        <w:sdtContent>
+          <w:r>
+            <w:rPr>
+              <w:lang w:val="de-DE"/>
+            </w:rPr>
+            <w:fldChar w:fldCharType="begin"/>
+          </w:r>
+          <w:r>
+            <w:rPr>
+              <w:lang w:val="de-DE"/>
+            </w:rPr>
+            <w:instrText>ADDIN CitaviPlaceholder{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}</w:instrText>
+          </w:r>
+          <w:r>
+            <w:rPr>
+              <w:lang w:val="de-DE"/>
+            </w:rPr>
+            <w:fldChar w:fldCharType="separate"/>
+          </w:r>
+          <w:r>
+            <w:rPr>
+              <w:lang w:val="de-DE"/>
+            </w:rPr>
+            <w:t>[B2]</w:t>
+          </w:r>
+          <w:r>
+            <w:rPr>
+              <w:lang w:val="de-DE"/>
+            </w:rPr>
+            <w:fldChar w:fldCharType="end"/>
+          </w:r>
+        </w:sdtContent>
+      </w:sdt>
+    </w:p>
+    <w:p>
+      <w:pPr>
+        <w:rPr>
+          <w:lang w:val="de-DE"/>
+        </w:rPr>
+      </w:pPr>
+      <w:r>
+        <w:rPr>
+          <w:lang w:val="de-DE"/>
+        </w:rPr>
+        <w:lastRenderedPageBreak/>
+        <w:t xml:space="preserve">Danach kommen überwachtes Lernverfahren wie Naive Bayes, </w:t>
+      </w:r>
+      <w:proofErr w:type="spellStart"/>
+      <w:r>
+        <w:rPr>
+          <w:lang w:val="de-DE"/>
+        </w:rPr>
+        <w:t>Logistic</w:t>
+      </w:r>
+      <w:proofErr w:type="spellEnd"/>
+      <w:r>
+        <w:rPr>
+          <w:lang w:val="de-DE"/>
+        </w:rPr>
+        <w:t xml:space="preserve"> Regression oder Support Vector Machines (SVM) zum Einsatz. Diese Modelle lernen auf Basis gelabelter Trainingsdaten, wie bestimmte Textmuster mit bestimmten Klassen korrelieren.</w:t>
+      </w:r>
+      <w:r>
+        <w:rPr>
+          <w:lang w:val="de-DE"/>
+        </w:rPr>
+        <w:t xml:space="preserve"> </w:t>
+      </w:r>
+      <w:sdt>
+        <w:sdtPr>
+          <w:rPr>
+            <w:lang w:val="de-DE"/>
+          </w:rPr>
+          <w:alias w:val="To edit, see citavi.com/edit"/>
+          <w:tag w:val="CitaviPlaceholder#1834eadf-f654-436a-ac66-214decc6baf5"/>
+          <w:id w:val="1039402417"/>
+          <w:placeholder>
+            <w:docPart w:val="DefaultPlaceholder_-1854013440"/>
+          </w:placeholder>
+        </w:sdtPr>
+        <w:sdtContent>
+          <w:r>
+            <w:rPr>
+              <w:lang w:val="de-DE"/>
+            </w:rPr>
+            <w:fldChar w:fldCharType="begin"/>
+          </w:r>
+          <w:r>
+            <w:rPr>
+              <w:lang w:val="de-DE"/>
+            </w:rPr>
+            <w:instrText>ADDIN CitaviPlaceholder{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}</w:instrText>
+          </w:r>
+          <w:r>
+            <w:rPr>
+              <w:lang w:val="de-DE"/>
+            </w:rPr>
+            <w:fldChar w:fldCharType="separate"/>
+          </w:r>
+          <w:r>
+            <w:rPr>
+              <w:lang w:val="de-DE"/>
+            </w:rPr>
+            <w:t>[B1]</w:t>
+          </w:r>
+          <w:r>
+            <w:rPr>
+              <w:lang w:val="de-DE"/>
+            </w:rPr>
+            <w:fldChar w:fldCharType="end"/>
+          </w:r>
+        </w:sdtContent>
+      </w:sdt>
+    </w:p>
+    <w:p>
+      <w:pPr>
+        <w:rPr>
+          <w:lang w:val="de-DE"/>
+        </w:rPr>
+      </w:pPr>
+      <w:r>
+        <w:rPr>
+          <w:lang w:val="de-DE"/>
+        </w:rPr>
+        <w:t>Für die Klassifikation von Bürgeranfragen bedeutet das: Anhand eines Freitextes soll automatisiert erkannt werden, ob es sich etwa um ein Anliegen zum Thema „Abfall“, „Verkehr“ oder „Dokumente“ handelt. Damit stellt die Textklassifikation einen zentralen Bestandteil des Projekts dar.</w:t>
+      </w:r>
+    </w:p>
+    <w:p>
+      <w:pPr>
+        <w:rPr>
+          <w:lang w:val="de-DE"/>
+        </w:rPr>
+      </w:pPr>
+    </w:p>
+    <w:p>
+      <w:pPr>
         <w:pStyle w:val="berschrift1"/>
+        <w:jc w:val="both"/>
         <w:rPr>
           <w:lang w:val="de-DE"/>
         </w:rPr>
@@ -145,6 +519,7 @@
     <w:p>
       <w:pPr>
         <w:pStyle w:val="Aufzhlungszeichen"/>
+        <w:jc w:val="both"/>
         <w:rPr>
           <w:lang w:val="de-DE"/>
         </w:rPr>
@@ -159,6 +534,7 @@
     <w:p>
       <w:pPr>
         <w:pStyle w:val="Aufzhlungszeichen"/>
+        <w:jc w:val="both"/>
         <w:rPr>
           <w:lang w:val="de-DE"/>
         </w:rPr>
@@ -173,6 +549,7 @@
     <w:p>
       <w:pPr>
         <w:pStyle w:val="Aufzhlungszeichen"/>
+        <w:jc w:val="both"/>
         <w:rPr>
           <w:lang w:val="de-DE"/>
         </w:rPr>
@@ -195,6 +572,7 @@
     <w:p>
       <w:pPr>
         <w:pStyle w:val="Aufzhlungszeichen"/>
+        <w:jc w:val="both"/>
         <w:rPr>
           <w:lang w:val="de-DE"/>
         </w:rPr>
@@ -209,6 +587,7 @@
     <w:p>
       <w:pPr>
         <w:pStyle w:val="Aufzhlungszeichen"/>
+        <w:jc w:val="both"/>
         <w:rPr>
           <w:lang w:val="de-DE"/>
         </w:rPr>
@@ -223,6 +602,7 @@
     <w:p>
       <w:pPr>
         <w:pStyle w:val="berschrift1"/>
+        <w:jc w:val="both"/>
         <w:rPr>
           <w:lang w:val="de-DE"/>
         </w:rPr>
@@ -237,6 +617,7 @@
     <w:p>
       <w:pPr>
         <w:pStyle w:val="Aufzhlungszeichen"/>
+        <w:jc w:val="both"/>
         <w:rPr>
           <w:lang w:val="de-DE"/>
         </w:rPr>
@@ -251,6 +632,7 @@
     <w:p>
       <w:pPr>
         <w:pStyle w:val="Aufzhlungszeichen"/>
+        <w:jc w:val="both"/>
         <w:rPr>
           <w:lang w:val="de-DE"/>
         </w:rPr>
@@ -279,6 +661,7 @@
     <w:p>
       <w:pPr>
         <w:pStyle w:val="berschrift2"/>
+        <w:jc w:val="both"/>
         <w:rPr>
           <w:lang w:val="de-DE"/>
         </w:rPr>
@@ -292,13 +675,242 @@
     </w:p>
     <w:p>
       <w:pPr>
+        <w:jc w:val="both"/>
         <w:rPr>
           <w:lang w:val="de-DE"/>
         </w:rPr>
       </w:pPr>
+      <w:r>
+        <w:rPr>
+          <w:lang w:val="de-DE"/>
+        </w:rPr>
+        <w:t>Da keine öffentlich zugängliche Sammlung von Bürgeranfragen in deutscher Sprache verfügbar war, wurde im Rahmen dieser Arbeit ein eigener Datensatz simuliert. Die Inhalte wurden mithilfe von ChatGPT generiert und anschließend manuell überprüft und überarbeitet, um einen realitätsnahen Eindruck typischer Anliegen aus dem kommunalen Kontext zu gewährleisten.</w:t>
+      </w:r>
     </w:p>
     <w:p>
       <w:pPr>
+        <w:jc w:val="both"/>
+        <w:rPr>
+          <w:lang w:val="de-DE"/>
+        </w:rPr>
+      </w:pPr>
+      <w:r>
+        <w:rPr>
+          <w:lang w:val="de-DE"/>
+        </w:rPr>
+        <w:t>Der Datensatz umfasst 60 synthetische Einträge. Jeder Eintrag besteht aus einem kurzen freien Text (z. B. „Meine Mülltonne wurde nicht geleert.“) und einer zugewiesenen Kategorie. Die folgenden sechs Kategorien wurden verwendet:</w:t>
+      </w:r>
+    </w:p>
+    <w:p>
+      <w:pPr>
+        <w:pStyle w:val="Listenabsatz"/>
+        <w:numPr>
+          <w:ilvl w:val="0"/>
+          <w:numId w:val="10"/>
+        </w:numPr>
+        <w:jc w:val="both"/>
+        <w:rPr>
+          <w:lang w:val="de-DE"/>
+        </w:rPr>
+      </w:pPr>
+      <w:r>
+        <w:rPr>
+          <w:lang w:val="de-DE"/>
+        </w:rPr>
+        <w:t>Abfall</w:t>
+      </w:r>
+    </w:p>
+    <w:p>
+      <w:pPr>
+        <w:pStyle w:val="Listenabsatz"/>
+        <w:numPr>
+          <w:ilvl w:val="0"/>
+          <w:numId w:val="10"/>
+        </w:numPr>
+        <w:jc w:val="both"/>
+        <w:rPr>
+          <w:lang w:val="de-DE"/>
+        </w:rPr>
+      </w:pPr>
+      <w:r>
+        <w:rPr>
+          <w:lang w:val="de-DE"/>
+        </w:rPr>
+        <w:t>Dokumente</w:t>
+      </w:r>
+    </w:p>
+    <w:p>
+      <w:pPr>
+        <w:pStyle w:val="Listenabsatz"/>
+        <w:numPr>
+          <w:ilvl w:val="0"/>
+          <w:numId w:val="10"/>
+        </w:numPr>
+        <w:jc w:val="both"/>
+        <w:rPr>
+          <w:lang w:val="de-DE"/>
+        </w:rPr>
+      </w:pPr>
+      <w:r>
+        <w:rPr>
+          <w:lang w:val="de-DE"/>
+        </w:rPr>
+        <w:t>Infrastruktur</w:t>
+      </w:r>
+    </w:p>
+    <w:p>
+      <w:pPr>
+        <w:pStyle w:val="Listenabsatz"/>
+        <w:numPr>
+          <w:ilvl w:val="0"/>
+          <w:numId w:val="10"/>
+        </w:numPr>
+        <w:jc w:val="both"/>
+        <w:rPr>
+          <w:lang w:val="de-DE"/>
+        </w:rPr>
+      </w:pPr>
+      <w:r>
+        <w:rPr>
+          <w:lang w:val="de-DE"/>
+        </w:rPr>
+        <w:t>Verkehr</w:t>
+      </w:r>
+    </w:p>
+    <w:p>
+      <w:pPr>
+        <w:pStyle w:val="Listenabsatz"/>
+        <w:numPr>
+          <w:ilvl w:val="0"/>
+          <w:numId w:val="10"/>
+        </w:numPr>
+        <w:jc w:val="both"/>
+        <w:rPr>
+          <w:lang w:val="de-DE"/>
+        </w:rPr>
+      </w:pPr>
+      <w:r>
+        <w:rPr>
+          <w:lang w:val="de-DE"/>
+        </w:rPr>
+        <w:t>Bau</w:t>
+      </w:r>
+    </w:p>
+    <w:p>
+      <w:pPr>
+        <w:pStyle w:val="Listenabsatz"/>
+        <w:numPr>
+          <w:ilvl w:val="0"/>
+          <w:numId w:val="10"/>
+        </w:numPr>
+        <w:jc w:val="both"/>
+        <w:rPr>
+          <w:lang w:val="de-DE"/>
+        </w:rPr>
+      </w:pPr>
+      <w:r>
+        <w:rPr>
+          <w:lang w:val="de-DE"/>
+        </w:rPr>
+        <w:t>Sonstiges</w:t>
+      </w:r>
+    </w:p>
+    <w:p>
+      <w:pPr>
+        <w:jc w:val="both"/>
+        <w:rPr>
+          <w:lang w:val="de-DE"/>
+        </w:rPr>
+      </w:pPr>
+      <w:r>
+        <w:rPr>
+          <w:lang w:val="de-DE"/>
+        </w:rPr>
+        <w:t xml:space="preserve">Die Anfragen sind in einer CSV-Datei gespeichert und liegen in strukturierter Form im Projektordner unter </w:t>
+      </w:r>
+      <w:proofErr w:type="spellStart"/>
+      <w:r>
+        <w:rPr>
+          <w:lang w:val="de-DE"/>
+        </w:rPr>
+        <w:t>data</w:t>
+      </w:r>
+      <w:proofErr w:type="spellEnd"/>
+      <w:r>
+        <w:rPr>
+          <w:lang w:val="de-DE"/>
+        </w:rPr>
+        <w:t>/</w:t>
+      </w:r>
+      <w:proofErr w:type="spellStart"/>
+      <w:r>
+        <w:rPr>
+          <w:lang w:val="de-DE"/>
+        </w:rPr>
+        <w:t>raw</w:t>
+      </w:r>
+      <w:proofErr w:type="spellEnd"/>
+      <w:r>
+        <w:rPr>
+          <w:lang w:val="de-DE"/>
+        </w:rPr>
+        <w:t xml:space="preserve">/buergeranfragen_sample.csv. Der Text liegt in der Spalte </w:t>
+      </w:r>
+      <w:r>
+        <w:rPr>
+          <w:lang w:val="de-DE"/>
+        </w:rPr>
+        <w:lastRenderedPageBreak/>
+        <w:t>„a</w:t>
+      </w:r>
+      <w:r>
+        <w:rPr>
+          <w:lang w:val="de-DE"/>
+        </w:rPr>
+        <w:t>nfrage</w:t>
+      </w:r>
+      <w:r>
+        <w:rPr>
+          <w:lang w:val="de-DE"/>
+        </w:rPr>
+        <w:t>“</w:t>
+      </w:r>
+      <w:r>
+        <w:rPr>
+          <w:lang w:val="de-DE"/>
+        </w:rPr>
+        <w:t xml:space="preserve">, die zugehörige Zielklasse in </w:t>
+      </w:r>
+      <w:r>
+        <w:rPr>
+          <w:lang w:val="de-DE"/>
+        </w:rPr>
+        <w:t>der Spalte „</w:t>
+      </w:r>
+      <w:proofErr w:type="spellStart"/>
+      <w:r>
+        <w:rPr>
+          <w:lang w:val="de-DE"/>
+        </w:rPr>
+        <w:t>kategorie</w:t>
+      </w:r>
+      <w:proofErr w:type="spellEnd"/>
+      <w:r>
+        <w:rPr>
+          <w:lang w:val="de-DE"/>
+        </w:rPr>
+        <w:t>“</w:t>
+      </w:r>
+      <w:r>
+        <w:rPr>
+          <w:lang w:val="de-DE"/>
+        </w:rPr>
+        <w:t>. Die Daten wurden später für das Modelltraining in ein TF-IDF-Format überführt (siehe Abschnitt 4.2).</w:t>
+      </w:r>
+    </w:p>
+    <w:p>
+      <w:pPr>
+        <w:jc w:val="both"/>
         <w:rPr>
           <w:lang w:val="de-DE"/>
         </w:rPr>
@@ -307,6 +919,7 @@
     <w:p>
       <w:pPr>
         <w:pStyle w:val="berschrift2"/>
+        <w:jc w:val="both"/>
         <w:rPr>
           <w:lang w:val="de-DE"/>
         </w:rPr>
@@ -334,13 +947,288 @@
     </w:p>
     <w:p>
       <w:pPr>
+        <w:jc w:val="both"/>
         <w:rPr>
           <w:lang w:val="de-DE"/>
         </w:rPr>
       </w:pPr>
+      <w:r>
+        <w:rPr>
+          <w:lang w:val="de-DE"/>
+        </w:rPr>
+        <w:t>Für die maschinelle Verarbeitung von Texten ist eine Vorverarbeitung essenziell, da Rohdaten häufig unstrukturiert, uneinheitlich und nicht direkt numerisch verarbeitbar sind. In dieser Arbeit</w:t>
+      </w:r>
+      <w:r>
+        <w:rPr>
+          <w:lang w:val="de-DE"/>
+        </w:rPr>
+        <w:t>,</w:t>
+      </w:r>
+      <w:r>
+        <w:rPr>
+          <w:lang w:val="de-DE"/>
+        </w:rPr>
+        <w:t xml:space="preserve"> wurden daher mehrere Schritte zur Bereinigung und Transformation der Bürgeranfragen durchgeführt.</w:t>
+      </w:r>
     </w:p>
     <w:p>
       <w:pPr>
+        <w:jc w:val="both"/>
+        <w:rPr>
+          <w:lang w:val="de-DE"/>
+        </w:rPr>
+      </w:pPr>
+      <w:r>
+        <w:rPr>
+          <w:lang w:val="de-DE"/>
+        </w:rPr>
+        <w:t>Zunächst wurden alle Texte in Kleinschreibung überführt, um Groß-/Kleinschreibung bei der Analyse zu ignorieren. Anschließend wurden Satzzeichen entfernt, um die Wortrepräsentationen zu vereinheitlichen und unnötige Tokens zu vermeiden.</w:t>
+      </w:r>
+    </w:p>
+    <w:p>
+      <w:pPr>
+        <w:jc w:val="both"/>
+        <w:rPr>
+          <w:lang w:val="de-DE"/>
+        </w:rPr>
+      </w:pPr>
+      <w:r>
+        <w:rPr>
+          <w:lang w:val="de-DE"/>
+        </w:rPr>
+        <w:t>Die anschließende Tokenisierung</w:t>
+      </w:r>
+      <w:r>
+        <w:rPr>
+          <w:lang w:val="de-DE"/>
+        </w:rPr>
+        <w:t xml:space="preserve">, </w:t>
+      </w:r>
+      <w:r>
+        <w:rPr>
+          <w:lang w:val="de-DE"/>
+        </w:rPr>
+        <w:t>also das Zerlegen des Textes in Einzelwörter („Tokens“</w:t>
+      </w:r>
+      <w:r>
+        <w:rPr>
+          <w:lang w:val="de-DE"/>
+        </w:rPr>
+        <w:t>)</w:t>
+      </w:r>
+      <w:r>
+        <w:rPr>
+          <w:lang w:val="de-DE"/>
+        </w:rPr>
+        <w:t>, wurde</w:t>
+      </w:r>
+      <w:r>
+        <w:rPr>
+          <w:lang w:val="de-DE"/>
+        </w:rPr>
+        <w:t xml:space="preserve"> zunächst mithilfe der Python-Bibliothek NLTK geplant. Aufgrund von technischen Schwierigkeiten beim Laden der </w:t>
+      </w:r>
+      <w:proofErr w:type="spellStart"/>
+      <w:r>
+        <w:rPr>
+          <w:lang w:val="de-DE"/>
+        </w:rPr>
+        <w:t>Tokenizer</w:t>
+      </w:r>
+      <w:proofErr w:type="spellEnd"/>
+      <w:r>
+        <w:rPr>
+          <w:lang w:val="de-DE"/>
+        </w:rPr>
+        <w:t>-Modelle wurde stattdessen ein einfacher Fallback-</w:t>
+      </w:r>
+      <w:proofErr w:type="spellStart"/>
+      <w:r>
+        <w:rPr>
+          <w:lang w:val="de-DE"/>
+        </w:rPr>
+        <w:t>Tokenizer</w:t>
+      </w:r>
+      <w:proofErr w:type="spellEnd"/>
+      <w:r>
+        <w:rPr>
+          <w:lang w:val="de-DE"/>
+        </w:rPr>
+        <w:t xml:space="preserve"> mittels Python-</w:t>
+      </w:r>
+      <w:r>
+        <w:rPr>
+          <w:lang w:val="de-DE"/>
+        </w:rPr>
+        <w:t xml:space="preserve">Funktion </w:t>
+      </w:r>
+      <w:proofErr w:type="spellStart"/>
+      <w:proofErr w:type="gramStart"/>
+      <w:r>
+        <w:rPr>
+          <w:lang w:val="de-DE"/>
+        </w:rPr>
+        <w:t>split</w:t>
+      </w:r>
+      <w:proofErr w:type="spellEnd"/>
+      <w:r>
+        <w:rPr>
+          <w:lang w:val="de-DE"/>
+        </w:rPr>
+        <w:t>(</w:t>
+      </w:r>
+      <w:proofErr w:type="gramEnd"/>
+      <w:r>
+        <w:rPr>
+          <w:lang w:val="de-DE"/>
+        </w:rPr>
+        <w:t xml:space="preserve">) verwendet. Für die gewählte Modellarchitektur (klassische ML-Modelle wie Naive Bayes) ist diese Vereinfachung zunächst ausreichend. </w:t>
+      </w:r>
+      <w:commentRangeStart w:id="0"/>
+      <w:r>
+        <w:rPr>
+          <w:highlight w:val="yellow"/>
+          <w:lang w:val="de-DE"/>
+        </w:rPr>
+        <w:t xml:space="preserve">Eine weiterführende Optimierung, etwa über </w:t>
+      </w:r>
+      <w:proofErr w:type="spellStart"/>
+      <w:r>
+        <w:rPr>
+          <w:highlight w:val="yellow"/>
+          <w:lang w:val="de-DE"/>
+        </w:rPr>
+        <w:t>spaCy</w:t>
+      </w:r>
+      <w:proofErr w:type="spellEnd"/>
+      <w:r>
+        <w:rPr>
+          <w:highlight w:val="yellow"/>
+          <w:lang w:val="de-DE"/>
+        </w:rPr>
+        <w:t xml:space="preserve"> oder Lemmatisierung, </w:t>
+      </w:r>
+      <w:r>
+        <w:rPr>
+          <w:highlight w:val="yellow"/>
+          <w:lang w:val="de-DE"/>
+        </w:rPr>
+        <w:t>wird im weiteren Verlauf</w:t>
+      </w:r>
+      <w:r>
+        <w:rPr>
+          <w:highlight w:val="yellow"/>
+          <w:lang w:val="de-DE"/>
+        </w:rPr>
+        <w:t xml:space="preserve"> (siehe 5.3).</w:t>
+      </w:r>
+      <w:commentRangeEnd w:id="0"/>
+      <w:r>
+        <w:rPr>
+          <w:rStyle w:val="Kommentarzeichen"/>
+        </w:rPr>
+        <w:commentReference w:id="0"/>
+      </w:r>
+    </w:p>
+    <w:p>
+      <w:pPr>
+        <w:jc w:val="both"/>
+        <w:rPr>
+          <w:lang w:val="de-DE"/>
+        </w:rPr>
+      </w:pPr>
+      <w:r>
+        <w:rPr>
+          <w:lang w:val="de-DE"/>
+        </w:rPr>
+        <w:t xml:space="preserve">Die vorbereiteten Texte wurden im nächsten Schritt mithilfe des TF-IDF-Verfahrens (Term </w:t>
+      </w:r>
+      <w:proofErr w:type="spellStart"/>
+      <w:r>
+        <w:rPr>
+          <w:lang w:val="de-DE"/>
+        </w:rPr>
+        <w:t>Frequency</w:t>
+      </w:r>
+      <w:proofErr w:type="spellEnd"/>
+      <w:r>
+        <w:rPr>
+          <w:lang w:val="de-DE"/>
+        </w:rPr>
+        <w:t xml:space="preserve"> - </w:t>
+      </w:r>
+      <w:r>
+        <w:rPr>
+          <w:lang w:val="de-DE"/>
+        </w:rPr>
+        <w:t xml:space="preserve">Inverse </w:t>
+      </w:r>
+      <w:proofErr w:type="spellStart"/>
+      <w:r>
+        <w:rPr>
+          <w:lang w:val="de-DE"/>
+        </w:rPr>
+        <w:t>Document</w:t>
+      </w:r>
+      <w:proofErr w:type="spellEnd"/>
+      <w:r>
+        <w:rPr>
+          <w:lang w:val="de-DE"/>
+        </w:rPr>
+        <w:t xml:space="preserve"> </w:t>
+      </w:r>
+      <w:proofErr w:type="spellStart"/>
+      <w:r>
+        <w:rPr>
+          <w:lang w:val="de-DE"/>
+        </w:rPr>
+        <w:t>Frequency</w:t>
+      </w:r>
+      <w:proofErr w:type="spellEnd"/>
+      <w:r>
+        <w:rPr>
+          <w:lang w:val="de-DE"/>
+        </w:rPr>
+        <w:t xml:space="preserve">) in numerische Merkmalsvektoren überführt. Dabei wird jedem Wort eine Gewichtung zugewiesen, die sowohl die Häufigkeit innerhalb eines Dokuments als auch die Seltenheit im Gesamtkorpus berücksichtigt. </w:t>
+      </w:r>
+      <w:r>
+        <w:rPr>
+          <w:lang w:val="de-DE"/>
+        </w:rPr>
+        <w:t>Dies stellt eine Weiterentwicklung gegenüber einfachen Worthäufigkeiten dar, wie sie in der Bag-</w:t>
+      </w:r>
+      <w:proofErr w:type="spellStart"/>
+      <w:r>
+        <w:rPr>
+          <w:lang w:val="de-DE"/>
+        </w:rPr>
+        <w:t>of</w:t>
+      </w:r>
+      <w:proofErr w:type="spellEnd"/>
+      <w:r>
+        <w:rPr>
+          <w:lang w:val="de-DE"/>
+        </w:rPr>
+        <w:t>-Words-Repräsentation verwendet werden.</w:t>
+      </w:r>
+    </w:p>
+    <w:p>
+      <w:pPr>
+        <w:jc w:val="both"/>
+        <w:rPr>
+          <w:lang w:val="de-DE"/>
+        </w:rPr>
+      </w:pPr>
+      <w:r>
+        <w:rPr>
+          <w:lang w:val="de-DE"/>
+        </w:rPr>
+        <w:t>Die resultierende Merkmalsmatrix diente anschließend als Grundlage für das Training des Klassifikationsmodells (siehe Abschnitt 4.3).</w:t>
+      </w:r>
+    </w:p>
+    <w:p>
+      <w:pPr>
+        <w:jc w:val="both"/>
         <w:rPr>
           <w:lang w:val="de-DE"/>
         </w:rPr>
@@ -349,6 +1237,7 @@
     <w:p>
       <w:pPr>
         <w:pStyle w:val="berschrift2"/>
+        <w:jc w:val="both"/>
         <w:rPr>
           <w:lang w:val="de-DE"/>
         </w:rPr>
@@ -362,6 +1251,7 @@
     </w:p>
     <w:p>
       <w:pPr>
+        <w:jc w:val="both"/>
         <w:rPr>
           <w:lang w:val="de-DE"/>
         </w:rPr>
@@ -384,14 +1274,7 @@
         <w:rPr>
           <w:lang w:val="de-DE"/>
         </w:rPr>
-        <w:t xml:space="preserve">-Naive-Bayes-Modell trainiert. Die Vektorisierung erfolgte mit TF-IDF, die Trainings- und Testdaten wurden im </w:t>
-      </w:r>
-      <w:r>
-        <w:rPr>
-          <w:lang w:val="de-DE"/>
-        </w:rPr>
-        <w:lastRenderedPageBreak/>
-        <w:t>Verhältnis 80 % zu 20 % aufgeteilt. Bei insgesamt 60 Beispielen umfasste der Testdatensatz nur 12 Anfragen.</w:t>
+        <w:t>-Naive-Bayes-Modell trainiert. Die Vektorisierung erfolgte mit TF-IDF, die Trainings- und Testdaten wurden im Verhältnis 80 % zu 20 % aufgeteilt. Bei insgesamt 60 Beispielen umfasste der Testdatensatz nur 12 Anfragen.</w:t>
       </w:r>
       <w:r>
         <w:rPr>
@@ -440,6 +1323,7 @@
         <w:rPr>
           <w:lang w:val="de-DE"/>
         </w:rPr>
+        <w:lastRenderedPageBreak/>
         <w:br/>
         <w:t xml:space="preserve">Die geringe Anzahl an Trainingsdaten sowie die ungleichmäßige Verteilung der Klassen im </w:t>
       </w:r>
@@ -474,6 +1358,7 @@
     </w:p>
     <w:p>
       <w:pPr>
+        <w:jc w:val="both"/>
         <w:rPr>
           <w:lang w:val="de-DE"/>
         </w:rPr>
@@ -508,7 +1393,7 @@
                     </pic:cNvPicPr>
                   </pic:nvPicPr>
                   <pic:blipFill>
-                    <a:blip r:embed="rId6">
+                    <a:blip r:embed="rId10">
                       <a:extLst>
                         <a:ext uri="{28A0092B-C50C-407E-A947-70E740481C1C}">
                           <a14:useLocalDpi xmlns:a14="http://schemas.microsoft.com/office/drawing/2010/main" val="0"/>
@@ -547,6 +1432,7 @@
       </w:r>
       <w:r>
         <w:rPr>
+          <w:noProof/>
           <w:lang w:val="de-DE"/>
         </w:rPr>
         <w:drawing>
@@ -585,7 +1471,7 @@
                     <pic:cNvPicPr/>
                   </pic:nvPicPr>
                   <pic:blipFill>
-                    <a:blip r:embed="rId7"/>
+                    <a:blip r:embed="rId11"/>
                     <a:stretch>
                       <a:fillRect/>
                     </a:stretch>
@@ -609,11 +1495,13 @@
     <w:p>
       <w:pPr>
         <w:keepNext/>
+        <w:jc w:val="both"/>
       </w:pPr>
     </w:p>
     <w:p>
       <w:pPr>
         <w:pStyle w:val="Beschriftung"/>
+        <w:jc w:val="both"/>
         <w:rPr>
           <w:sz w:val="20"/>
           <w:szCs w:val="20"/>
@@ -623,6 +1511,7 @@
     <w:p>
       <w:pPr>
         <w:pStyle w:val="Beschriftung"/>
+        <w:jc w:val="both"/>
         <w:rPr>
           <w:sz w:val="20"/>
           <w:szCs w:val="20"/>
@@ -632,6 +1521,7 @@
     <w:p>
       <w:pPr>
         <w:pStyle w:val="Beschriftung"/>
+        <w:jc w:val="both"/>
         <w:rPr>
           <w:sz w:val="20"/>
           <w:szCs w:val="20"/>
@@ -640,6 +1530,7 @@
     </w:p>
     <w:p>
       <w:pPr>
+        <w:jc w:val="both"/>
         <w:rPr>
           <w:lang w:val="de-DE"/>
         </w:rPr>
@@ -729,7 +1620,7 @@
                 <v:stroke joinstyle="miter"/>
                 <v:path gradientshapeok="t" o:connecttype="rect"/>
               </v:shapetype>
-              <v:shape id="Textfeld 1" o:spid="_x0000_s1026" type="#_x0000_t202" style="position:absolute;margin-left:47.35pt;margin-top:29pt;width:177.65pt;height:16.8pt;z-index:251664384;visibility:visible;mso-wrap-style:square;mso-width-percent:0;mso-height-percent:0;mso-wrap-distance-left:9pt;mso-wrap-distance-top:0;mso-wrap-distance-right:9pt;mso-wrap-distance-bottom:0;mso-position-horizontal:absolute;mso-position-horizontal-relative:text;mso-position-vertical:absolute;mso-position-vertical-relative:text;mso-width-percent:0;mso-height-percent:0;mso-width-relative:margin;mso-height-relative:margin;v-text-anchor:top" o:gfxdata="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" stroked="f">
+              <v:shape id="Textfeld 1" o:spid="_x0000_s1026" type="#_x0000_t202" style="position:absolute;left:0;text-align:left;margin-left:47.35pt;margin-top:29pt;width:177.65pt;height:16.8pt;z-index:251664384;visibility:visible;mso-wrap-style:square;mso-width-percent:0;mso-height-percent:0;mso-wrap-distance-left:9pt;mso-wrap-distance-top:0;mso-wrap-distance-right:9pt;mso-wrap-distance-bottom:0;mso-position-horizontal:absolute;mso-position-horizontal-relative:text;mso-position-vertical:absolute;mso-position-vertical-relative:text;mso-width-percent:0;mso-height-percent:0;mso-width-relative:margin;mso-height-relative:margin;v-text-anchor:top" o:gfxdata="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" stroked="f">
                 <v:textbox inset="0,0,0,0">
                   <w:txbxContent>
                     <w:p>
@@ -855,7 +1746,7 @@
           </mc:Choice>
           <mc:Fallback>
             <w:pict>
-              <v:shape w14:anchorId="6C94D13B" id="_x0000_s1027" type="#_x0000_t202" style="position:absolute;margin-left:-207pt;margin-top:30.4pt;width:161.25pt;height:19.6pt;z-index:251673600;visibility:visible;mso-wrap-style:square;mso-width-percent:0;mso-height-percent:0;mso-wrap-distance-left:9pt;mso-wrap-distance-top:0;mso-wrap-distance-right:9pt;mso-wrap-distance-bottom:0;mso-position-horizontal:absolute;mso-position-horizontal-relative:text;mso-position-vertical:absolute;mso-position-vertical-relative:text;mso-width-percent:0;mso-height-percent:0;mso-width-relative:margin;mso-height-relative:margin;v-text-anchor:top" o:gfxdata="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" stroked="f">
+              <v:shape w14:anchorId="6C94D13B" id="_x0000_s1027" type="#_x0000_t202" style="position:absolute;left:0;text-align:left;margin-left:-207pt;margin-top:30.4pt;width:161.25pt;height:19.6pt;z-index:251673600;visibility:visible;mso-wrap-style:square;mso-width-percent:0;mso-height-percent:0;mso-wrap-distance-left:9pt;mso-wrap-distance-top:0;mso-wrap-distance-right:9pt;mso-wrap-distance-bottom:0;mso-position-horizontal:absolute;mso-position-horizontal-relative:text;mso-position-vertical:absolute;mso-position-vertical-relative:text;mso-width-percent:0;mso-height-percent:0;mso-width-relative:margin;mso-height-relative:margin;v-text-anchor:top" o:gfxdata="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" stroked="f">
                 <v:textbox inset="0,0,0,0">
                   <w:txbxContent>
                     <w:p>
@@ -904,6 +1795,7 @@
     <w:p>
       <w:pPr>
         <w:pStyle w:val="berschrift1"/>
+        <w:jc w:val="both"/>
         <w:rPr>
           <w:lang w:val="de-DE"/>
         </w:rPr>
@@ -912,6 +1804,7 @@
     <w:p>
       <w:pPr>
         <w:pStyle w:val="berschrift2"/>
+        <w:jc w:val="both"/>
         <w:rPr>
           <w:lang w:val="de-DE"/>
         </w:rPr>
@@ -925,6 +1818,7 @@
     </w:p>
     <w:p>
       <w:pPr>
+        <w:jc w:val="both"/>
         <w:rPr>
           <w:lang w:val="de-DE"/>
         </w:rPr>
@@ -933,6 +1827,7 @@
     <w:p>
       <w:pPr>
         <w:pStyle w:val="berschrift3"/>
+        <w:jc w:val="both"/>
         <w:rPr>
           <w:lang w:val="de-DE"/>
         </w:rPr>
@@ -946,6 +1841,7 @@
     </w:p>
     <w:p>
       <w:pPr>
+        <w:jc w:val="both"/>
         <w:rPr>
           <w:lang w:val="de-DE"/>
         </w:rPr>
@@ -988,6 +1884,7 @@
     <w:p>
       <w:pPr>
         <w:pStyle w:val="berschrift3"/>
+        <w:jc w:val="both"/>
         <w:rPr>
           <w:lang w:val="de-DE"/>
         </w:rPr>
@@ -1015,6 +1912,7 @@
     </w:p>
     <w:p>
       <w:pPr>
+        <w:jc w:val="both"/>
         <w:rPr>
           <w:lang w:val="de-DE"/>
         </w:rPr>
@@ -1023,6 +1921,7 @@
     <w:p>
       <w:pPr>
         <w:pStyle w:val="berschrift3"/>
+        <w:jc w:val="both"/>
         <w:rPr>
           <w:lang w:val="de-DE"/>
         </w:rPr>
@@ -1036,6 +1935,7 @@
     </w:p>
     <w:p>
       <w:pPr>
+        <w:jc w:val="both"/>
         <w:rPr>
           <w:lang w:val="de-DE"/>
         </w:rPr>
@@ -1064,6 +1964,7 @@
     <w:p>
       <w:pPr>
         <w:pStyle w:val="berschrift1"/>
+        <w:jc w:val="both"/>
         <w:rPr>
           <w:lang w:val="de-DE"/>
         </w:rPr>
@@ -1078,6 +1979,7 @@
     <w:p>
       <w:pPr>
         <w:pStyle w:val="Aufzhlungszeichen"/>
+        <w:jc w:val="both"/>
         <w:rPr>
           <w:lang w:val="de-DE"/>
         </w:rPr>
@@ -1092,6 +1994,7 @@
     <w:p>
       <w:pPr>
         <w:pStyle w:val="Aufzhlungszeichen"/>
+        <w:jc w:val="both"/>
         <w:rPr>
           <w:lang w:val="de-DE"/>
         </w:rPr>
@@ -1106,6 +2009,7 @@
     <w:p>
       <w:pPr>
         <w:pStyle w:val="Aufzhlungszeichen"/>
+        <w:jc w:val="both"/>
         <w:rPr>
           <w:lang w:val="de-DE"/>
         </w:rPr>
@@ -1133,30 +2037,357 @@
     </w:p>
     <w:p>
       <w:pPr>
-        <w:pStyle w:val="berschrift1"/>
+        <w:pStyle w:val="Aufzhlungszeichen"/>
+        <w:numPr>
+          <w:ilvl w:val="0"/>
+          <w:numId w:val="0"/>
+        </w:numPr>
+        <w:ind w:left="360" w:hanging="360"/>
+        <w:jc w:val="both"/>
         <w:rPr>
           <w:lang w:val="de-DE"/>
         </w:rPr>
       </w:pPr>
-      <w:r>
-        <w:rPr>
-          <w:lang w:val="de-DE"/>
-        </w:rPr>
-        <w:t>6. Literaturverzeichnis</w:t>
-      </w:r>
     </w:p>
     <w:p>
       <w:pPr>
+        <w:pStyle w:val="Aufzhlungszeichen"/>
+        <w:numPr>
+          <w:ilvl w:val="0"/>
+          <w:numId w:val="0"/>
+        </w:numPr>
+        <w:ind w:left="360" w:hanging="360"/>
+        <w:jc w:val="both"/>
         <w:rPr>
           <w:lang w:val="de-DE"/>
         </w:rPr>
       </w:pPr>
-      <w:r>
-        <w:rPr>
-          <w:lang w:val="de-DE"/>
-        </w:rPr>
-        <w:t>[Platzhalter] Quellenangaben</w:t>
-      </w:r>
+    </w:p>
+    <w:p>
+      <w:pPr>
+        <w:jc w:val="both"/>
+        <w:rPr>
+          <w:lang w:val="de-DE"/>
+        </w:rPr>
+      </w:pPr>
+    </w:p>
+    <w:sdt>
+      <w:sdtPr>
+        <w:rPr>
+          <w:lang w:val="de-DE"/>
+        </w:rPr>
+        <w:tag w:val="CitaviBibliography"/>
+        <w:id w:val="1119795458"/>
+        <w:placeholder>
+          <w:docPart w:val="DefaultPlaceholder_-1854013440"/>
+        </w:placeholder>
+      </w:sdtPr>
+      <w:sdtEndPr>
+        <w:rPr>
+          <w:rFonts w:asciiTheme="minorHAnsi" w:eastAsiaTheme="minorEastAsia" w:hAnsiTheme="minorHAnsi" w:cstheme="minorBidi"/>
+          <w:b w:val="0"/>
+          <w:bCs w:val="0"/>
+          <w:color w:val="auto"/>
+          <w:sz w:val="22"/>
+          <w:szCs w:val="22"/>
+        </w:rPr>
+      </w:sdtEndPr>
+      <w:sdtContent>
+        <w:p>
+          <w:pPr>
+            <w:pStyle w:val="CitaviBibliographyHeading"/>
+            <w:rPr>
+              <w:lang w:val="de-DE"/>
+            </w:rPr>
+          </w:pPr>
+          <w:r>
+            <w:rPr>
+              <w:lang w:val="de-DE"/>
+            </w:rPr>
+            <w:fldChar w:fldCharType="begin"/>
+          </w:r>
+          <w:r>
+            <w:rPr>
+              <w:lang w:val="de-DE"/>
+            </w:rPr>
+            <w:instrText>ADDIN CitaviBibliography</w:instrText>
+          </w:r>
+          <w:r>
+            <w:rPr>
+              <w:lang w:val="de-DE"/>
+            </w:rPr>
+            <w:fldChar w:fldCharType="separate"/>
+          </w:r>
+          <w:r>
+            <w:rPr>
+              <w:lang w:val="de-DE"/>
+            </w:rPr>
+            <w:t>Literaturverzeichnis</w:t>
+          </w:r>
+        </w:p>
+        <w:p>
+          <w:pPr>
+            <w:pStyle w:val="CitaviBibliographyEntry"/>
+            <w:rPr>
+              <w:lang w:val="de-DE"/>
+            </w:rPr>
+          </w:pPr>
+          <w:r>
+            <w:rPr>
+              <w:lang w:val="de-DE"/>
+            </w:rPr>
+            <w:t xml:space="preserve">[B1] </w:t>
+          </w:r>
+          <w:bookmarkStart w:id="1" w:name="_CTVL0019db40d637f6941a996a99f06e60b5dfa"/>
+          <w:r>
+            <w:rPr>
+              <w:lang w:val="de-DE"/>
+            </w:rPr>
+            <w:t>IT-P GmbH,</w:t>
+          </w:r>
+          <w:bookmarkEnd w:id="1"/>
+          <w:r>
+            <w:rPr>
+              <w:lang w:val="de-DE"/>
+            </w:rPr>
+            <w:t xml:space="preserve"> </w:t>
+          </w:r>
+          <w:r>
+            <w:rPr>
+              <w:i/>
+              <w:lang w:val="de-DE"/>
+            </w:rPr>
+            <w:t>Textklassifikation - Definition &amp; Anwendungsbereiche</w:t>
+          </w:r>
+          <w:r>
+            <w:rPr>
+              <w:lang w:val="de-DE"/>
+            </w:rPr>
+            <w:t>, 2023. https://www.it-p.de/lexikon/textklassifikation/ (</w:t>
+          </w:r>
+          <w:proofErr w:type="spellStart"/>
+          <w:r>
+            <w:rPr>
+              <w:lang w:val="de-DE"/>
+            </w:rPr>
+            <w:t>accessed</w:t>
+          </w:r>
+          <w:proofErr w:type="spellEnd"/>
+          <w:r>
+            <w:rPr>
+              <w:lang w:val="de-DE"/>
+            </w:rPr>
+            <w:t xml:space="preserve"> May 12, 2025).</w:t>
+          </w:r>
+        </w:p>
+        <w:p>
+          <w:pPr>
+            <w:pStyle w:val="CitaviBibliographyEntry"/>
+            <w:rPr>
+              <w:lang w:val="de-DE"/>
+            </w:rPr>
+          </w:pPr>
+          <w:r>
+            <w:rPr>
+              <w:lang w:val="de-DE"/>
+            </w:rPr>
+            <w:lastRenderedPageBreak/>
+            <w:t xml:space="preserve">[B2] </w:t>
+          </w:r>
+          <w:bookmarkStart w:id="2" w:name="_CTVL001f761c0d72a4e40119020903e8c712faa"/>
+          <w:proofErr w:type="spellStart"/>
+          <w:r>
+            <w:rPr>
+              <w:lang w:val="de-DE"/>
+            </w:rPr>
+            <w:t>Mwiti</w:t>
+          </w:r>
+          <w:proofErr w:type="spellEnd"/>
+          <w:r>
+            <w:rPr>
+              <w:lang w:val="de-DE"/>
+            </w:rPr>
+            <w:t xml:space="preserve">, D., “Python Bag </w:t>
+          </w:r>
+          <w:proofErr w:type="spellStart"/>
+          <w:r>
+            <w:rPr>
+              <w:lang w:val="de-DE"/>
+            </w:rPr>
+            <w:t>of</w:t>
+          </w:r>
+          <w:proofErr w:type="spellEnd"/>
+          <w:r>
+            <w:rPr>
+              <w:lang w:val="de-DE"/>
+            </w:rPr>
+            <w:t xml:space="preserve"> Words Model: Ein vollständiger Leitfaden,”</w:t>
+          </w:r>
+          <w:bookmarkEnd w:id="2"/>
+          <w:r>
+            <w:rPr>
+              <w:lang w:val="de-DE"/>
+            </w:rPr>
+            <w:t xml:space="preserve"> </w:t>
+          </w:r>
+          <w:proofErr w:type="spellStart"/>
+          <w:r>
+            <w:rPr>
+              <w:i/>
+              <w:lang w:val="de-DE"/>
+            </w:rPr>
+            <w:t>DataCamp</w:t>
+          </w:r>
+          <w:proofErr w:type="spellEnd"/>
+          <w:r>
+            <w:rPr>
+              <w:lang w:val="de-DE"/>
+            </w:rPr>
+            <w:t>, 2024. https://www.datacamp.com/de/tutorial/python-bag-of-words-model (</w:t>
+          </w:r>
+          <w:proofErr w:type="spellStart"/>
+          <w:r>
+            <w:rPr>
+              <w:lang w:val="de-DE"/>
+            </w:rPr>
+            <w:t>accessed</w:t>
+          </w:r>
+          <w:proofErr w:type="spellEnd"/>
+          <w:r>
+            <w:rPr>
+              <w:lang w:val="de-DE"/>
+            </w:rPr>
+            <w:t xml:space="preserve"> May 12, 2025).</w:t>
+          </w:r>
+        </w:p>
+        <w:p>
+          <w:pPr>
+            <w:pStyle w:val="CitaviBibliographyEntry"/>
+            <w:rPr>
+              <w:lang w:val="de-DE"/>
+            </w:rPr>
+          </w:pPr>
+          <w:r>
+            <w:rPr>
+              <w:lang w:val="de-DE"/>
+            </w:rPr>
+            <w:t xml:space="preserve">[B3] </w:t>
+          </w:r>
+          <w:bookmarkStart w:id="3" w:name="_CTVL0015ca9e9fb195b472c8d60ac0c64e8d270"/>
+          <w:r>
+            <w:rPr>
+              <w:i/>
+              <w:lang w:val="de-DE"/>
+            </w:rPr>
+            <w:t>Was ist NLP (Natural Language Processing)? | IB</w:t>
+          </w:r>
+          <w:bookmarkEnd w:id="3"/>
+          <w:r>
+            <w:rPr>
+              <w:i/>
+              <w:lang w:val="de-DE"/>
+            </w:rPr>
+            <w:t>M</w:t>
+          </w:r>
+          <w:r>
+            <w:rPr>
+              <w:lang w:val="de-DE"/>
+            </w:rPr>
+            <w:t>, 2025. https://www.ibm.com/de-de/think/topics/natural-language-processing (</w:t>
+          </w:r>
+          <w:proofErr w:type="spellStart"/>
+          <w:r>
+            <w:rPr>
+              <w:lang w:val="de-DE"/>
+            </w:rPr>
+            <w:t>accessed</w:t>
+          </w:r>
+          <w:proofErr w:type="spellEnd"/>
+          <w:r>
+            <w:rPr>
+              <w:lang w:val="de-DE"/>
+            </w:rPr>
+            <w:t xml:space="preserve"> May 12, 2025).</w:t>
+          </w:r>
+        </w:p>
+        <w:p>
+          <w:pPr>
+            <w:pStyle w:val="CitaviBibliographyEntry"/>
+            <w:rPr>
+              <w:lang w:val="de-DE"/>
+            </w:rPr>
+          </w:pPr>
+          <w:r>
+            <w:rPr>
+              <w:lang w:val="de-DE"/>
+            </w:rPr>
+            <w:t xml:space="preserve">[B4] </w:t>
+          </w:r>
+          <w:bookmarkStart w:id="4" w:name="_CTVL001441111f99cc04056b9ccb9974d04e844"/>
+          <w:r>
+            <w:rPr>
+              <w:lang w:val="de-DE"/>
+            </w:rPr>
+            <w:t>Wuttke, L., “Textklassifikation,”</w:t>
+          </w:r>
+          <w:bookmarkEnd w:id="4"/>
+          <w:r>
+            <w:rPr>
+              <w:lang w:val="de-DE"/>
+            </w:rPr>
+            <w:t xml:space="preserve"> </w:t>
+          </w:r>
+          <w:proofErr w:type="spellStart"/>
+          <w:r>
+            <w:rPr>
+              <w:i/>
+              <w:lang w:val="de-DE"/>
+            </w:rPr>
+            <w:t>datasolut</w:t>
+          </w:r>
+          <w:proofErr w:type="spellEnd"/>
+          <w:r>
+            <w:rPr>
+              <w:i/>
+              <w:lang w:val="de-DE"/>
+            </w:rPr>
+            <w:t xml:space="preserve"> GmbH</w:t>
+          </w:r>
+          <w:r>
+            <w:rPr>
+              <w:lang w:val="de-DE"/>
+            </w:rPr>
+            <w:t>, 2023. https://datasolut.com/textklassifikation/ (</w:t>
+          </w:r>
+          <w:proofErr w:type="spellStart"/>
+          <w:r>
+            <w:rPr>
+              <w:lang w:val="de-DE"/>
+            </w:rPr>
+            <w:t>accessed</w:t>
+          </w:r>
+          <w:proofErr w:type="spellEnd"/>
+          <w:r>
+            <w:rPr>
+              <w:lang w:val="de-DE"/>
+            </w:rPr>
+            <w:t xml:space="preserve"> May 12, 2025).</w:t>
+          </w:r>
+          <w:r>
+            <w:rPr>
+              <w:lang w:val="de-DE"/>
+            </w:rPr>
+            <w:fldChar w:fldCharType="end"/>
+          </w:r>
+        </w:p>
+      </w:sdtContent>
+    </w:sdt>
+    <w:p>
+      <w:pPr>
+        <w:rPr>
+          <w:lang w:val="de-DE"/>
+        </w:rPr>
+      </w:pPr>
     </w:p>
     <w:sectPr>
       <w:pgSz w:w="12240" w:h="15840"/>
@@ -1168,39 +2399,80 @@
 </w:document>
 </file>
 
+<file path=word/comments.xml><?xml version="1.0" encoding="utf-8"?>
+<w:comments xmlns:wpc="http://schemas.microsoft.com/office/word/2010/wordprocessingCanvas" xmlns:cx="http://schemas.microsoft.com/office/drawing/2014/chartex" xmlns:cx1="http://schemas.microsoft.com/office/drawing/2015/9/8/chartex" xmlns:cx2="http://schemas.microsoft.com/office/drawing/2015/10/21/chartex" xmlns:cx3="http://schemas.microsoft.com/office/drawing/2016/5/9/chartex" xmlns:cx4="http://schemas.microsoft.com/office/drawing/2016/5/10/chartex" xmlns:cx5="http://schemas.microsoft.com/office/drawing/2016/5/11/chartex" xmlns:cx6="http://schemas.microsoft.com/office/drawing/2016/5/12/chartex" xmlns:cx7="http://schemas.microsoft.com/office/drawing/2016/5/13/chartex" xmlns:cx8="http://schemas.microsoft.com/office/drawing/2016/5/14/chartex" xmlns:mc="http://schemas.openxmlformats.org/markup-compatibility/2006" xmlns:aink="http://schemas.microsoft.com/office/drawing/2016/ink" xmlns:am3d="http://schemas.microsoft.com/office/drawing/2017/model3d" xmlns:o="urn:schemas-microsoft-com:office:office" xmlns:oel="http://schemas.microsoft.com/office/2019/extlst" xmlns:r="http://schemas.openxmlformats.org/officeDocument/2006/relationships" xmlns:m="http://schemas.openxmlformats.org/officeDocument/2006/math" xmlns:v="urn:schemas-microsoft-com:vml" xmlns:wp14="http://schemas.microsoft.com/office/word/2010/wordprocessingDrawing" xmlns:wp="http://schemas.openxmlformats.org/drawingml/2006/wordprocessingDrawing" xmlns:w10="urn:schemas-microsoft-com:office:word" xmlns:w="http://schemas.openxmlformats.org/wordprocessingml/2006/main" xmlns:w14="http://schemas.microsoft.com/office/word/2010/wordml" xmlns:w15="http://schemas.microsoft.com/office/word/2012/wordml" xmlns:w16cex="http://schemas.microsoft.com/office/word/2018/wordml/cex" xmlns:w16cid="http://schemas.microsoft.com/office/word/2016/wordml/cid" xmlns:w16="http://schemas.microsoft.com/office/word/2018/wordml" xmlns:w16du="http://schemas.microsoft.com/office/word/2023/wordml/word16du" xmlns:w16sdtdh="http://schemas.microsoft.com/office/word/2020/wordml/sdtdatahash" xmlns:w16sdtfl="http://schemas.microsoft.com/office/word/2024/wordml/sdtformatlock" xmlns:w16se="http://schemas.microsoft.com/office/word/2015/wordml/symex" xmlns:wpg="http://schemas.microsoft.com/office/word/2010/wordprocessingGroup" xmlns:wpi="http://schemas.microsoft.com/office/word/2010/wordprocessingInk" xmlns:wne="http://schemas.microsoft.com/office/word/2006/wordml" xmlns:wps="http://schemas.microsoft.com/office/word/2010/wordprocessingShape" mc:Ignorable="w14 w15 w16se w16cid w16 w16cex w16sdtdh w16sdtfl w16du wp14">
+  <w:comment w:id="0" w:author="Marius Weiß" w:date="2025-05-12T16:18:00Z" w:initials="MW">
+    <w:p>
+      <w:pPr>
+        <w:pStyle w:val="Kommentartext"/>
+      </w:pPr>
+      <w:r>
+        <w:rPr>
+          <w:rStyle w:val="Kommentarzeichen"/>
+        </w:rPr>
+        <w:annotationRef/>
+      </w:r>
+      <w:r>
+        <w:t>Noch nicht sicher was ich mache aber denke Spacy</w:t>
+      </w:r>
+    </w:p>
+  </w:comment>
+</w:comments>
+</file>
+
+<file path=word/commentsExtended.xml><?xml version="1.0" encoding="utf-8"?>
+<w15:commentsEx xmlns:wpc="http://schemas.microsoft.com/office/word/2010/wordprocessingCanvas" xmlns:cx="http://schemas.microsoft.com/office/drawing/2014/chartex" xmlns:cx1="http://schemas.microsoft.com/office/drawing/2015/9/8/chartex" xmlns:cx2="http://schemas.microsoft.com/office/drawing/2015/10/21/chartex" xmlns:cx3="http://schemas.microsoft.com/office/drawing/2016/5/9/chartex" xmlns:cx4="http://schemas.microsoft.com/office/drawing/2016/5/10/chartex" xmlns:cx5="http://schemas.microsoft.com/office/drawing/2016/5/11/chartex" xmlns:cx6="http://schemas.microsoft.com/office/drawing/2016/5/12/chartex" xmlns:cx7="http://schemas.microsoft.com/office/drawing/2016/5/13/chartex" xmlns:cx8="http://schemas.microsoft.com/office/drawing/2016/5/14/chartex" xmlns:mc="http://schemas.openxmlformats.org/markup-compatibility/2006" xmlns:aink="http://schemas.microsoft.com/office/drawing/2016/ink" xmlns:am3d="http://schemas.microsoft.com/office/drawing/2017/model3d" xmlns:o="urn:schemas-microsoft-com:office:office" xmlns:oel="http://schemas.microsoft.com/office/2019/extlst" xmlns:r="http://schemas.openxmlformats.org/officeDocument/2006/relationships" xmlns:m="http://schemas.openxmlformats.org/officeDocument/2006/math" xmlns:v="urn:schemas-microsoft-com:vml" xmlns:wp14="http://schemas.microsoft.com/office/word/2010/wordprocessingDrawing" xmlns:wp="http://schemas.openxmlformats.org/drawingml/2006/wordprocessingDrawing" xmlns:w10="urn:schemas-microsoft-com:office:word" xmlns:w="http://schemas.openxmlformats.org/wordprocessingml/2006/main" xmlns:w14="http://schemas.microsoft.com/office/word/2010/wordml" xmlns:w15="http://schemas.microsoft.com/office/word/2012/wordml" xmlns:w16cex="http://schemas.microsoft.com/office/word/2018/wordml/cex" xmlns:w16cid="http://schemas.microsoft.com/office/word/2016/wordml/cid" xmlns:w16="http://schemas.microsoft.com/office/word/2018/wordml" xmlns:w16du="http://schemas.microsoft.com/office/word/2023/wordml/word16du" xmlns:w16sdtdh="http://schemas.microsoft.com/office/word/2020/wordml/sdtdatahash" xmlns:w16sdtfl="http://schemas.microsoft.com/office/word/2024/wordml/sdtformatlock" xmlns:w16se="http://schemas.microsoft.com/office/word/2015/wordml/symex" xmlns:wpg="http://schemas.microsoft.com/office/word/2010/wordprocessingGroup" xmlns:wpi="http://schemas.microsoft.com/office/word/2010/wordprocessingInk" xmlns:wne="http://schemas.microsoft.com/office/word/2006/wordml" xmlns:wps="http://schemas.microsoft.com/office/word/2010/wordprocessingShape" mc:Ignorable="w14 w15 w16se w16cid w16 w16cex w16sdtdh w16sdtfl w16du wp14">
+  <w15:commentEx w15:paraId="6B0E28C6" w15:done="0"/>
+</w15:commentsEx>
+</file>
+
+<file path=word/commentsExtensible.xml><?xml version="1.0" encoding="utf-8"?>
+<w16cex:commentsExtensible xmlns:wpc="http://schemas.microsoft.com/office/word/2010/wordprocessingCanvas" xmlns:cx="http://schemas.microsoft.com/office/drawing/2014/chartex" xmlns:cx1="http://schemas.microsoft.com/office/drawing/2015/9/8/chartex" xmlns:cx2="http://schemas.microsoft.com/office/drawing/2015/10/21/chartex" xmlns:cx3="http://schemas.microsoft.com/office/drawing/2016/5/9/chartex" xmlns:cx4="http://schemas.microsoft.com/office/drawing/2016/5/10/chartex" xmlns:cx5="http://schemas.microsoft.com/office/drawing/2016/5/11/chartex" xmlns:cx6="http://schemas.microsoft.com/office/drawing/2016/5/12/chartex" xmlns:cx7="http://schemas.microsoft.com/office/drawing/2016/5/13/chartex" xmlns:cx8="http://schemas.microsoft.com/office/drawing/2016/5/14/chartex" xmlns:cr="http://schemas.microsoft.com/office/comments/2020/reactions" xmlns:mc="http://schemas.openxmlformats.org/markup-compatibility/2006" xmlns:aink="http://schemas.microsoft.com/office/drawing/2016/ink" xmlns:am3d="http://schemas.microsoft.com/office/drawing/2017/model3d" xmlns:o="urn:schemas-microsoft-com:office:office" xmlns:oel="http://schemas.microsoft.com/office/2019/extlst" xmlns:r="http://schemas.openxmlformats.org/officeDocument/2006/relationships" xmlns:m="http://schemas.openxmlformats.org/officeDocument/2006/math" xmlns:v="urn:schemas-microsoft-com:vml" xmlns:wp14="http://schemas.microsoft.com/office/word/2010/wordprocessingDrawing" xmlns:wp="http://schemas.openxmlformats.org/drawingml/2006/wordprocessingDrawing" xmlns:w10="urn:schemas-microsoft-com:office:word" xmlns:w="http://schemas.openxmlformats.org/wordprocessingml/2006/main" xmlns:w14="http://schemas.microsoft.com/office/word/2010/wordml" xmlns:w15="http://schemas.microsoft.com/office/word/2012/wordml" xmlns:w16cex="http://schemas.microsoft.com/office/word/2018/wordml/cex" xmlns:w16cid="http://schemas.microsoft.com/office/word/2016/wordml/cid" xmlns:w16="http://schemas.microsoft.com/office/word/2018/wordml" xmlns:w16du="http://schemas.microsoft.com/office/word/2023/wordml/word16du" xmlns:w16sdtdh="http://schemas.microsoft.com/office/word/2020/wordml/sdtdatahash" xmlns:w16sdtfl="http://schemas.microsoft.com/office/word/2024/wordml/sdtformatlock" xmlns:w16se="http://schemas.microsoft.com/office/word/2015/wordml/symex" xmlns:wpg="http://schemas.microsoft.com/office/word/2010/wordprocessingGroup" xmlns:wpi="http://schemas.microsoft.com/office/word/2010/wordprocessingInk" xmlns:wne="http://schemas.microsoft.com/office/word/2006/wordml" xmlns:wps="http://schemas.microsoft.com/office/word/2010/wordprocessingShape" mc:Ignorable="w14 w15 w16se w16cid w16 w16cex w16sdtdh w16sdtfl cr w16du wp14">
+  <w16cex:commentExtensible w16cex:durableId="3F1878A0" w16cex:dateUtc="2025-05-12T14:18:00Z"/>
+</w16cex:commentsExtensible>
+</file>
+
+<file path=word/commentsIds.xml><?xml version="1.0" encoding="utf-8"?>
+<w16cid:commentsIds xmlns:wpc="http://schemas.microsoft.com/office/word/2010/wordprocessingCanvas" xmlns:cx="http://schemas.microsoft.com/office/drawing/2014/chartex" xmlns:cx1="http://schemas.microsoft.com/office/drawing/2015/9/8/chartex" xmlns:cx2="http://schemas.microsoft.com/office/drawing/2015/10/21/chartex" xmlns:cx3="http://schemas.microsoft.com/office/drawing/2016/5/9/chartex" xmlns:cx4="http://schemas.microsoft.com/office/drawing/2016/5/10/chartex" xmlns:cx5="http://schemas.microsoft.com/office/drawing/2016/5/11/chartex" xmlns:cx6="http://schemas.microsoft.com/office/drawing/2016/5/12/chartex" xmlns:cx7="http://schemas.microsoft.com/office/drawing/2016/5/13/chartex" xmlns:cx8="http://schemas.microsoft.com/office/drawing/2016/5/14/chartex" xmlns:mc="http://schemas.openxmlformats.org/markup-compatibility/2006" xmlns:aink="http://schemas.microsoft.com/office/drawing/2016/ink" xmlns:am3d="http://schemas.microsoft.com/office/drawing/2017/model3d" xmlns:o="urn:schemas-microsoft-com:office:office" xmlns:oel="http://schemas.microsoft.com/office/2019/extlst" xmlns:r="http://schemas.openxmlformats.org/officeDocument/2006/relationships" xmlns:m="http://schemas.openxmlformats.org/officeDocument/2006/math" xmlns:v="urn:schemas-microsoft-com:vml" xmlns:wp14="http://schemas.microsoft.com/office/word/2010/wordprocessingDrawing" xmlns:wp="http://schemas.openxmlformats.org/drawingml/2006/wordprocessingDrawing" xmlns:w10="urn:schemas-microsoft-com:office:word" xmlns:w="http://schemas.openxmlformats.org/wordprocessingml/2006/main" xmlns:w14="http://schemas.microsoft.com/office/word/2010/wordml" xmlns:w15="http://schemas.microsoft.com/office/word/2012/wordml" xmlns:w16cex="http://schemas.microsoft.com/office/word/2018/wordml/cex" xmlns:w16cid="http://schemas.microsoft.com/office/word/2016/wordml/cid" xmlns:w16="http://schemas.microsoft.com/office/word/2018/wordml" xmlns:w16du="http://schemas.microsoft.com/office/word/2023/wordml/word16du" xmlns:w16sdtdh="http://schemas.microsoft.com/office/word/2020/wordml/sdtdatahash" xmlns:w16sdtfl="http://schemas.microsoft.com/office/word/2024/wordml/sdtformatlock" xmlns:w16se="http://schemas.microsoft.com/office/word/2015/wordml/symex" xmlns:wpg="http://schemas.microsoft.com/office/word/2010/wordprocessingGroup" xmlns:wpi="http://schemas.microsoft.com/office/word/2010/wordprocessingInk" xmlns:wne="http://schemas.microsoft.com/office/word/2006/wordml" xmlns:wps="http://schemas.microsoft.com/office/word/2010/wordprocessingShape" mc:Ignorable="w14 w15 w16se w16cid w16 w16cex w16sdtdh w16sdtfl w16du wp14">
+  <w16cid:commentId w16cid:paraId="6B0E28C6" w16cid:durableId="3F1878A0"/>
+</w16cid:commentsIds>
+</file>
+
 <file path=word/numbering.xml><?xml version="1.0" encoding="utf-8"?>
 <w:numbering xmlns:wpc="http://schemas.microsoft.com/office/word/2010/wordprocessingCanvas" xmlns:cx="http://schemas.microsoft.com/office/drawing/2014/chartex" xmlns:cx1="http://schemas.microsoft.com/office/drawing/2015/9/8/chartex" xmlns:cx2="http://schemas.microsoft.com/office/drawing/2015/10/21/chartex" xmlns:cx3="http://schemas.microsoft.com/office/drawing/2016/5/9/chartex" xmlns:cx4="http://schemas.microsoft.com/office/drawing/2016/5/10/chartex" xmlns:cx5="http://schemas.microsoft.com/office/drawing/2016/5/11/chartex" xmlns:cx6="http://schemas.microsoft.com/office/drawing/2016/5/12/chartex" xmlns:cx7="http://schemas.microsoft.com/office/drawing/2016/5/13/chartex" xmlns:cx8="http://schemas.microsoft.com/office/drawing/2016/5/14/chartex" xmlns:mc="http://schemas.openxmlformats.org/markup-compatibility/2006" xmlns:aink="http://schemas.microsoft.com/office/drawing/2016/ink" xmlns:am3d="http://schemas.microsoft.com/office/drawing/2017/model3d" xmlns:o="urn:schemas-microsoft-com:office:office" xmlns:oel="http://schemas.microsoft.com/office/2019/extlst" xmlns:r="http://schemas.openxmlformats.org/officeDocument/2006/relationships" xmlns:m="http://schemas.openxmlformats.org/officeDocument/2006/math" xmlns:v="urn:schemas-microsoft-com:vml" xmlns:wp14="http://schemas.microsoft.com/office/word/2010/wordprocessingDrawing" xmlns:wp="http://schemas.openxmlformats.org/drawingml/2006/wordprocessingDrawing" xmlns:w10="urn:schemas-microsoft-com:office:word" xmlns:w="http://schemas.openxmlformats.org/wordprocessingml/2006/main" xmlns:w14="http://schemas.microsoft.com/office/word/2010/wordml" xmlns:w15="http://schemas.microsoft.com/office/word/2012/wordml" xmlns:w16cex="http://schemas.microsoft.com/office/word/2018/wordml/cex" xmlns:w16cid="http://schemas.microsoft.com/office/word/2016/wordml/cid" xmlns:w16="http://schemas.microsoft.com/office/word/2018/wordml" xmlns:w16du="http://schemas.microsoft.com/office/word/2023/wordml/word16du" xmlns:w16sdtdh="http://schemas.microsoft.com/office/word/2020/wordml/sdtdatahash" xmlns:w16sdtfl="http://schemas.microsoft.com/office/word/2024/wordml/sdtformatlock" xmlns:w16se="http://schemas.microsoft.com/office/word/2015/wordml/symex" xmlns:wpg="http://schemas.microsoft.com/office/word/2010/wordprocessingGroup" xmlns:wpi="http://schemas.microsoft.com/office/word/2010/wordprocessingInk" xmlns:wne="http://schemas.microsoft.com/office/word/2006/wordml" xmlns:wps="http://schemas.microsoft.com/office/word/2010/wordprocessingShape" mc:Ignorable="w14 w15 w16se w16cid w16 w16cex w16sdtdh w16sdtfl w16du wp14">
   <w:abstractNum w:abstractNumId="0" w15:restartNumberingAfterBreak="0">
     <w:nsid w:val="FFFFFF7C"/>
     <w:multiLevelType w:val="singleLevel"/>
-    <w:tmpl w:val="C310EC42"/>
+    <w:tmpl w:val="156088D0"/>
     <w:lvl w:ilvl="0">
       <w:start w:val="1"/>
       <w:numFmt w:val="decimal"/>
+      <w:pStyle w:val="Listennummer5"/>
       <w:lvlText w:val="%1."/>
       <w:lvlJc w:val="left"/>
       <w:pPr>
         <w:tabs>
-          <w:tab w:val="num" w:pos="1800"/>
+          <w:tab w:val="num" w:pos="1492"/>
         </w:tabs>
-        <w:ind w:left="1800" w:hanging="360"/>
+        <w:ind w:left="1492" w:hanging="360"/>
       </w:pPr>
     </w:lvl>
   </w:abstractNum>
   <w:abstractNum w:abstractNumId="1" w15:restartNumberingAfterBreak="0">
     <w:nsid w:val="FFFFFF7D"/>
     <w:multiLevelType w:val="singleLevel"/>
-    <w:tmpl w:val="E4089024"/>
+    <w:tmpl w:val="1D6CF820"/>
     <w:lvl w:ilvl="0">
       <w:start w:val="1"/>
       <w:numFmt w:val="decimal"/>
+      <w:pStyle w:val="Listennummer4"/>
       <w:lvlText w:val="%1."/>
       <w:lvlJc w:val="left"/>
       <w:pPr>
         <w:tabs>
-          <w:tab w:val="num" w:pos="1440"/>
+          <w:tab w:val="num" w:pos="1209"/>
         </w:tabs>
-        <w:ind w:left="1440" w:hanging="360"/>
+        <w:ind w:left="1209" w:hanging="360"/>
       </w:pPr>
     </w:lvl>
   </w:abstractNum>
@@ -1241,12 +2513,34 @@
     </w:lvl>
   </w:abstractNum>
   <w:abstractNum w:abstractNumId="4" w15:restartNumberingAfterBreak="0">
-    <w:nsid w:val="FFFFFF81"/>
+    <w:nsid w:val="FFFFFF80"/>
     <w:multiLevelType w:val="singleLevel"/>
-    <w:tmpl w:val="171AC3A4"/>
+    <w:tmpl w:val="7F66CA70"/>
     <w:lvl w:ilvl="0">
       <w:start w:val="1"/>
       <w:numFmt w:val="bullet"/>
+      <w:pStyle w:val="Aufzhlungszeichen5"/>
+      <w:lvlText w:val=""/>
+      <w:lvlJc w:val="left"/>
+      <w:pPr>
+        <w:tabs>
+          <w:tab w:val="num" w:pos="1492"/>
+        </w:tabs>
+        <w:ind w:left="1492" w:hanging="360"/>
+      </w:pPr>
+      <w:rPr>
+        <w:rFonts w:ascii="Symbol" w:hAnsi="Symbol" w:hint="default"/>
+      </w:rPr>
+    </w:lvl>
+  </w:abstractNum>
+  <w:abstractNum w:abstractNumId="5" w15:restartNumberingAfterBreak="0">
+    <w:nsid w:val="FFFFFF81"/>
+    <w:multiLevelType w:val="singleLevel"/>
+    <w:tmpl w:val="B50628EE"/>
+    <w:lvl w:ilvl="0">
+      <w:start w:val="1"/>
+      <w:numFmt w:val="bullet"/>
+      <w:pStyle w:val="Aufzhlungszeichen4"/>
       <w:lvlText w:val=""/>
       <w:lvlJc w:val="left"/>
       <w:pPr>
@@ -1260,7 +2554,7 @@
       </w:rPr>
     </w:lvl>
   </w:abstractNum>
-  <w:abstractNum w:abstractNumId="5" w15:restartNumberingAfterBreak="0">
+  <w:abstractNum w:abstractNumId="6" w15:restartNumberingAfterBreak="0">
     <w:nsid w:val="FFFFFF82"/>
     <w:multiLevelType w:val="singleLevel"/>
     <w:tmpl w:val="F3EAFDEC"/>
@@ -1281,7 +2575,7 @@
       </w:rPr>
     </w:lvl>
   </w:abstractNum>
-  <w:abstractNum w:abstractNumId="6" w15:restartNumberingAfterBreak="0">
+  <w:abstractNum w:abstractNumId="7" w15:restartNumberingAfterBreak="0">
     <w:nsid w:val="FFFFFF83"/>
     <w:multiLevelType w:val="singleLevel"/>
     <w:tmpl w:val="3D1EFFD4"/>
@@ -1302,7 +2596,7 @@
       </w:rPr>
     </w:lvl>
   </w:abstractNum>
-  <w:abstractNum w:abstractNumId="7" w15:restartNumberingAfterBreak="0">
+  <w:abstractNum w:abstractNumId="8" w15:restartNumberingAfterBreak="0">
     <w:nsid w:val="FFFFFF88"/>
     <w:multiLevelType w:val="singleLevel"/>
     <w:tmpl w:val="D0A62B40"/>
@@ -1320,10 +2614,10 @@
       </w:pPr>
     </w:lvl>
   </w:abstractNum>
-  <w:abstractNum w:abstractNumId="8" w15:restartNumberingAfterBreak="0">
+  <w:abstractNum w:abstractNumId="9" w15:restartNumberingAfterBreak="0">
     <w:nsid w:val="FFFFFF89"/>
     <w:multiLevelType w:val="singleLevel"/>
-    <w:tmpl w:val="29761A62"/>
+    <w:tmpl w:val="5320814C"/>
     <w:lvl w:ilvl="0">
       <w:start w:val="1"/>
       <w:numFmt w:val="bullet"/>
@@ -1341,20 +2635,133 @@
       </w:rPr>
     </w:lvl>
   </w:abstractNum>
+  <w:abstractNum w:abstractNumId="10" w15:restartNumberingAfterBreak="0">
+    <w:nsid w:val="753F3A3A"/>
+    <w:multiLevelType w:val="hybridMultilevel"/>
+    <w:tmpl w:val="19BC865A"/>
+    <w:lvl w:ilvl="0" w:tplc="04070001">
+      <w:start w:val="1"/>
+      <w:numFmt w:val="bullet"/>
+      <w:lvlText w:val=""/>
+      <w:lvlJc w:val="left"/>
+      <w:pPr>
+        <w:ind w:left="720" w:hanging="360"/>
+      </w:pPr>
+      <w:rPr>
+        <w:rFonts w:ascii="Symbol" w:hAnsi="Symbol" w:hint="default"/>
+      </w:rPr>
+    </w:lvl>
+    <w:lvl w:ilvl="1" w:tplc="04070003" w:tentative="1">
+      <w:start w:val="1"/>
+      <w:numFmt w:val="bullet"/>
+      <w:lvlText w:val="o"/>
+      <w:lvlJc w:val="left"/>
+      <w:pPr>
+        <w:ind w:left="1440" w:hanging="360"/>
+      </w:pPr>
+      <w:rPr>
+        <w:rFonts w:ascii="Courier New" w:hAnsi="Courier New" w:cs="Courier New" w:hint="default"/>
+      </w:rPr>
+    </w:lvl>
+    <w:lvl w:ilvl="2" w:tplc="04070005" w:tentative="1">
+      <w:start w:val="1"/>
+      <w:numFmt w:val="bullet"/>
+      <w:lvlText w:val=""/>
+      <w:lvlJc w:val="left"/>
+      <w:pPr>
+        <w:ind w:left="2160" w:hanging="360"/>
+      </w:pPr>
+      <w:rPr>
+        <w:rFonts w:ascii="Wingdings" w:hAnsi="Wingdings" w:hint="default"/>
+      </w:rPr>
+    </w:lvl>
+    <w:lvl w:ilvl="3" w:tplc="04070001" w:tentative="1">
+      <w:start w:val="1"/>
+      <w:numFmt w:val="bullet"/>
+      <w:lvlText w:val=""/>
+      <w:lvlJc w:val="left"/>
+      <w:pPr>
+        <w:ind w:left="2880" w:hanging="360"/>
+      </w:pPr>
+      <w:rPr>
+        <w:rFonts w:ascii="Symbol" w:hAnsi="Symbol" w:hint="default"/>
+      </w:rPr>
+    </w:lvl>
+    <w:lvl w:ilvl="4" w:tplc="04070003" w:tentative="1">
+      <w:start w:val="1"/>
+      <w:numFmt w:val="bullet"/>
+      <w:lvlText w:val="o"/>
+      <w:lvlJc w:val="left"/>
+      <w:pPr>
+        <w:ind w:left="3600" w:hanging="360"/>
+      </w:pPr>
+      <w:rPr>
+        <w:rFonts w:ascii="Courier New" w:hAnsi="Courier New" w:cs="Courier New" w:hint="default"/>
+      </w:rPr>
+    </w:lvl>
+    <w:lvl w:ilvl="5" w:tplc="04070005" w:tentative="1">
+      <w:start w:val="1"/>
+      <w:numFmt w:val="bullet"/>
+      <w:lvlText w:val=""/>
+      <w:lvlJc w:val="left"/>
+      <w:pPr>
+        <w:ind w:left="4320" w:hanging="360"/>
+      </w:pPr>
+      <w:rPr>
+        <w:rFonts w:ascii="Wingdings" w:hAnsi="Wingdings" w:hint="default"/>
+      </w:rPr>
+    </w:lvl>
+    <w:lvl w:ilvl="6" w:tplc="04070001" w:tentative="1">
+      <w:start w:val="1"/>
+      <w:numFmt w:val="bullet"/>
+      <w:lvlText w:val=""/>
+      <w:lvlJc w:val="left"/>
+      <w:pPr>
+        <w:ind w:left="5040" w:hanging="360"/>
+      </w:pPr>
+      <w:rPr>
+        <w:rFonts w:ascii="Symbol" w:hAnsi="Symbol" w:hint="default"/>
+      </w:rPr>
+    </w:lvl>
+    <w:lvl w:ilvl="7" w:tplc="04070003" w:tentative="1">
+      <w:start w:val="1"/>
+      <w:numFmt w:val="bullet"/>
+      <w:lvlText w:val="o"/>
+      <w:lvlJc w:val="left"/>
+      <w:pPr>
+        <w:ind w:left="5760" w:hanging="360"/>
+      </w:pPr>
+      <w:rPr>
+        <w:rFonts w:ascii="Courier New" w:hAnsi="Courier New" w:cs="Courier New" w:hint="default"/>
+      </w:rPr>
+    </w:lvl>
+    <w:lvl w:ilvl="8" w:tplc="04070005" w:tentative="1">
+      <w:start w:val="1"/>
+      <w:numFmt w:val="bullet"/>
+      <w:lvlText w:val=""/>
+      <w:lvlJc w:val="left"/>
+      <w:pPr>
+        <w:ind w:left="6480" w:hanging="360"/>
+      </w:pPr>
+      <w:rPr>
+        <w:rFonts w:ascii="Wingdings" w:hAnsi="Wingdings" w:hint="default"/>
+      </w:rPr>
+    </w:lvl>
+  </w:abstractNum>
   <w:num w:numId="1" w16cid:durableId="1063987350">
-    <w:abstractNumId w:val="8"/>
+    <w:abstractNumId w:val="9"/>
   </w:num>
   <w:num w:numId="2" w16cid:durableId="1234199719">
+    <w:abstractNumId w:val="7"/>
+  </w:num>
+  <w:num w:numId="3" w16cid:durableId="618953488">
     <w:abstractNumId w:val="6"/>
   </w:num>
-  <w:num w:numId="3" w16cid:durableId="618953488">
+  <w:num w:numId="4" w16cid:durableId="141317002">
     <w:abstractNumId w:val="5"/>
   </w:num>
-  <w:num w:numId="4" w16cid:durableId="141317002">
-    <w:abstractNumId w:val="4"/>
-  </w:num>
   <w:num w:numId="5" w16cid:durableId="830368835">
-    <w:abstractNumId w:val="7"/>
+    <w:abstractNumId w:val="8"/>
   </w:num>
   <w:num w:numId="6" w16cid:durableId="372923522">
     <w:abstractNumId w:val="3"/>
@@ -1368,7 +2775,27 @@
   <w:num w:numId="9" w16cid:durableId="1275018691">
     <w:abstractNumId w:val="0"/>
   </w:num>
+  <w:num w:numId="10" w16cid:durableId="1244217087">
+    <w:abstractNumId w:val="10"/>
+  </w:num>
+  <w:num w:numId="11" w16cid:durableId="1152866977">
+    <w:abstractNumId w:val="0"/>
+  </w:num>
+  <w:num w:numId="12" w16cid:durableId="748038957">
+    <w:abstractNumId w:val="1"/>
+  </w:num>
+  <w:num w:numId="13" w16cid:durableId="630593435">
+    <w:abstractNumId w:val="4"/>
+  </w:num>
 </w:numbering>
+</file>
+
+<file path=word/people.xml><?xml version="1.0" encoding="utf-8"?>
+<w15:people xmlns:wpc="http://schemas.microsoft.com/office/word/2010/wordprocessingCanvas" xmlns:cx="http://schemas.microsoft.com/office/drawing/2014/chartex" xmlns:cx1="http://schemas.microsoft.com/office/drawing/2015/9/8/chartex" xmlns:cx2="http://schemas.microsoft.com/office/drawing/2015/10/21/chartex" xmlns:cx3="http://schemas.microsoft.com/office/drawing/2016/5/9/chartex" xmlns:cx4="http://schemas.microsoft.com/office/drawing/2016/5/10/chartex" xmlns:cx5="http://schemas.microsoft.com/office/drawing/2016/5/11/chartex" xmlns:cx6="http://schemas.microsoft.com/office/drawing/2016/5/12/chartex" xmlns:cx7="http://schemas.microsoft.com/office/drawing/2016/5/13/chartex" xmlns:cx8="http://schemas.microsoft.com/office/drawing/2016/5/14/chartex" xmlns:mc="http://schemas.openxmlformats.org/markup-compatibility/2006" xmlns:aink="http://schemas.microsoft.com/office/drawing/2016/ink" xmlns:am3d="http://schemas.microsoft.com/office/drawing/2017/model3d" xmlns:o="urn:schemas-microsoft-com:office:office" xmlns:oel="http://schemas.microsoft.com/office/2019/extlst" xmlns:r="http://schemas.openxmlformats.org/officeDocument/2006/relationships" xmlns:m="http://schemas.openxmlformats.org/officeDocument/2006/math" xmlns:v="urn:schemas-microsoft-com:vml" xmlns:wp14="http://schemas.microsoft.com/office/word/2010/wordprocessingDrawing" xmlns:wp="http://schemas.openxmlformats.org/drawingml/2006/wordprocessingDrawing" xmlns:w10="urn:schemas-microsoft-com:office:word" xmlns:w="http://schemas.openxmlformats.org/wordprocessingml/2006/main" xmlns:w14="http://schemas.microsoft.com/office/word/2010/wordml" xmlns:w15="http://schemas.microsoft.com/office/word/2012/wordml" xmlns:w16cex="http://schemas.microsoft.com/office/word/2018/wordml/cex" xmlns:w16cid="http://schemas.microsoft.com/office/word/2016/wordml/cid" xmlns:w16="http://schemas.microsoft.com/office/word/2018/wordml" xmlns:w16du="http://schemas.microsoft.com/office/word/2023/wordml/word16du" xmlns:w16sdtdh="http://schemas.microsoft.com/office/word/2020/wordml/sdtdatahash" xmlns:w16sdtfl="http://schemas.microsoft.com/office/word/2024/wordml/sdtformatlock" xmlns:w16se="http://schemas.microsoft.com/office/word/2015/wordml/symex" xmlns:wpg="http://schemas.microsoft.com/office/word/2010/wordprocessingGroup" xmlns:wpi="http://schemas.microsoft.com/office/word/2010/wordprocessingInk" xmlns:wne="http://schemas.microsoft.com/office/word/2006/wordml" xmlns:wps="http://schemas.microsoft.com/office/word/2010/wordprocessingShape" mc:Ignorable="w14 w15 w16se w16cid w16 w16cex w16sdtdh w16sdtfl w16du wp14">
+  <w15:person w15:author="Marius Weiß">
+    <w15:presenceInfo w15:providerId="Windows Live" w15:userId="e8be22dad857c54a"/>
+  </w15:person>
+</w15:people>
 </file>
 
 <file path=word/styles.xml><?xml version="1.0" encoding="utf-8"?>
@@ -12749,7 +14176,2078 @@
       </w:tcPr>
     </w:tblStylePr>
   </w:style>
+  <w:style w:type="character" w:styleId="Kommentarzeichen">
+    <w:name w:val="annotation reference"/>
+    <w:basedOn w:val="Absatz-Standardschriftart"/>
+    <w:uiPriority w:val="99"/>
+    <w:semiHidden/>
+    <w:unhideWhenUsed/>
+    <w:rsid w:val="00433C2A"/>
+    <w:rPr>
+      <w:sz w:val="16"/>
+      <w:szCs w:val="16"/>
+    </w:rPr>
+  </w:style>
+  <w:style w:type="paragraph" w:styleId="Kommentartext">
+    <w:name w:val="annotation text"/>
+    <w:basedOn w:val="Standard"/>
+    <w:link w:val="KommentartextZchn"/>
+    <w:uiPriority w:val="99"/>
+    <w:unhideWhenUsed/>
+    <w:rsid w:val="00433C2A"/>
+    <w:pPr>
+      <w:spacing w:line="240" w:lineRule="auto"/>
+    </w:pPr>
+    <w:rPr>
+      <w:sz w:val="20"/>
+      <w:szCs w:val="20"/>
+    </w:rPr>
+  </w:style>
+  <w:style w:type="character" w:customStyle="1" w:styleId="KommentartextZchn">
+    <w:name w:val="Kommentartext Zchn"/>
+    <w:basedOn w:val="Absatz-Standardschriftart"/>
+    <w:link w:val="Kommentartext"/>
+    <w:uiPriority w:val="99"/>
+    <w:rsid w:val="00433C2A"/>
+    <w:rPr>
+      <w:sz w:val="20"/>
+      <w:szCs w:val="20"/>
+    </w:rPr>
+  </w:style>
+  <w:style w:type="paragraph" w:styleId="Kommentarthema">
+    <w:name w:val="annotation subject"/>
+    <w:basedOn w:val="Kommentartext"/>
+    <w:next w:val="Kommentartext"/>
+    <w:link w:val="KommentarthemaZchn"/>
+    <w:uiPriority w:val="99"/>
+    <w:semiHidden/>
+    <w:unhideWhenUsed/>
+    <w:rsid w:val="00433C2A"/>
+    <w:rPr>
+      <w:b/>
+      <w:bCs/>
+    </w:rPr>
+  </w:style>
+  <w:style w:type="character" w:customStyle="1" w:styleId="KommentarthemaZchn">
+    <w:name w:val="Kommentarthema Zchn"/>
+    <w:basedOn w:val="KommentartextZchn"/>
+    <w:link w:val="Kommentarthema"/>
+    <w:uiPriority w:val="99"/>
+    <w:semiHidden/>
+    <w:rsid w:val="00433C2A"/>
+    <w:rPr>
+      <w:b/>
+      <w:bCs/>
+      <w:sz w:val="20"/>
+      <w:szCs w:val="20"/>
+    </w:rPr>
+  </w:style>
+  <w:style w:type="character" w:styleId="Platzhaltertext">
+    <w:name w:val="Placeholder Text"/>
+    <w:basedOn w:val="Absatz-Standardschriftart"/>
+    <w:uiPriority w:val="99"/>
+    <w:semiHidden/>
+    <w:rsid w:val="00DC5581"/>
+    <w:rPr>
+      <w:color w:val="666666"/>
+    </w:rPr>
+  </w:style>
+  <w:style w:type="paragraph" w:customStyle="1" w:styleId="CitaviBibliographyEntry">
+    <w:name w:val="Citavi Bibliography Entry"/>
+    <w:basedOn w:val="Standard"/>
+    <w:link w:val="CitaviBibliographyEntryZchn"/>
+    <w:uiPriority w:val="99"/>
+    <w:rsid w:val="00DC5581"/>
+    <w:pPr>
+      <w:spacing w:after="120"/>
+    </w:pPr>
+  </w:style>
+  <w:style w:type="character" w:customStyle="1" w:styleId="CitaviBibliographyEntryZchn">
+    <w:name w:val="Citavi Bibliography Entry Zchn"/>
+    <w:basedOn w:val="Absatz-Standardschriftart"/>
+    <w:link w:val="CitaviBibliographyEntry"/>
+    <w:uiPriority w:val="99"/>
+    <w:rsid w:val="00DC5581"/>
+  </w:style>
+  <w:style w:type="paragraph" w:customStyle="1" w:styleId="CitaviBibliographyHeading">
+    <w:name w:val="Citavi Bibliography Heading"/>
+    <w:basedOn w:val="berschrift1"/>
+    <w:link w:val="CitaviBibliographyHeadingZchn"/>
+    <w:uiPriority w:val="99"/>
+    <w:rsid w:val="00DC5581"/>
+  </w:style>
+  <w:style w:type="character" w:customStyle="1" w:styleId="CitaviBibliographyHeadingZchn">
+    <w:name w:val="Citavi Bibliography Heading Zchn"/>
+    <w:basedOn w:val="Absatz-Standardschriftart"/>
+    <w:link w:val="CitaviBibliographyHeading"/>
+    <w:uiPriority w:val="99"/>
+    <w:rsid w:val="00DC5581"/>
+    <w:rPr>
+      <w:rFonts w:asciiTheme="majorHAnsi" w:eastAsiaTheme="majorEastAsia" w:hAnsiTheme="majorHAnsi" w:cstheme="majorBidi"/>
+      <w:b/>
+      <w:bCs/>
+      <w:color w:val="365F91" w:themeColor="accent1" w:themeShade="BF"/>
+      <w:sz w:val="28"/>
+      <w:szCs w:val="28"/>
+    </w:rPr>
+  </w:style>
+  <w:style w:type="paragraph" w:customStyle="1" w:styleId="CitaviChapterBibliographyHeading">
+    <w:name w:val="Citavi Chapter Bibliography Heading"/>
+    <w:basedOn w:val="berschrift2"/>
+    <w:link w:val="CitaviChapterBibliographyHeadingZchn"/>
+    <w:uiPriority w:val="99"/>
+    <w:rsid w:val="00DC5581"/>
+  </w:style>
+  <w:style w:type="character" w:customStyle="1" w:styleId="CitaviChapterBibliographyHeadingZchn">
+    <w:name w:val="Citavi Chapter Bibliography Heading Zchn"/>
+    <w:basedOn w:val="Absatz-Standardschriftart"/>
+    <w:link w:val="CitaviChapterBibliographyHeading"/>
+    <w:uiPriority w:val="99"/>
+    <w:rsid w:val="00DC5581"/>
+    <w:rPr>
+      <w:rFonts w:asciiTheme="majorHAnsi" w:eastAsiaTheme="majorEastAsia" w:hAnsiTheme="majorHAnsi" w:cstheme="majorBidi"/>
+      <w:b/>
+      <w:bCs/>
+      <w:color w:val="4F81BD" w:themeColor="accent1"/>
+      <w:sz w:val="26"/>
+      <w:szCs w:val="26"/>
+    </w:rPr>
+  </w:style>
+  <w:style w:type="paragraph" w:customStyle="1" w:styleId="CitaviBibliographySubheading1">
+    <w:name w:val="Citavi Bibliography Subheading 1"/>
+    <w:basedOn w:val="berschrift2"/>
+    <w:link w:val="CitaviBibliographySubheading1Zchn"/>
+    <w:uiPriority w:val="99"/>
+    <w:rsid w:val="00DC5581"/>
+    <w:pPr>
+      <w:jc w:val="both"/>
+      <w:outlineLvl w:val="9"/>
+    </w:pPr>
+    <w:rPr>
+      <w:lang w:val="de-DE"/>
+    </w:rPr>
+  </w:style>
+  <w:style w:type="character" w:customStyle="1" w:styleId="CitaviBibliographySubheading1Zchn">
+    <w:name w:val="Citavi Bibliography Subheading 1 Zchn"/>
+    <w:basedOn w:val="Absatz-Standardschriftart"/>
+    <w:link w:val="CitaviBibliographySubheading1"/>
+    <w:uiPriority w:val="99"/>
+    <w:rsid w:val="00DC5581"/>
+    <w:rPr>
+      <w:rFonts w:asciiTheme="majorHAnsi" w:eastAsiaTheme="majorEastAsia" w:hAnsiTheme="majorHAnsi" w:cstheme="majorBidi"/>
+      <w:b/>
+      <w:bCs/>
+      <w:color w:val="4F81BD" w:themeColor="accent1"/>
+      <w:sz w:val="26"/>
+      <w:szCs w:val="26"/>
+      <w:lang w:val="de-DE"/>
+    </w:rPr>
+  </w:style>
+  <w:style w:type="paragraph" w:customStyle="1" w:styleId="CitaviBibliographySubheading2">
+    <w:name w:val="Citavi Bibliography Subheading 2"/>
+    <w:basedOn w:val="berschrift3"/>
+    <w:link w:val="CitaviBibliographySubheading2Zchn"/>
+    <w:uiPriority w:val="99"/>
+    <w:rsid w:val="00DC5581"/>
+    <w:pPr>
+      <w:jc w:val="both"/>
+      <w:outlineLvl w:val="9"/>
+    </w:pPr>
+    <w:rPr>
+      <w:lang w:val="de-DE"/>
+    </w:rPr>
+  </w:style>
+  <w:style w:type="character" w:customStyle="1" w:styleId="CitaviBibliographySubheading2Zchn">
+    <w:name w:val="Citavi Bibliography Subheading 2 Zchn"/>
+    <w:basedOn w:val="Absatz-Standardschriftart"/>
+    <w:link w:val="CitaviBibliographySubheading2"/>
+    <w:uiPriority w:val="99"/>
+    <w:rsid w:val="00DC5581"/>
+    <w:rPr>
+      <w:rFonts w:asciiTheme="majorHAnsi" w:eastAsiaTheme="majorEastAsia" w:hAnsiTheme="majorHAnsi" w:cstheme="majorBidi"/>
+      <w:b/>
+      <w:bCs/>
+      <w:color w:val="4F81BD" w:themeColor="accent1"/>
+      <w:lang w:val="de-DE"/>
+    </w:rPr>
+  </w:style>
+  <w:style w:type="paragraph" w:customStyle="1" w:styleId="CitaviBibliographySubheading3">
+    <w:name w:val="Citavi Bibliography Subheading 3"/>
+    <w:basedOn w:val="berschrift4"/>
+    <w:link w:val="CitaviBibliographySubheading3Zchn"/>
+    <w:uiPriority w:val="99"/>
+    <w:rsid w:val="00DC5581"/>
+    <w:pPr>
+      <w:jc w:val="both"/>
+      <w:outlineLvl w:val="9"/>
+    </w:pPr>
+    <w:rPr>
+      <w:lang w:val="de-DE"/>
+    </w:rPr>
+  </w:style>
+  <w:style w:type="character" w:customStyle="1" w:styleId="CitaviBibliographySubheading3Zchn">
+    <w:name w:val="Citavi Bibliography Subheading 3 Zchn"/>
+    <w:basedOn w:val="Absatz-Standardschriftart"/>
+    <w:link w:val="CitaviBibliographySubheading3"/>
+    <w:uiPriority w:val="99"/>
+    <w:rsid w:val="00DC5581"/>
+    <w:rPr>
+      <w:rFonts w:asciiTheme="majorHAnsi" w:eastAsiaTheme="majorEastAsia" w:hAnsiTheme="majorHAnsi" w:cstheme="majorBidi"/>
+      <w:b/>
+      <w:bCs/>
+      <w:i/>
+      <w:iCs/>
+      <w:color w:val="4F81BD" w:themeColor="accent1"/>
+      <w:lang w:val="de-DE"/>
+    </w:rPr>
+  </w:style>
+  <w:style w:type="paragraph" w:customStyle="1" w:styleId="CitaviBibliographySubheading4">
+    <w:name w:val="Citavi Bibliography Subheading 4"/>
+    <w:basedOn w:val="berschrift5"/>
+    <w:link w:val="CitaviBibliographySubheading4Zchn"/>
+    <w:uiPriority w:val="99"/>
+    <w:rsid w:val="00DC5581"/>
+    <w:pPr>
+      <w:jc w:val="both"/>
+      <w:outlineLvl w:val="9"/>
+    </w:pPr>
+    <w:rPr>
+      <w:lang w:val="de-DE"/>
+    </w:rPr>
+  </w:style>
+  <w:style w:type="character" w:customStyle="1" w:styleId="CitaviBibliographySubheading4Zchn">
+    <w:name w:val="Citavi Bibliography Subheading 4 Zchn"/>
+    <w:basedOn w:val="Absatz-Standardschriftart"/>
+    <w:link w:val="CitaviBibliographySubheading4"/>
+    <w:uiPriority w:val="99"/>
+    <w:rsid w:val="00DC5581"/>
+    <w:rPr>
+      <w:rFonts w:asciiTheme="majorHAnsi" w:eastAsiaTheme="majorEastAsia" w:hAnsiTheme="majorHAnsi" w:cstheme="majorBidi"/>
+      <w:color w:val="243F60" w:themeColor="accent1" w:themeShade="7F"/>
+      <w:lang w:val="de-DE"/>
+    </w:rPr>
+  </w:style>
+  <w:style w:type="paragraph" w:customStyle="1" w:styleId="CitaviBibliographySubheading5">
+    <w:name w:val="Citavi Bibliography Subheading 5"/>
+    <w:basedOn w:val="berschrift6"/>
+    <w:link w:val="CitaviBibliographySubheading5Zchn"/>
+    <w:uiPriority w:val="99"/>
+    <w:rsid w:val="00DC5581"/>
+    <w:pPr>
+      <w:jc w:val="both"/>
+      <w:outlineLvl w:val="9"/>
+    </w:pPr>
+    <w:rPr>
+      <w:lang w:val="de-DE"/>
+    </w:rPr>
+  </w:style>
+  <w:style w:type="character" w:customStyle="1" w:styleId="CitaviBibliographySubheading5Zchn">
+    <w:name w:val="Citavi Bibliography Subheading 5 Zchn"/>
+    <w:basedOn w:val="Absatz-Standardschriftart"/>
+    <w:link w:val="CitaviBibliographySubheading5"/>
+    <w:uiPriority w:val="99"/>
+    <w:rsid w:val="00DC5581"/>
+    <w:rPr>
+      <w:rFonts w:asciiTheme="majorHAnsi" w:eastAsiaTheme="majorEastAsia" w:hAnsiTheme="majorHAnsi" w:cstheme="majorBidi"/>
+      <w:i/>
+      <w:iCs/>
+      <w:color w:val="243F60" w:themeColor="accent1" w:themeShade="7F"/>
+      <w:lang w:val="de-DE"/>
+    </w:rPr>
+  </w:style>
+  <w:style w:type="paragraph" w:customStyle="1" w:styleId="CitaviBibliographySubheading6">
+    <w:name w:val="Citavi Bibliography Subheading 6"/>
+    <w:basedOn w:val="berschrift7"/>
+    <w:link w:val="CitaviBibliographySubheading6Zchn"/>
+    <w:uiPriority w:val="99"/>
+    <w:rsid w:val="00DC5581"/>
+    <w:pPr>
+      <w:jc w:val="both"/>
+      <w:outlineLvl w:val="9"/>
+    </w:pPr>
+    <w:rPr>
+      <w:lang w:val="de-DE"/>
+    </w:rPr>
+  </w:style>
+  <w:style w:type="character" w:customStyle="1" w:styleId="CitaviBibliographySubheading6Zchn">
+    <w:name w:val="Citavi Bibliography Subheading 6 Zchn"/>
+    <w:basedOn w:val="Absatz-Standardschriftart"/>
+    <w:link w:val="CitaviBibliographySubheading6"/>
+    <w:uiPriority w:val="99"/>
+    <w:rsid w:val="00DC5581"/>
+    <w:rPr>
+      <w:rFonts w:asciiTheme="majorHAnsi" w:eastAsiaTheme="majorEastAsia" w:hAnsiTheme="majorHAnsi" w:cstheme="majorBidi"/>
+      <w:i/>
+      <w:iCs/>
+      <w:color w:val="404040" w:themeColor="text1" w:themeTint="BF"/>
+      <w:lang w:val="de-DE"/>
+    </w:rPr>
+  </w:style>
+  <w:style w:type="paragraph" w:customStyle="1" w:styleId="CitaviBibliographySubheading7">
+    <w:name w:val="Citavi Bibliography Subheading 7"/>
+    <w:basedOn w:val="berschrift8"/>
+    <w:link w:val="CitaviBibliographySubheading7Zchn"/>
+    <w:uiPriority w:val="99"/>
+    <w:rsid w:val="00DC5581"/>
+    <w:pPr>
+      <w:jc w:val="both"/>
+      <w:outlineLvl w:val="9"/>
+    </w:pPr>
+    <w:rPr>
+      <w:lang w:val="de-DE"/>
+    </w:rPr>
+  </w:style>
+  <w:style w:type="character" w:customStyle="1" w:styleId="CitaviBibliographySubheading7Zchn">
+    <w:name w:val="Citavi Bibliography Subheading 7 Zchn"/>
+    <w:basedOn w:val="Absatz-Standardschriftart"/>
+    <w:link w:val="CitaviBibliographySubheading7"/>
+    <w:uiPriority w:val="99"/>
+    <w:rsid w:val="00DC5581"/>
+    <w:rPr>
+      <w:rFonts w:asciiTheme="majorHAnsi" w:eastAsiaTheme="majorEastAsia" w:hAnsiTheme="majorHAnsi" w:cstheme="majorBidi"/>
+      <w:color w:val="4F81BD" w:themeColor="accent1"/>
+      <w:sz w:val="20"/>
+      <w:szCs w:val="20"/>
+      <w:lang w:val="de-DE"/>
+    </w:rPr>
+  </w:style>
+  <w:style w:type="paragraph" w:customStyle="1" w:styleId="CitaviBibliographySubheading8">
+    <w:name w:val="Citavi Bibliography Subheading 8"/>
+    <w:basedOn w:val="berschrift9"/>
+    <w:link w:val="CitaviBibliographySubheading8Zchn"/>
+    <w:uiPriority w:val="99"/>
+    <w:rsid w:val="00DC5581"/>
+    <w:pPr>
+      <w:jc w:val="both"/>
+      <w:outlineLvl w:val="9"/>
+    </w:pPr>
+    <w:rPr>
+      <w:lang w:val="de-DE"/>
+    </w:rPr>
+  </w:style>
+  <w:style w:type="character" w:customStyle="1" w:styleId="CitaviBibliographySubheading8Zchn">
+    <w:name w:val="Citavi Bibliography Subheading 8 Zchn"/>
+    <w:basedOn w:val="Absatz-Standardschriftart"/>
+    <w:link w:val="CitaviBibliographySubheading8"/>
+    <w:uiPriority w:val="99"/>
+    <w:rsid w:val="00DC5581"/>
+    <w:rPr>
+      <w:rFonts w:asciiTheme="majorHAnsi" w:eastAsiaTheme="majorEastAsia" w:hAnsiTheme="majorHAnsi" w:cstheme="majorBidi"/>
+      <w:i/>
+      <w:iCs/>
+      <w:color w:val="404040" w:themeColor="text1" w:themeTint="BF"/>
+      <w:sz w:val="20"/>
+      <w:szCs w:val="20"/>
+      <w:lang w:val="de-DE"/>
+    </w:rPr>
+  </w:style>
+  <w:style w:type="paragraph" w:styleId="Literaturverzeichnis">
+    <w:name w:val="Bibliography"/>
+    <w:basedOn w:val="Standard"/>
+    <w:next w:val="Standard"/>
+    <w:uiPriority w:val="37"/>
+    <w:semiHidden/>
+    <w:unhideWhenUsed/>
+    <w:rsid w:val="00DC5581"/>
+  </w:style>
+  <w:style w:type="character" w:styleId="HTMLVariable">
+    <w:name w:val="HTML Variable"/>
+    <w:basedOn w:val="Absatz-Standardschriftart"/>
+    <w:uiPriority w:val="99"/>
+    <w:semiHidden/>
+    <w:unhideWhenUsed/>
+    <w:rsid w:val="00DC5581"/>
+    <w:rPr>
+      <w:i/>
+      <w:iCs/>
+    </w:rPr>
+  </w:style>
+  <w:style w:type="character" w:styleId="HTMLSchreibmaschine">
+    <w:name w:val="HTML Typewriter"/>
+    <w:basedOn w:val="Absatz-Standardschriftart"/>
+    <w:uiPriority w:val="99"/>
+    <w:semiHidden/>
+    <w:unhideWhenUsed/>
+    <w:rsid w:val="00DC5581"/>
+    <w:rPr>
+      <w:rFonts w:ascii="Consolas" w:hAnsi="Consolas"/>
+      <w:sz w:val="20"/>
+      <w:szCs w:val="20"/>
+    </w:rPr>
+  </w:style>
+  <w:style w:type="character" w:styleId="HTMLBeispiel">
+    <w:name w:val="HTML Sample"/>
+    <w:basedOn w:val="Absatz-Standardschriftart"/>
+    <w:uiPriority w:val="99"/>
+    <w:semiHidden/>
+    <w:unhideWhenUsed/>
+    <w:rsid w:val="00DC5581"/>
+    <w:rPr>
+      <w:rFonts w:ascii="Consolas" w:hAnsi="Consolas"/>
+      <w:sz w:val="24"/>
+      <w:szCs w:val="24"/>
+    </w:rPr>
+  </w:style>
+  <w:style w:type="paragraph" w:styleId="HTMLVorformatiert">
+    <w:name w:val="HTML Preformatted"/>
+    <w:basedOn w:val="Standard"/>
+    <w:link w:val="HTMLVorformatiertZchn"/>
+    <w:uiPriority w:val="99"/>
+    <w:semiHidden/>
+    <w:unhideWhenUsed/>
+    <w:rsid w:val="00DC5581"/>
+    <w:pPr>
+      <w:spacing w:after="0" w:line="240" w:lineRule="auto"/>
+    </w:pPr>
+    <w:rPr>
+      <w:rFonts w:ascii="Consolas" w:hAnsi="Consolas"/>
+      <w:sz w:val="20"/>
+      <w:szCs w:val="20"/>
+    </w:rPr>
+  </w:style>
+  <w:style w:type="character" w:customStyle="1" w:styleId="HTMLVorformatiertZchn">
+    <w:name w:val="HTML Vorformatiert Zchn"/>
+    <w:basedOn w:val="Absatz-Standardschriftart"/>
+    <w:link w:val="HTMLVorformatiert"/>
+    <w:uiPriority w:val="99"/>
+    <w:semiHidden/>
+    <w:rsid w:val="00DC5581"/>
+    <w:rPr>
+      <w:rFonts w:ascii="Consolas" w:hAnsi="Consolas"/>
+      <w:sz w:val="20"/>
+      <w:szCs w:val="20"/>
+    </w:rPr>
+  </w:style>
+  <w:style w:type="character" w:styleId="HTMLTastatur">
+    <w:name w:val="HTML Keyboard"/>
+    <w:basedOn w:val="Absatz-Standardschriftart"/>
+    <w:uiPriority w:val="99"/>
+    <w:semiHidden/>
+    <w:unhideWhenUsed/>
+    <w:rsid w:val="00DC5581"/>
+    <w:rPr>
+      <w:rFonts w:ascii="Consolas" w:hAnsi="Consolas"/>
+      <w:sz w:val="20"/>
+      <w:szCs w:val="20"/>
+    </w:rPr>
+  </w:style>
+  <w:style w:type="character" w:styleId="HTMLDefinition">
+    <w:name w:val="HTML Definition"/>
+    <w:basedOn w:val="Absatz-Standardschriftart"/>
+    <w:uiPriority w:val="99"/>
+    <w:semiHidden/>
+    <w:unhideWhenUsed/>
+    <w:rsid w:val="00DC5581"/>
+    <w:rPr>
+      <w:i/>
+      <w:iCs/>
+    </w:rPr>
+  </w:style>
+  <w:style w:type="character" w:styleId="HTMLCode">
+    <w:name w:val="HTML Code"/>
+    <w:basedOn w:val="Absatz-Standardschriftart"/>
+    <w:uiPriority w:val="99"/>
+    <w:semiHidden/>
+    <w:unhideWhenUsed/>
+    <w:rsid w:val="00DC5581"/>
+    <w:rPr>
+      <w:rFonts w:ascii="Consolas" w:hAnsi="Consolas"/>
+      <w:sz w:val="20"/>
+      <w:szCs w:val="20"/>
+    </w:rPr>
+  </w:style>
+  <w:style w:type="character" w:styleId="HTMLZitat">
+    <w:name w:val="HTML Cite"/>
+    <w:basedOn w:val="Absatz-Standardschriftart"/>
+    <w:uiPriority w:val="99"/>
+    <w:semiHidden/>
+    <w:unhideWhenUsed/>
+    <w:rsid w:val="00DC5581"/>
+    <w:rPr>
+      <w:i/>
+      <w:iCs/>
+    </w:rPr>
+  </w:style>
+  <w:style w:type="paragraph" w:styleId="HTMLAdresse">
+    <w:name w:val="HTML Address"/>
+    <w:basedOn w:val="Standard"/>
+    <w:link w:val="HTMLAdresseZchn"/>
+    <w:uiPriority w:val="99"/>
+    <w:semiHidden/>
+    <w:unhideWhenUsed/>
+    <w:rsid w:val="00DC5581"/>
+    <w:pPr>
+      <w:spacing w:after="0" w:line="240" w:lineRule="auto"/>
+    </w:pPr>
+    <w:rPr>
+      <w:i/>
+      <w:iCs/>
+    </w:rPr>
+  </w:style>
+  <w:style w:type="character" w:customStyle="1" w:styleId="HTMLAdresseZchn">
+    <w:name w:val="HTML Adresse Zchn"/>
+    <w:basedOn w:val="Absatz-Standardschriftart"/>
+    <w:link w:val="HTMLAdresse"/>
+    <w:uiPriority w:val="99"/>
+    <w:semiHidden/>
+    <w:rsid w:val="00DC5581"/>
+    <w:rPr>
+      <w:i/>
+      <w:iCs/>
+    </w:rPr>
+  </w:style>
+  <w:style w:type="character" w:styleId="HTMLAkronym">
+    <w:name w:val="HTML Acronym"/>
+    <w:basedOn w:val="Absatz-Standardschriftart"/>
+    <w:uiPriority w:val="99"/>
+    <w:semiHidden/>
+    <w:unhideWhenUsed/>
+    <w:rsid w:val="00DC5581"/>
+  </w:style>
+  <w:style w:type="paragraph" w:styleId="StandardWeb">
+    <w:name w:val="Normal (Web)"/>
+    <w:basedOn w:val="Standard"/>
+    <w:uiPriority w:val="99"/>
+    <w:semiHidden/>
+    <w:unhideWhenUsed/>
+    <w:rsid w:val="00DC5581"/>
+    <w:rPr>
+      <w:rFonts w:ascii="Times New Roman" w:hAnsi="Times New Roman" w:cs="Times New Roman"/>
+      <w:sz w:val="24"/>
+      <w:szCs w:val="24"/>
+    </w:rPr>
+  </w:style>
+  <w:style w:type="paragraph" w:styleId="NurText">
+    <w:name w:val="Plain Text"/>
+    <w:basedOn w:val="Standard"/>
+    <w:link w:val="NurTextZchn"/>
+    <w:uiPriority w:val="99"/>
+    <w:semiHidden/>
+    <w:unhideWhenUsed/>
+    <w:rsid w:val="00DC5581"/>
+    <w:pPr>
+      <w:spacing w:after="0" w:line="240" w:lineRule="auto"/>
+    </w:pPr>
+    <w:rPr>
+      <w:rFonts w:ascii="Consolas" w:hAnsi="Consolas"/>
+      <w:sz w:val="21"/>
+      <w:szCs w:val="21"/>
+    </w:rPr>
+  </w:style>
+  <w:style w:type="character" w:customStyle="1" w:styleId="NurTextZchn">
+    <w:name w:val="Nur Text Zchn"/>
+    <w:basedOn w:val="Absatz-Standardschriftart"/>
+    <w:link w:val="NurText"/>
+    <w:uiPriority w:val="99"/>
+    <w:semiHidden/>
+    <w:rsid w:val="00DC5581"/>
+    <w:rPr>
+      <w:rFonts w:ascii="Consolas" w:hAnsi="Consolas"/>
+      <w:sz w:val="21"/>
+      <w:szCs w:val="21"/>
+    </w:rPr>
+  </w:style>
+  <w:style w:type="paragraph" w:styleId="Dokumentstruktur">
+    <w:name w:val="Document Map"/>
+    <w:basedOn w:val="Standard"/>
+    <w:link w:val="DokumentstrukturZchn"/>
+    <w:uiPriority w:val="99"/>
+    <w:semiHidden/>
+    <w:unhideWhenUsed/>
+    <w:rsid w:val="00DC5581"/>
+    <w:pPr>
+      <w:spacing w:after="0" w:line="240" w:lineRule="auto"/>
+    </w:pPr>
+    <w:rPr>
+      <w:rFonts w:ascii="Segoe UI" w:hAnsi="Segoe UI" w:cs="Segoe UI"/>
+      <w:sz w:val="16"/>
+      <w:szCs w:val="16"/>
+    </w:rPr>
+  </w:style>
+  <w:style w:type="character" w:customStyle="1" w:styleId="DokumentstrukturZchn">
+    <w:name w:val="Dokumentstruktur Zchn"/>
+    <w:basedOn w:val="Absatz-Standardschriftart"/>
+    <w:link w:val="Dokumentstruktur"/>
+    <w:uiPriority w:val="99"/>
+    <w:semiHidden/>
+    <w:rsid w:val="00DC5581"/>
+    <w:rPr>
+      <w:rFonts w:ascii="Segoe UI" w:hAnsi="Segoe UI" w:cs="Segoe UI"/>
+      <w:sz w:val="16"/>
+      <w:szCs w:val="16"/>
+    </w:rPr>
+  </w:style>
+  <w:style w:type="character" w:styleId="BesuchterLink">
+    <w:name w:val="FollowedHyperlink"/>
+    <w:basedOn w:val="Absatz-Standardschriftart"/>
+    <w:uiPriority w:val="99"/>
+    <w:semiHidden/>
+    <w:unhideWhenUsed/>
+    <w:rsid w:val="00DC5581"/>
+    <w:rPr>
+      <w:color w:val="800080" w:themeColor="followedHyperlink"/>
+      <w:u w:val="single"/>
+    </w:rPr>
+  </w:style>
+  <w:style w:type="character" w:styleId="Hyperlink">
+    <w:name w:val="Hyperlink"/>
+    <w:basedOn w:val="Absatz-Standardschriftart"/>
+    <w:uiPriority w:val="99"/>
+    <w:semiHidden/>
+    <w:unhideWhenUsed/>
+    <w:rsid w:val="00DC5581"/>
+    <w:rPr>
+      <w:color w:val="0000FF" w:themeColor="hyperlink"/>
+      <w:u w:val="single"/>
+    </w:rPr>
+  </w:style>
+  <w:style w:type="paragraph" w:styleId="Blocktext">
+    <w:name w:val="Block Text"/>
+    <w:basedOn w:val="Standard"/>
+    <w:uiPriority w:val="99"/>
+    <w:semiHidden/>
+    <w:unhideWhenUsed/>
+    <w:rsid w:val="00DC5581"/>
+    <w:pPr>
+      <w:pBdr>
+        <w:top w:val="single" w:sz="2" w:space="10" w:color="4F81BD" w:themeColor="accent1"/>
+        <w:left w:val="single" w:sz="2" w:space="10" w:color="4F81BD" w:themeColor="accent1"/>
+        <w:bottom w:val="single" w:sz="2" w:space="10" w:color="4F81BD" w:themeColor="accent1"/>
+        <w:right w:val="single" w:sz="2" w:space="10" w:color="4F81BD" w:themeColor="accent1"/>
+      </w:pBdr>
+      <w:ind w:left="1152" w:right="1152"/>
+    </w:pPr>
+    <w:rPr>
+      <w:i/>
+      <w:iCs/>
+      <w:color w:val="4F81BD" w:themeColor="accent1"/>
+    </w:rPr>
+  </w:style>
+  <w:style w:type="paragraph" w:styleId="Textkrper-Einzug3">
+    <w:name w:val="Body Text Indent 3"/>
+    <w:basedOn w:val="Standard"/>
+    <w:link w:val="Textkrper-Einzug3Zchn"/>
+    <w:uiPriority w:val="99"/>
+    <w:semiHidden/>
+    <w:unhideWhenUsed/>
+    <w:rsid w:val="00DC5581"/>
+    <w:pPr>
+      <w:spacing w:after="120"/>
+      <w:ind w:left="283"/>
+    </w:pPr>
+    <w:rPr>
+      <w:sz w:val="16"/>
+      <w:szCs w:val="16"/>
+    </w:rPr>
+  </w:style>
+  <w:style w:type="character" w:customStyle="1" w:styleId="Textkrper-Einzug3Zchn">
+    <w:name w:val="Textkörper-Einzug 3 Zchn"/>
+    <w:basedOn w:val="Absatz-Standardschriftart"/>
+    <w:link w:val="Textkrper-Einzug3"/>
+    <w:uiPriority w:val="99"/>
+    <w:semiHidden/>
+    <w:rsid w:val="00DC5581"/>
+    <w:rPr>
+      <w:sz w:val="16"/>
+      <w:szCs w:val="16"/>
+    </w:rPr>
+  </w:style>
+  <w:style w:type="paragraph" w:styleId="Textkrper-Einzug2">
+    <w:name w:val="Body Text Indent 2"/>
+    <w:basedOn w:val="Standard"/>
+    <w:link w:val="Textkrper-Einzug2Zchn"/>
+    <w:uiPriority w:val="99"/>
+    <w:semiHidden/>
+    <w:unhideWhenUsed/>
+    <w:rsid w:val="00DC5581"/>
+    <w:pPr>
+      <w:spacing w:after="120" w:line="480" w:lineRule="auto"/>
+      <w:ind w:left="283"/>
+    </w:pPr>
+  </w:style>
+  <w:style w:type="character" w:customStyle="1" w:styleId="Textkrper-Einzug2Zchn">
+    <w:name w:val="Textkörper-Einzug 2 Zchn"/>
+    <w:basedOn w:val="Absatz-Standardschriftart"/>
+    <w:link w:val="Textkrper-Einzug2"/>
+    <w:uiPriority w:val="99"/>
+    <w:semiHidden/>
+    <w:rsid w:val="00DC5581"/>
+  </w:style>
+  <w:style w:type="paragraph" w:styleId="Fu-Endnotenberschrift">
+    <w:name w:val="Note Heading"/>
+    <w:basedOn w:val="Standard"/>
+    <w:next w:val="Standard"/>
+    <w:link w:val="Fu-EndnotenberschriftZchn"/>
+    <w:uiPriority w:val="99"/>
+    <w:semiHidden/>
+    <w:unhideWhenUsed/>
+    <w:rsid w:val="00DC5581"/>
+    <w:pPr>
+      <w:spacing w:after="0" w:line="240" w:lineRule="auto"/>
+    </w:pPr>
+  </w:style>
+  <w:style w:type="character" w:customStyle="1" w:styleId="Fu-EndnotenberschriftZchn">
+    <w:name w:val="Fuß/-Endnotenüberschrift Zchn"/>
+    <w:basedOn w:val="Absatz-Standardschriftart"/>
+    <w:link w:val="Fu-Endnotenberschrift"/>
+    <w:uiPriority w:val="99"/>
+    <w:semiHidden/>
+    <w:rsid w:val="00DC5581"/>
+  </w:style>
+  <w:style w:type="paragraph" w:styleId="Textkrper-Zeileneinzug">
+    <w:name w:val="Body Text Indent"/>
+    <w:basedOn w:val="Standard"/>
+    <w:link w:val="Textkrper-ZeileneinzugZchn"/>
+    <w:uiPriority w:val="99"/>
+    <w:semiHidden/>
+    <w:unhideWhenUsed/>
+    <w:rsid w:val="00DC5581"/>
+    <w:pPr>
+      <w:spacing w:after="120"/>
+      <w:ind w:left="283"/>
+    </w:pPr>
+  </w:style>
+  <w:style w:type="character" w:customStyle="1" w:styleId="Textkrper-ZeileneinzugZchn">
+    <w:name w:val="Textkörper-Zeileneinzug Zchn"/>
+    <w:basedOn w:val="Absatz-Standardschriftart"/>
+    <w:link w:val="Textkrper-Zeileneinzug"/>
+    <w:uiPriority w:val="99"/>
+    <w:semiHidden/>
+    <w:rsid w:val="00DC5581"/>
+  </w:style>
+  <w:style w:type="paragraph" w:styleId="Textkrper-Erstzeileneinzug2">
+    <w:name w:val="Body Text First Indent 2"/>
+    <w:basedOn w:val="Textkrper-Zeileneinzug"/>
+    <w:link w:val="Textkrper-Erstzeileneinzug2Zchn"/>
+    <w:uiPriority w:val="99"/>
+    <w:semiHidden/>
+    <w:unhideWhenUsed/>
+    <w:rsid w:val="00DC5581"/>
+    <w:pPr>
+      <w:spacing w:after="200"/>
+      <w:ind w:left="360" w:firstLine="360"/>
+    </w:pPr>
+  </w:style>
+  <w:style w:type="character" w:customStyle="1" w:styleId="Textkrper-Erstzeileneinzug2Zchn">
+    <w:name w:val="Textkörper-Erstzeileneinzug 2 Zchn"/>
+    <w:basedOn w:val="Textkrper-ZeileneinzugZchn"/>
+    <w:link w:val="Textkrper-Erstzeileneinzug2"/>
+    <w:uiPriority w:val="99"/>
+    <w:semiHidden/>
+    <w:rsid w:val="00DC5581"/>
+  </w:style>
+  <w:style w:type="paragraph" w:styleId="Textkrper-Erstzeileneinzug">
+    <w:name w:val="Body Text First Indent"/>
+    <w:basedOn w:val="Textkrper"/>
+    <w:link w:val="Textkrper-ErstzeileneinzugZchn"/>
+    <w:uiPriority w:val="99"/>
+    <w:semiHidden/>
+    <w:unhideWhenUsed/>
+    <w:rsid w:val="00DC5581"/>
+    <w:pPr>
+      <w:spacing w:after="200"/>
+      <w:ind w:firstLine="360"/>
+    </w:pPr>
+  </w:style>
+  <w:style w:type="character" w:customStyle="1" w:styleId="Textkrper-ErstzeileneinzugZchn">
+    <w:name w:val="Textkörper-Erstzeileneinzug Zchn"/>
+    <w:basedOn w:val="TextkrperZchn"/>
+    <w:link w:val="Textkrper-Erstzeileneinzug"/>
+    <w:uiPriority w:val="99"/>
+    <w:semiHidden/>
+    <w:rsid w:val="00DC5581"/>
+  </w:style>
+  <w:style w:type="paragraph" w:styleId="Datum">
+    <w:name w:val="Date"/>
+    <w:basedOn w:val="Standard"/>
+    <w:next w:val="Standard"/>
+    <w:link w:val="DatumZchn"/>
+    <w:uiPriority w:val="99"/>
+    <w:semiHidden/>
+    <w:unhideWhenUsed/>
+    <w:rsid w:val="00DC5581"/>
+  </w:style>
+  <w:style w:type="character" w:customStyle="1" w:styleId="DatumZchn">
+    <w:name w:val="Datum Zchn"/>
+    <w:basedOn w:val="Absatz-Standardschriftart"/>
+    <w:link w:val="Datum"/>
+    <w:uiPriority w:val="99"/>
+    <w:semiHidden/>
+    <w:rsid w:val="00DC5581"/>
+  </w:style>
+  <w:style w:type="paragraph" w:styleId="Anrede">
+    <w:name w:val="Salutation"/>
+    <w:basedOn w:val="Standard"/>
+    <w:next w:val="Standard"/>
+    <w:link w:val="AnredeZchn"/>
+    <w:uiPriority w:val="99"/>
+    <w:semiHidden/>
+    <w:unhideWhenUsed/>
+    <w:rsid w:val="00DC5581"/>
+  </w:style>
+  <w:style w:type="character" w:customStyle="1" w:styleId="AnredeZchn">
+    <w:name w:val="Anrede Zchn"/>
+    <w:basedOn w:val="Absatz-Standardschriftart"/>
+    <w:link w:val="Anrede"/>
+    <w:uiPriority w:val="99"/>
+    <w:semiHidden/>
+    <w:rsid w:val="00DC5581"/>
+  </w:style>
+  <w:style w:type="paragraph" w:styleId="Nachrichtenkopf">
+    <w:name w:val="Message Header"/>
+    <w:basedOn w:val="Standard"/>
+    <w:link w:val="NachrichtenkopfZchn"/>
+    <w:uiPriority w:val="99"/>
+    <w:semiHidden/>
+    <w:unhideWhenUsed/>
+    <w:rsid w:val="00DC5581"/>
+    <w:pPr>
+      <w:pBdr>
+        <w:top w:val="single" w:sz="6" w:space="1" w:color="auto"/>
+        <w:left w:val="single" w:sz="6" w:space="1" w:color="auto"/>
+        <w:bottom w:val="single" w:sz="6" w:space="1" w:color="auto"/>
+        <w:right w:val="single" w:sz="6" w:space="1" w:color="auto"/>
+      </w:pBdr>
+      <w:shd w:val="pct20" w:color="auto" w:fill="auto"/>
+      <w:spacing w:after="0" w:line="240" w:lineRule="auto"/>
+      <w:ind w:left="1134" w:hanging="1134"/>
+    </w:pPr>
+    <w:rPr>
+      <w:rFonts w:asciiTheme="majorHAnsi" w:eastAsiaTheme="majorEastAsia" w:hAnsiTheme="majorHAnsi" w:cstheme="majorBidi"/>
+      <w:sz w:val="24"/>
+      <w:szCs w:val="24"/>
+    </w:rPr>
+  </w:style>
+  <w:style w:type="character" w:customStyle="1" w:styleId="NachrichtenkopfZchn">
+    <w:name w:val="Nachrichtenkopf Zchn"/>
+    <w:basedOn w:val="Absatz-Standardschriftart"/>
+    <w:link w:val="Nachrichtenkopf"/>
+    <w:uiPriority w:val="99"/>
+    <w:semiHidden/>
+    <w:rsid w:val="00DC5581"/>
+    <w:rPr>
+      <w:rFonts w:asciiTheme="majorHAnsi" w:eastAsiaTheme="majorEastAsia" w:hAnsiTheme="majorHAnsi" w:cstheme="majorBidi"/>
+      <w:sz w:val="24"/>
+      <w:szCs w:val="24"/>
+      <w:shd w:val="pct20" w:color="auto" w:fill="auto"/>
+    </w:rPr>
+  </w:style>
+  <w:style w:type="paragraph" w:styleId="Listenfortsetzung5">
+    <w:name w:val="List Continue 5"/>
+    <w:basedOn w:val="Standard"/>
+    <w:uiPriority w:val="99"/>
+    <w:semiHidden/>
+    <w:unhideWhenUsed/>
+    <w:rsid w:val="00DC5581"/>
+    <w:pPr>
+      <w:spacing w:after="120"/>
+      <w:ind w:left="1415"/>
+      <w:contextualSpacing/>
+    </w:pPr>
+  </w:style>
+  <w:style w:type="paragraph" w:styleId="Listenfortsetzung4">
+    <w:name w:val="List Continue 4"/>
+    <w:basedOn w:val="Standard"/>
+    <w:uiPriority w:val="99"/>
+    <w:semiHidden/>
+    <w:unhideWhenUsed/>
+    <w:rsid w:val="00DC5581"/>
+    <w:pPr>
+      <w:spacing w:after="120"/>
+      <w:ind w:left="1132"/>
+      <w:contextualSpacing/>
+    </w:pPr>
+  </w:style>
+  <w:style w:type="paragraph" w:styleId="Unterschrift">
+    <w:name w:val="Signature"/>
+    <w:basedOn w:val="Standard"/>
+    <w:link w:val="UnterschriftZchn"/>
+    <w:uiPriority w:val="99"/>
+    <w:semiHidden/>
+    <w:unhideWhenUsed/>
+    <w:rsid w:val="00DC5581"/>
+    <w:pPr>
+      <w:spacing w:after="0" w:line="240" w:lineRule="auto"/>
+      <w:ind w:left="4252"/>
+    </w:pPr>
+  </w:style>
+  <w:style w:type="character" w:customStyle="1" w:styleId="UnterschriftZchn">
+    <w:name w:val="Unterschrift Zchn"/>
+    <w:basedOn w:val="Absatz-Standardschriftart"/>
+    <w:link w:val="Unterschrift"/>
+    <w:uiPriority w:val="99"/>
+    <w:semiHidden/>
+    <w:rsid w:val="00DC5581"/>
+  </w:style>
+  <w:style w:type="paragraph" w:styleId="Gruformel">
+    <w:name w:val="Closing"/>
+    <w:basedOn w:val="Standard"/>
+    <w:link w:val="GruformelZchn"/>
+    <w:uiPriority w:val="99"/>
+    <w:semiHidden/>
+    <w:unhideWhenUsed/>
+    <w:rsid w:val="00DC5581"/>
+    <w:pPr>
+      <w:spacing w:after="0" w:line="240" w:lineRule="auto"/>
+      <w:ind w:left="4252"/>
+    </w:pPr>
+  </w:style>
+  <w:style w:type="character" w:customStyle="1" w:styleId="GruformelZchn">
+    <w:name w:val="Grußformel Zchn"/>
+    <w:basedOn w:val="Absatz-Standardschriftart"/>
+    <w:link w:val="Gruformel"/>
+    <w:uiPriority w:val="99"/>
+    <w:semiHidden/>
+    <w:rsid w:val="00DC5581"/>
+  </w:style>
+  <w:style w:type="paragraph" w:styleId="Listennummer5">
+    <w:name w:val="List Number 5"/>
+    <w:basedOn w:val="Standard"/>
+    <w:uiPriority w:val="99"/>
+    <w:semiHidden/>
+    <w:unhideWhenUsed/>
+    <w:rsid w:val="00DC5581"/>
+    <w:pPr>
+      <w:numPr>
+        <w:numId w:val="11"/>
+      </w:numPr>
+      <w:contextualSpacing/>
+    </w:pPr>
+  </w:style>
+  <w:style w:type="paragraph" w:styleId="Listennummer4">
+    <w:name w:val="List Number 4"/>
+    <w:basedOn w:val="Standard"/>
+    <w:uiPriority w:val="99"/>
+    <w:semiHidden/>
+    <w:unhideWhenUsed/>
+    <w:rsid w:val="00DC5581"/>
+    <w:pPr>
+      <w:numPr>
+        <w:numId w:val="12"/>
+      </w:numPr>
+      <w:contextualSpacing/>
+    </w:pPr>
+  </w:style>
+  <w:style w:type="paragraph" w:styleId="Aufzhlungszeichen5">
+    <w:name w:val="List Bullet 5"/>
+    <w:basedOn w:val="Standard"/>
+    <w:uiPriority w:val="99"/>
+    <w:semiHidden/>
+    <w:unhideWhenUsed/>
+    <w:rsid w:val="00DC5581"/>
+    <w:pPr>
+      <w:numPr>
+        <w:numId w:val="13"/>
+      </w:numPr>
+      <w:contextualSpacing/>
+    </w:pPr>
+  </w:style>
+  <w:style w:type="paragraph" w:styleId="Aufzhlungszeichen4">
+    <w:name w:val="List Bullet 4"/>
+    <w:basedOn w:val="Standard"/>
+    <w:uiPriority w:val="99"/>
+    <w:semiHidden/>
+    <w:unhideWhenUsed/>
+    <w:rsid w:val="00DC5581"/>
+    <w:pPr>
+      <w:numPr>
+        <w:numId w:val="4"/>
+      </w:numPr>
+      <w:contextualSpacing/>
+    </w:pPr>
+  </w:style>
+  <w:style w:type="paragraph" w:styleId="Liste5">
+    <w:name w:val="List 5"/>
+    <w:basedOn w:val="Standard"/>
+    <w:uiPriority w:val="99"/>
+    <w:semiHidden/>
+    <w:unhideWhenUsed/>
+    <w:rsid w:val="00DC5581"/>
+    <w:pPr>
+      <w:ind w:left="1415" w:hanging="283"/>
+      <w:contextualSpacing/>
+    </w:pPr>
+  </w:style>
+  <w:style w:type="paragraph" w:styleId="Liste4">
+    <w:name w:val="List 4"/>
+    <w:basedOn w:val="Standard"/>
+    <w:uiPriority w:val="99"/>
+    <w:semiHidden/>
+    <w:unhideWhenUsed/>
+    <w:rsid w:val="00DC5581"/>
+    <w:pPr>
+      <w:ind w:left="1132" w:hanging="283"/>
+      <w:contextualSpacing/>
+    </w:pPr>
+  </w:style>
+  <w:style w:type="paragraph" w:styleId="RGV-berschrift">
+    <w:name w:val="toa heading"/>
+    <w:basedOn w:val="Standard"/>
+    <w:next w:val="Standard"/>
+    <w:uiPriority w:val="99"/>
+    <w:semiHidden/>
+    <w:unhideWhenUsed/>
+    <w:rsid w:val="00DC5581"/>
+    <w:pPr>
+      <w:spacing w:before="120"/>
+    </w:pPr>
+    <w:rPr>
+      <w:rFonts w:asciiTheme="majorHAnsi" w:eastAsiaTheme="majorEastAsia" w:hAnsiTheme="majorHAnsi" w:cstheme="majorBidi"/>
+      <w:b/>
+      <w:bCs/>
+      <w:sz w:val="24"/>
+      <w:szCs w:val="24"/>
+    </w:rPr>
+  </w:style>
+  <w:style w:type="paragraph" w:styleId="Rechtsgrundlagenverzeichnis">
+    <w:name w:val="table of authorities"/>
+    <w:basedOn w:val="Standard"/>
+    <w:next w:val="Standard"/>
+    <w:uiPriority w:val="99"/>
+    <w:semiHidden/>
+    <w:unhideWhenUsed/>
+    <w:rsid w:val="00DC5581"/>
+    <w:pPr>
+      <w:spacing w:after="0"/>
+      <w:ind w:left="220" w:hanging="220"/>
+    </w:pPr>
+  </w:style>
+  <w:style w:type="paragraph" w:styleId="Endnotentext">
+    <w:name w:val="endnote text"/>
+    <w:basedOn w:val="Standard"/>
+    <w:link w:val="EndnotentextZchn"/>
+    <w:uiPriority w:val="99"/>
+    <w:semiHidden/>
+    <w:unhideWhenUsed/>
+    <w:rsid w:val="00DC5581"/>
+    <w:pPr>
+      <w:spacing w:after="0" w:line="240" w:lineRule="auto"/>
+    </w:pPr>
+    <w:rPr>
+      <w:sz w:val="20"/>
+      <w:szCs w:val="20"/>
+    </w:rPr>
+  </w:style>
+  <w:style w:type="character" w:customStyle="1" w:styleId="EndnotentextZchn">
+    <w:name w:val="Endnotentext Zchn"/>
+    <w:basedOn w:val="Absatz-Standardschriftart"/>
+    <w:link w:val="Endnotentext"/>
+    <w:uiPriority w:val="99"/>
+    <w:semiHidden/>
+    <w:rsid w:val="00DC5581"/>
+    <w:rPr>
+      <w:sz w:val="20"/>
+      <w:szCs w:val="20"/>
+    </w:rPr>
+  </w:style>
+  <w:style w:type="character" w:styleId="Endnotenzeichen">
+    <w:name w:val="endnote reference"/>
+    <w:basedOn w:val="Absatz-Standardschriftart"/>
+    <w:uiPriority w:val="99"/>
+    <w:semiHidden/>
+    <w:unhideWhenUsed/>
+    <w:rsid w:val="00DC5581"/>
+    <w:rPr>
+      <w:vertAlign w:val="superscript"/>
+    </w:rPr>
+  </w:style>
+  <w:style w:type="character" w:styleId="Seitenzahl">
+    <w:name w:val="page number"/>
+    <w:basedOn w:val="Absatz-Standardschriftart"/>
+    <w:uiPriority w:val="99"/>
+    <w:semiHidden/>
+    <w:unhideWhenUsed/>
+    <w:rsid w:val="00DC5581"/>
+  </w:style>
+  <w:style w:type="character" w:styleId="Zeilennummer">
+    <w:name w:val="line number"/>
+    <w:basedOn w:val="Absatz-Standardschriftart"/>
+    <w:uiPriority w:val="99"/>
+    <w:semiHidden/>
+    <w:unhideWhenUsed/>
+    <w:rsid w:val="00DC5581"/>
+  </w:style>
+  <w:style w:type="character" w:styleId="Funotenzeichen">
+    <w:name w:val="footnote reference"/>
+    <w:basedOn w:val="Absatz-Standardschriftart"/>
+    <w:uiPriority w:val="99"/>
+    <w:semiHidden/>
+    <w:unhideWhenUsed/>
+    <w:rsid w:val="00DC5581"/>
+    <w:rPr>
+      <w:vertAlign w:val="superscript"/>
+    </w:rPr>
+  </w:style>
+  <w:style w:type="paragraph" w:styleId="Umschlagabsenderadresse">
+    <w:name w:val="envelope return"/>
+    <w:basedOn w:val="Standard"/>
+    <w:uiPriority w:val="99"/>
+    <w:semiHidden/>
+    <w:unhideWhenUsed/>
+    <w:rsid w:val="00DC5581"/>
+    <w:pPr>
+      <w:spacing w:after="0" w:line="240" w:lineRule="auto"/>
+    </w:pPr>
+    <w:rPr>
+      <w:rFonts w:asciiTheme="majorHAnsi" w:eastAsiaTheme="majorEastAsia" w:hAnsiTheme="majorHAnsi" w:cstheme="majorBidi"/>
+      <w:sz w:val="20"/>
+      <w:szCs w:val="20"/>
+    </w:rPr>
+  </w:style>
+  <w:style w:type="paragraph" w:styleId="Umschlagadresse">
+    <w:name w:val="envelope address"/>
+    <w:basedOn w:val="Standard"/>
+    <w:uiPriority w:val="99"/>
+    <w:semiHidden/>
+    <w:unhideWhenUsed/>
+    <w:rsid w:val="00DC5581"/>
+    <w:pPr>
+      <w:framePr w:w="4320" w:h="2160" w:hRule="exact" w:hSpace="141" w:wrap="auto" w:hAnchor="page" w:xAlign="center" w:yAlign="bottom"/>
+      <w:spacing w:after="0" w:line="240" w:lineRule="auto"/>
+      <w:ind w:left="1"/>
+    </w:pPr>
+    <w:rPr>
+      <w:rFonts w:asciiTheme="majorHAnsi" w:eastAsiaTheme="majorEastAsia" w:hAnsiTheme="majorHAnsi" w:cstheme="majorBidi"/>
+      <w:sz w:val="24"/>
+      <w:szCs w:val="24"/>
+    </w:rPr>
+  </w:style>
+  <w:style w:type="paragraph" w:styleId="Abbildungsverzeichnis">
+    <w:name w:val="table of figures"/>
+    <w:basedOn w:val="Standard"/>
+    <w:next w:val="Standard"/>
+    <w:uiPriority w:val="99"/>
+    <w:semiHidden/>
+    <w:unhideWhenUsed/>
+    <w:rsid w:val="00DC5581"/>
+    <w:pPr>
+      <w:spacing w:after="0"/>
+    </w:pPr>
+  </w:style>
+  <w:style w:type="paragraph" w:styleId="Index1">
+    <w:name w:val="index 1"/>
+    <w:basedOn w:val="Standard"/>
+    <w:next w:val="Standard"/>
+    <w:autoRedefine/>
+    <w:uiPriority w:val="99"/>
+    <w:semiHidden/>
+    <w:unhideWhenUsed/>
+    <w:rsid w:val="00DC5581"/>
+    <w:pPr>
+      <w:spacing w:after="0" w:line="240" w:lineRule="auto"/>
+      <w:ind w:left="220" w:hanging="220"/>
+    </w:pPr>
+  </w:style>
+  <w:style w:type="paragraph" w:styleId="Indexberschrift">
+    <w:name w:val="index heading"/>
+    <w:basedOn w:val="Standard"/>
+    <w:next w:val="Index1"/>
+    <w:uiPriority w:val="99"/>
+    <w:semiHidden/>
+    <w:unhideWhenUsed/>
+    <w:rsid w:val="00DC5581"/>
+    <w:rPr>
+      <w:rFonts w:asciiTheme="majorHAnsi" w:eastAsiaTheme="majorEastAsia" w:hAnsiTheme="majorHAnsi" w:cstheme="majorBidi"/>
+      <w:b/>
+      <w:bCs/>
+    </w:rPr>
+  </w:style>
+  <w:style w:type="paragraph" w:styleId="Funotentext">
+    <w:name w:val="footnote text"/>
+    <w:basedOn w:val="Standard"/>
+    <w:link w:val="FunotentextZchn"/>
+    <w:uiPriority w:val="99"/>
+    <w:semiHidden/>
+    <w:unhideWhenUsed/>
+    <w:rsid w:val="00DC5581"/>
+    <w:pPr>
+      <w:spacing w:after="0" w:line="240" w:lineRule="auto"/>
+    </w:pPr>
+    <w:rPr>
+      <w:sz w:val="20"/>
+      <w:szCs w:val="20"/>
+    </w:rPr>
+  </w:style>
+  <w:style w:type="character" w:customStyle="1" w:styleId="FunotentextZchn">
+    <w:name w:val="Fußnotentext Zchn"/>
+    <w:basedOn w:val="Absatz-Standardschriftart"/>
+    <w:link w:val="Funotentext"/>
+    <w:uiPriority w:val="99"/>
+    <w:semiHidden/>
+    <w:rsid w:val="00DC5581"/>
+    <w:rPr>
+      <w:sz w:val="20"/>
+      <w:szCs w:val="20"/>
+    </w:rPr>
+  </w:style>
+  <w:style w:type="paragraph" w:styleId="Standardeinzug">
+    <w:name w:val="Normal Indent"/>
+    <w:basedOn w:val="Standard"/>
+    <w:uiPriority w:val="99"/>
+    <w:semiHidden/>
+    <w:unhideWhenUsed/>
+    <w:rsid w:val="00DC5581"/>
+    <w:pPr>
+      <w:ind w:left="708"/>
+    </w:pPr>
+  </w:style>
+  <w:style w:type="paragraph" w:styleId="Verzeichnis9">
+    <w:name w:val="toc 9"/>
+    <w:basedOn w:val="Standard"/>
+    <w:next w:val="Standard"/>
+    <w:autoRedefine/>
+    <w:uiPriority w:val="39"/>
+    <w:semiHidden/>
+    <w:unhideWhenUsed/>
+    <w:rsid w:val="00DC5581"/>
+    <w:pPr>
+      <w:spacing w:after="100"/>
+      <w:ind w:left="1760"/>
+    </w:pPr>
+  </w:style>
+  <w:style w:type="paragraph" w:styleId="Verzeichnis8">
+    <w:name w:val="toc 8"/>
+    <w:basedOn w:val="Standard"/>
+    <w:next w:val="Standard"/>
+    <w:autoRedefine/>
+    <w:uiPriority w:val="39"/>
+    <w:semiHidden/>
+    <w:unhideWhenUsed/>
+    <w:rsid w:val="00DC5581"/>
+    <w:pPr>
+      <w:spacing w:after="100"/>
+      <w:ind w:left="1540"/>
+    </w:pPr>
+  </w:style>
+  <w:style w:type="paragraph" w:styleId="Verzeichnis7">
+    <w:name w:val="toc 7"/>
+    <w:basedOn w:val="Standard"/>
+    <w:next w:val="Standard"/>
+    <w:autoRedefine/>
+    <w:uiPriority w:val="39"/>
+    <w:semiHidden/>
+    <w:unhideWhenUsed/>
+    <w:rsid w:val="00DC5581"/>
+    <w:pPr>
+      <w:spacing w:after="100"/>
+      <w:ind w:left="1320"/>
+    </w:pPr>
+  </w:style>
+  <w:style w:type="paragraph" w:styleId="Verzeichnis6">
+    <w:name w:val="toc 6"/>
+    <w:basedOn w:val="Standard"/>
+    <w:next w:val="Standard"/>
+    <w:autoRedefine/>
+    <w:uiPriority w:val="39"/>
+    <w:semiHidden/>
+    <w:unhideWhenUsed/>
+    <w:rsid w:val="00DC5581"/>
+    <w:pPr>
+      <w:spacing w:after="100"/>
+      <w:ind w:left="1100"/>
+    </w:pPr>
+  </w:style>
+  <w:style w:type="paragraph" w:styleId="Verzeichnis5">
+    <w:name w:val="toc 5"/>
+    <w:basedOn w:val="Standard"/>
+    <w:next w:val="Standard"/>
+    <w:autoRedefine/>
+    <w:uiPriority w:val="39"/>
+    <w:semiHidden/>
+    <w:unhideWhenUsed/>
+    <w:rsid w:val="00DC5581"/>
+    <w:pPr>
+      <w:spacing w:after="100"/>
+      <w:ind w:left="880"/>
+    </w:pPr>
+  </w:style>
+  <w:style w:type="paragraph" w:styleId="Verzeichnis4">
+    <w:name w:val="toc 4"/>
+    <w:basedOn w:val="Standard"/>
+    <w:next w:val="Standard"/>
+    <w:autoRedefine/>
+    <w:uiPriority w:val="39"/>
+    <w:semiHidden/>
+    <w:unhideWhenUsed/>
+    <w:rsid w:val="00DC5581"/>
+    <w:pPr>
+      <w:spacing w:after="100"/>
+      <w:ind w:left="660"/>
+    </w:pPr>
+  </w:style>
+  <w:style w:type="paragraph" w:styleId="Verzeichnis3">
+    <w:name w:val="toc 3"/>
+    <w:basedOn w:val="Standard"/>
+    <w:next w:val="Standard"/>
+    <w:autoRedefine/>
+    <w:uiPriority w:val="39"/>
+    <w:semiHidden/>
+    <w:unhideWhenUsed/>
+    <w:rsid w:val="00DC5581"/>
+    <w:pPr>
+      <w:spacing w:after="100"/>
+      <w:ind w:left="440"/>
+    </w:pPr>
+  </w:style>
+  <w:style w:type="paragraph" w:styleId="Verzeichnis2">
+    <w:name w:val="toc 2"/>
+    <w:basedOn w:val="Standard"/>
+    <w:next w:val="Standard"/>
+    <w:autoRedefine/>
+    <w:uiPriority w:val="39"/>
+    <w:semiHidden/>
+    <w:unhideWhenUsed/>
+    <w:rsid w:val="00DC5581"/>
+    <w:pPr>
+      <w:spacing w:after="100"/>
+      <w:ind w:left="220"/>
+    </w:pPr>
+  </w:style>
+  <w:style w:type="paragraph" w:styleId="Verzeichnis1">
+    <w:name w:val="toc 1"/>
+    <w:basedOn w:val="Standard"/>
+    <w:next w:val="Standard"/>
+    <w:autoRedefine/>
+    <w:uiPriority w:val="39"/>
+    <w:semiHidden/>
+    <w:unhideWhenUsed/>
+    <w:rsid w:val="00DC5581"/>
+    <w:pPr>
+      <w:spacing w:after="100"/>
+    </w:pPr>
+  </w:style>
+  <w:style w:type="paragraph" w:styleId="Index9">
+    <w:name w:val="index 9"/>
+    <w:basedOn w:val="Standard"/>
+    <w:next w:val="Standard"/>
+    <w:autoRedefine/>
+    <w:uiPriority w:val="99"/>
+    <w:semiHidden/>
+    <w:unhideWhenUsed/>
+    <w:rsid w:val="00DC5581"/>
+    <w:pPr>
+      <w:spacing w:after="0" w:line="240" w:lineRule="auto"/>
+      <w:ind w:left="1980" w:hanging="220"/>
+    </w:pPr>
+  </w:style>
+  <w:style w:type="paragraph" w:styleId="Index8">
+    <w:name w:val="index 8"/>
+    <w:basedOn w:val="Standard"/>
+    <w:next w:val="Standard"/>
+    <w:autoRedefine/>
+    <w:uiPriority w:val="99"/>
+    <w:semiHidden/>
+    <w:unhideWhenUsed/>
+    <w:rsid w:val="00DC5581"/>
+    <w:pPr>
+      <w:spacing w:after="0" w:line="240" w:lineRule="auto"/>
+      <w:ind w:left="1760" w:hanging="220"/>
+    </w:pPr>
+  </w:style>
+  <w:style w:type="paragraph" w:styleId="Index7">
+    <w:name w:val="index 7"/>
+    <w:basedOn w:val="Standard"/>
+    <w:next w:val="Standard"/>
+    <w:autoRedefine/>
+    <w:uiPriority w:val="99"/>
+    <w:semiHidden/>
+    <w:unhideWhenUsed/>
+    <w:rsid w:val="00DC5581"/>
+    <w:pPr>
+      <w:spacing w:after="0" w:line="240" w:lineRule="auto"/>
+      <w:ind w:left="1540" w:hanging="220"/>
+    </w:pPr>
+  </w:style>
+  <w:style w:type="paragraph" w:styleId="Index6">
+    <w:name w:val="index 6"/>
+    <w:basedOn w:val="Standard"/>
+    <w:next w:val="Standard"/>
+    <w:autoRedefine/>
+    <w:uiPriority w:val="99"/>
+    <w:semiHidden/>
+    <w:unhideWhenUsed/>
+    <w:rsid w:val="00DC5581"/>
+    <w:pPr>
+      <w:spacing w:after="0" w:line="240" w:lineRule="auto"/>
+      <w:ind w:left="1320" w:hanging="220"/>
+    </w:pPr>
+  </w:style>
+  <w:style w:type="paragraph" w:styleId="Index5">
+    <w:name w:val="index 5"/>
+    <w:basedOn w:val="Standard"/>
+    <w:next w:val="Standard"/>
+    <w:autoRedefine/>
+    <w:uiPriority w:val="99"/>
+    <w:semiHidden/>
+    <w:unhideWhenUsed/>
+    <w:rsid w:val="00DC5581"/>
+    <w:pPr>
+      <w:spacing w:after="0" w:line="240" w:lineRule="auto"/>
+      <w:ind w:left="1100" w:hanging="220"/>
+    </w:pPr>
+  </w:style>
+  <w:style w:type="paragraph" w:styleId="Index4">
+    <w:name w:val="index 4"/>
+    <w:basedOn w:val="Standard"/>
+    <w:next w:val="Standard"/>
+    <w:autoRedefine/>
+    <w:uiPriority w:val="99"/>
+    <w:semiHidden/>
+    <w:unhideWhenUsed/>
+    <w:rsid w:val="00DC5581"/>
+    <w:pPr>
+      <w:spacing w:after="0" w:line="240" w:lineRule="auto"/>
+      <w:ind w:left="880" w:hanging="220"/>
+    </w:pPr>
+  </w:style>
+  <w:style w:type="paragraph" w:styleId="Index3">
+    <w:name w:val="index 3"/>
+    <w:basedOn w:val="Standard"/>
+    <w:next w:val="Standard"/>
+    <w:autoRedefine/>
+    <w:uiPriority w:val="99"/>
+    <w:semiHidden/>
+    <w:unhideWhenUsed/>
+    <w:rsid w:val="00DC5581"/>
+    <w:pPr>
+      <w:spacing w:after="0" w:line="240" w:lineRule="auto"/>
+      <w:ind w:left="660" w:hanging="220"/>
+    </w:pPr>
+  </w:style>
+  <w:style w:type="paragraph" w:styleId="Index2">
+    <w:name w:val="index 2"/>
+    <w:basedOn w:val="Standard"/>
+    <w:next w:val="Standard"/>
+    <w:autoRedefine/>
+    <w:uiPriority w:val="99"/>
+    <w:semiHidden/>
+    <w:unhideWhenUsed/>
+    <w:rsid w:val="00DC5581"/>
+    <w:pPr>
+      <w:spacing w:after="0" w:line="240" w:lineRule="auto"/>
+      <w:ind w:left="440" w:hanging="220"/>
+    </w:pPr>
+  </w:style>
 </w:styles>
+</file>
+
+<file path=word/glossary/document.xml><?xml version="1.0" encoding="utf-8"?>
+<w:glossaryDocument xmlns:wpc="http://schemas.microsoft.com/office/word/2010/wordprocessingCanvas" xmlns:cx="http://schemas.microsoft.com/office/drawing/2014/chartex" xmlns:cx1="http://schemas.microsoft.com/office/drawing/2015/9/8/chartex" xmlns:cx2="http://schemas.microsoft.com/office/drawing/2015/10/21/chartex" xmlns:cx3="http://schemas.microsoft.com/office/drawing/2016/5/9/chartex" xmlns:cx4="http://schemas.microsoft.com/office/drawing/2016/5/10/chartex" xmlns:cx5="http://schemas.microsoft.com/office/drawing/2016/5/11/chartex" xmlns:cx6="http://schemas.microsoft.com/office/drawing/2016/5/12/chartex" xmlns:cx7="http://schemas.microsoft.com/office/drawing/2016/5/13/chartex" xmlns:cx8="http://schemas.microsoft.com/office/drawing/2016/5/14/chartex" xmlns:mc="http://schemas.openxmlformats.org/markup-compatibility/2006" xmlns:aink="http://schemas.microsoft.com/office/drawing/2016/ink" xmlns:am3d="http://schemas.microsoft.com/office/drawing/2017/model3d" xmlns:o="urn:schemas-microsoft-com:office:office" xmlns:oel="http://schemas.microsoft.com/office/2019/extlst" xmlns:r="http://schemas.openxmlformats.org/officeDocument/2006/relationships" xmlns:m="http://schemas.openxmlformats.org/officeDocument/2006/math" xmlns:v="urn:schemas-microsoft-com:vml" xmlns:wp14="http://schemas.microsoft.com/office/word/2010/wordprocessingDrawing" xmlns:wp="http://schemas.openxmlformats.org/drawingml/2006/wordprocessingDrawing" xmlns:w10="urn:schemas-microsoft-com:office:word" xmlns:w="http://schemas.openxmlformats.org/wordprocessingml/2006/main" xmlns:w14="http://schemas.microsoft.com/office/word/2010/wordml" xmlns:w15="http://schemas.microsoft.com/office/word/2012/wordml" xmlns:w16cex="http://schemas.microsoft.com/office/word/2018/wordml/cex" xmlns:w16cid="http://schemas.microsoft.com/office/word/2016/wordml/cid" xmlns:w16="http://schemas.microsoft.com/office/word/2018/wordml" xmlns:w16du="http://schemas.microsoft.com/office/word/2023/wordml/word16du" xmlns:w16sdtdh="http://schemas.microsoft.com/office/word/2020/wordml/sdtdatahash" xmlns:w16sdtfl="http://schemas.microsoft.com/office/word/2024/wordml/sdtformatlock" xmlns:w16se="http://schemas.microsoft.com/office/word/2015/wordml/symex" xmlns:wpg="http://schemas.microsoft.com/office/word/2010/wordprocessingGroup" xmlns:wpi="http://schemas.microsoft.com/office/word/2010/wordprocessingInk" xmlns:wne="http://schemas.microsoft.com/office/word/2006/wordml" xmlns:wps="http://schemas.microsoft.com/office/word/2010/wordprocessingShape" mc:Ignorable="w14 w15 w16se w16cid w16 w16cex w16sdtdh w16sdtfl w16du wp14">
+  <w:docParts>
+    <w:docPart>
+      <w:docPartPr>
+        <w:name w:val="DefaultPlaceholder_-1854013440"/>
+        <w:category>
+          <w:name w:val="Allgemein"/>
+          <w:gallery w:val="placeholder"/>
+        </w:category>
+        <w:types>
+          <w:type w:val="bbPlcHdr"/>
+        </w:types>
+        <w:behaviors>
+          <w:behavior w:val="content"/>
+        </w:behaviors>
+        <w:guid w:val="{370284D7-2485-4281-951E-957FEBD44CE0}"/>
+      </w:docPartPr>
+      <w:docPartBody>
+        <w:p>
+          <w:r>
+            <w:rPr>
+              <w:rStyle w:val="Platzhaltertext"/>
+            </w:rPr>
+            <w:t>Klicken oder tippen Sie hier, um Text einzugeben.</w:t>
+          </w:r>
+        </w:p>
+      </w:docPartBody>
+    </w:docPart>
+  </w:docParts>
+</w:glossaryDocument>
+</file>
+
+<file path=word/glossary/fontTable.xml><?xml version="1.0" encoding="utf-8"?>
+<w:fonts xmlns:mc="http://schemas.openxmlformats.org/markup-compatibility/2006" xmlns:r="http://schemas.openxmlformats.org/officeDocument/2006/relationships" xmlns:w="http://schemas.openxmlformats.org/wordprocessingml/2006/main" xmlns:w14="http://schemas.microsoft.com/office/word/2010/wordml" xmlns:w15="http://schemas.microsoft.com/office/word/2012/wordml" xmlns:w16cex="http://schemas.microsoft.com/office/word/2018/wordml/cex" xmlns:w16cid="http://schemas.microsoft.com/office/word/2016/wordml/cid" xmlns:w16="http://schemas.microsoft.com/office/word/2018/wordml" xmlns:w16du="http://schemas.microsoft.com/office/word/2023/wordml/word16du" xmlns:w16sdtdh="http://schemas.microsoft.com/office/word/2020/wordml/sdtdatahash" xmlns:w16sdtfl="http://schemas.microsoft.com/office/word/2024/wordml/sdtformatlock" xmlns:w16se="http://schemas.microsoft.com/office/word/2015/wordml/symex" mc:Ignorable="w14 w15 w16se w16cid w16 w16cex w16sdtdh w16sdtfl w16du">
+  <w:font w:name="Symbol">
+    <w:panose1 w:val="05050102010706020507"/>
+    <w:charset w:val="02"/>
+    <w:family w:val="roman"/>
+    <w:pitch w:val="variable"/>
+    <w:sig w:usb0="00000000" w:usb1="10000000" w:usb2="00000000" w:usb3="00000000" w:csb0="80000000" w:csb1="00000000"/>
+  </w:font>
+  <w:font w:name="Times New Roman">
+    <w:panose1 w:val="02020603050405020304"/>
+    <w:charset w:val="00"/>
+    <w:family w:val="roman"/>
+    <w:pitch w:val="variable"/>
+    <w:sig w:usb0="E0002EFF" w:usb1="C000785B" w:usb2="00000009" w:usb3="00000000" w:csb0="000001FF" w:csb1="00000000"/>
+  </w:font>
+  <w:font w:name="Courier New">
+    <w:panose1 w:val="02070309020205020404"/>
+    <w:charset w:val="00"/>
+    <w:family w:val="modern"/>
+    <w:pitch w:val="fixed"/>
+    <w:sig w:usb0="E0002EFF" w:usb1="C0007843" w:usb2="00000009" w:usb3="00000000" w:csb0="000001FF" w:csb1="00000000"/>
+  </w:font>
+  <w:font w:name="Wingdings">
+    <w:panose1 w:val="05000000000000000000"/>
+    <w:charset w:val="02"/>
+    <w:family w:val="auto"/>
+    <w:pitch w:val="variable"/>
+    <w:sig w:usb0="00000000" w:usb1="10000000" w:usb2="00000000" w:usb3="00000000" w:csb0="80000000" w:csb1="00000000"/>
+  </w:font>
+  <w:font w:name="Cambria">
+    <w:panose1 w:val="02040503050406030204"/>
+    <w:charset w:val="00"/>
+    <w:family w:val="roman"/>
+    <w:pitch w:val="variable"/>
+    <w:sig w:usb0="E00006FF" w:usb1="420024FF" w:usb2="02000000" w:usb3="00000000" w:csb0="0000019F" w:csb1="00000000"/>
+  </w:font>
+  <w:font w:name="MS Mincho">
+    <w:altName w:val="ＭＳ 明朝"/>
+    <w:panose1 w:val="02020609040205080304"/>
+    <w:charset w:val="80"/>
+    <w:family w:val="modern"/>
+    <w:pitch w:val="fixed"/>
+    <w:sig w:usb0="E00002FF" w:usb1="6AC7FDFB" w:usb2="08000012" w:usb3="00000000" w:csb0="0002009F" w:csb1="00000000"/>
+  </w:font>
+  <w:font w:name="Calibri">
+    <w:panose1 w:val="020F0502020204030204"/>
+    <w:charset w:val="00"/>
+    <w:family w:val="swiss"/>
+    <w:pitch w:val="variable"/>
+    <w:sig w:usb0="E4002EFF" w:usb1="C200247B" w:usb2="00000009" w:usb3="00000000" w:csb0="000001FF" w:csb1="00000000"/>
+  </w:font>
+  <w:font w:name="MS Gothic">
+    <w:altName w:val="ＭＳ ゴシック"/>
+    <w:panose1 w:val="020B0609070205080204"/>
+    <w:charset w:val="80"/>
+    <w:family w:val="modern"/>
+    <w:pitch w:val="fixed"/>
+    <w:sig w:usb0="E00002FF" w:usb1="6AC7FDFB" w:usb2="08000012" w:usb3="00000000" w:csb0="0002009F" w:csb1="00000000"/>
+  </w:font>
+  <w:font w:name="Courier">
+    <w:panose1 w:val="02070409020205020404"/>
+    <w:charset w:val="00"/>
+    <w:family w:val="auto"/>
+    <w:pitch w:val="variable"/>
+    <w:sig w:usb0="00000003" w:usb1="00000000" w:usb2="00000000" w:usb3="00000000" w:csb0="00000001" w:csb1="00000000"/>
+  </w:font>
+  <w:font w:name="Consolas">
+    <w:panose1 w:val="020B0609020204030204"/>
+    <w:charset w:val="00"/>
+    <w:family w:val="roman"/>
+    <w:notTrueType/>
+    <w:pitch w:val="default"/>
+  </w:font>
+  <w:font w:name="Segoe UI">
+    <w:panose1 w:val="020B0502040204020203"/>
+    <w:charset w:val="00"/>
+    <w:family w:val="swiss"/>
+    <w:pitch w:val="variable"/>
+    <w:sig w:usb0="E4002EFF" w:usb1="C000E47F" w:usb2="00000009" w:usb3="00000000" w:csb0="000001FF" w:csb1="00000000"/>
+  </w:font>
+  <w:font w:name="Aptos">
+    <w:charset w:val="00"/>
+    <w:family w:val="swiss"/>
+    <w:pitch w:val="variable"/>
+    <w:sig w:usb0="20000287" w:usb1="00000003" w:usb2="00000000" w:usb3="00000000" w:csb0="0000019F" w:csb1="00000000"/>
+  </w:font>
+  <w:font w:name="Aptos Display">
+    <w:charset w:val="00"/>
+    <w:family w:val="swiss"/>
+    <w:pitch w:val="variable"/>
+    <w:sig w:usb0="20000287" w:usb1="00000003" w:usb2="00000000" w:usb3="00000000" w:csb0="0000019F" w:csb1="00000000"/>
+  </w:font>
+</w:fonts>
+</file>
+
+<file path=word/glossary/settings.xml><?xml version="1.0" encoding="utf-8"?>
+<w:settings xmlns:mc="http://schemas.openxmlformats.org/markup-compatibility/2006" xmlns:o="urn:schemas-microsoft-com:office:office" xmlns:r="http://schemas.openxmlformats.org/officeDocument/2006/relationships" xmlns:m="http://schemas.openxmlformats.org/officeDocument/2006/math" xmlns:v="urn:schemas-microsoft-com:vml" xmlns:w10="urn:schemas-microsoft-com:office:word" xmlns:w="http://schemas.openxmlformats.org/wordprocessingml/2006/main" xmlns:w14="http://schemas.microsoft.com/office/word/2010/wordml" xmlns:w15="http://schemas.microsoft.com/office/word/2012/wordml" xmlns:w16cex="http://schemas.microsoft.com/office/word/2018/wordml/cex" xmlns:w16cid="http://schemas.microsoft.com/office/word/2016/wordml/cid" xmlns:w16="http://schemas.microsoft.com/office/word/2018/wordml" xmlns:w16du="http://schemas.microsoft.com/office/word/2023/wordml/word16du" xmlns:w16sdtdh="http://schemas.microsoft.com/office/word/2020/wordml/sdtdatahash" xmlns:w16sdtfl="http://schemas.microsoft.com/office/word/2024/wordml/sdtformatlock" xmlns:w16se="http://schemas.microsoft.com/office/word/2015/wordml/symex" xmlns:sl="http://schemas.openxmlformats.org/schemaLibrary/2006/main" mc:Ignorable="w14 w15 w16se w16cid w16 w16cex w16sdtdh w16sdtfl w16du">
+  <w:view w:val="normal"/>
+  <w:defaultTabStop w:val="708"/>
+  <w:hyphenationZone w:val="425"/>
+  <w:characterSpacingControl w:val="doNotCompress"/>
+  <w:compat>
+    <w:useFELayout/>
+    <w:compatSetting w:name="compatibilityMode" w:uri="http://schemas.microsoft.com/office/word" w:val="15"/>
+    <w:compatSetting w:name="overrideTableStyleFontSizeAndJustification" w:uri="http://schemas.microsoft.com/office/word" w:val="1"/>
+    <w:compatSetting w:name="enableOpenTypeFeatures" w:uri="http://schemas.microsoft.com/office/word" w:val="1"/>
+    <w:compatSetting w:name="doNotFlipMirrorIndents" w:uri="http://schemas.microsoft.com/office/word" w:val="1"/>
+    <w:compatSetting w:name="differentiateMultirowTableHeaders" w:uri="http://schemas.microsoft.com/office/word" w:val="1"/>
+    <w:compatSetting w:name="useWord2013TrackBottomHyphenation" w:uri="http://schemas.microsoft.com/office/word" w:val="0"/>
+  </w:compat>
+  <w:rsids>
+    <w:rsidRoot w:val="001F1504"/>
+    <w:rsid w:val="001F1504"/>
+    <w:rsid w:val="00AB0802"/>
+    <w:rsid w:val="00F033BA"/>
+  </w:rsids>
+  <m:mathPr>
+    <m:mathFont m:val="Cambria Math"/>
+    <m:brkBin m:val="before"/>
+    <m:brkBinSub m:val="--"/>
+    <m:smallFrac m:val="0"/>
+    <m:dispDef/>
+    <m:lMargin m:val="0"/>
+    <m:rMargin m:val="0"/>
+    <m:defJc m:val="centerGroup"/>
+    <m:wrapIndent m:val="1440"/>
+    <m:intLim m:val="subSup"/>
+    <m:naryLim m:val="undOvr"/>
+  </m:mathPr>
+  <w:themeFontLang w:val="de-DE"/>
+  <w:clrSchemeMapping w:bg1="light1" w:t1="dark1" w:bg2="light2" w:t2="dark2" w:accent1="accent1" w:accent2="accent2" w:accent3="accent3" w:accent4="accent4" w:accent5="accent5" w:accent6="accent6" w:hyperlink="hyperlink" w:followedHyperlink="followedHyperlink"/>
+  <w:decimalSymbol w:val=","/>
+  <w:listSeparator w:val=";"/>
+  <w15:chartTrackingRefBased/>
+</w:settings>
+</file>
+
+<file path=word/glossary/styles.xml><?xml version="1.0" encoding="utf-8"?>
+<w:styles xmlns:mc="http://schemas.openxmlformats.org/markup-compatibility/2006" xmlns:r="http://schemas.openxmlformats.org/officeDocument/2006/relationships" xmlns:w="http://schemas.openxmlformats.org/wordprocessingml/2006/main" xmlns:w14="http://schemas.microsoft.com/office/word/2010/wordml" xmlns:w15="http://schemas.microsoft.com/office/word/2012/wordml" xmlns:w16cex="http://schemas.microsoft.com/office/word/2018/wordml/cex" xmlns:w16cid="http://schemas.microsoft.com/office/word/2016/wordml/cid" xmlns:w16="http://schemas.microsoft.com/office/word/2018/wordml" xmlns:w16du="http://schemas.microsoft.com/office/word/2023/wordml/word16du" xmlns:w16sdtdh="http://schemas.microsoft.com/office/word/2020/wordml/sdtdatahash" xmlns:w16sdtfl="http://schemas.microsoft.com/office/word/2024/wordml/sdtformatlock" xmlns:w16se="http://schemas.microsoft.com/office/word/2015/wordml/symex" mc:Ignorable="w14 w15 w16se w16cid w16 w16cex w16sdtdh w16sdtfl w16du">
+  <w:docDefaults>
+    <w:rPrDefault>
+      <w:rPr>
+        <w:rFonts w:asciiTheme="minorHAnsi" w:eastAsiaTheme="minorEastAsia" w:hAnsiTheme="minorHAnsi" w:cstheme="minorBidi"/>
+        <w:kern w:val="2"/>
+        <w:sz w:val="24"/>
+        <w:szCs w:val="24"/>
+        <w:lang w:val="de-DE" w:eastAsia="de-DE" w:bidi="ar-SA"/>
+        <w14:ligatures w14:val="standardContextual"/>
+      </w:rPr>
+    </w:rPrDefault>
+    <w:pPrDefault>
+      <w:pPr>
+        <w:spacing w:after="160" w:line="278" w:lineRule="auto"/>
+      </w:pPr>
+    </w:pPrDefault>
+  </w:docDefaults>
+  <w:latentStyles w:defLockedState="0" w:defUIPriority="99" w:defSemiHidden="0" w:defUnhideWhenUsed="0" w:defQFormat="0" w:count="376">
+    <w:lsdException w:name="Normal" w:uiPriority="0" w:qFormat="1"/>
+    <w:lsdException w:name="heading 1" w:uiPriority="9" w:qFormat="1"/>
+    <w:lsdException w:name="heading 2" w:semiHidden="1" w:uiPriority="9" w:unhideWhenUsed="1" w:qFormat="1"/>
+    <w:lsdException w:name="heading 3" w:semiHidden="1" w:uiPriority="9" w:unhideWhenUsed="1" w:qFormat="1"/>
+    <w:lsdException w:name="heading 4" w:semiHidden="1" w:uiPriority="9" w:unhideWhenUsed="1" w:qFormat="1"/>
+    <w:lsdException w:name="heading 5" w:semiHidden="1" w:uiPriority="9" w:unhideWhenUsed="1" w:qFormat="1"/>
+    <w:lsdException w:name="heading 6" w:semiHidden="1" w:uiPriority="9" w:unhideWhenUsed="1" w:qFormat="1"/>
+    <w:lsdException w:name="heading 7" w:semiHidden="1" w:uiPriority="9" w:unhideWhenUsed="1" w:qFormat="1"/>
+    <w:lsdException w:name="heading 8" w:semiHidden="1" w:uiPriority="9" w:unhideWhenUsed="1" w:qFormat="1"/>
+    <w:lsdException w:name="heading 9" w:semiHidden="1" w:uiPriority="9" w:unhideWhenUsed="1" w:qFormat="1"/>
+    <w:lsdException w:name="index 1" w:semiHidden="1" w:unhideWhenUsed="1"/>
+    <w:lsdException w:name="index 2" w:semiHidden="1" w:unhideWhenUsed="1"/>
+    <w:lsdException w:name="index 3" w:semiHidden="1" w:unhideWhenUsed="1"/>
+    <w:lsdException w:name="index 4" w:semiHidden="1" w:unhideWhenUsed="1"/>
+    <w:lsdException w:name="index 5" w:semiHidden="1" w:unhideWhenUsed="1"/>
+    <w:lsdException w:name="index 6" w:semiHidden="1" w:unhideWhenUsed="1"/>
+    <w:lsdException w:name="index 7" w:semiHidden="1" w:unhideWhenUsed="1"/>
+    <w:lsdException w:name="index 8" w:semiHidden="1" w:unhideWhenUsed="1"/>
+    <w:lsdException w:name="index 9" w:semiHidden="1" w:unhideWhenUsed="1"/>
+    <w:lsdException w:name="toc 1" w:semiHidden="1" w:uiPriority="39" w:unhideWhenUsed="1"/>
+    <w:lsdException w:name="toc 2" w:semiHidden="1" w:uiPriority="39" w:unhideWhenUsed="1"/>
+    <w:lsdException w:name="toc 3" w:semiHidden="1" w:uiPriority="39" w:unhideWhenUsed="1"/>
+    <w:lsdException w:name="toc 4" w:semiHidden="1" w:uiPriority="39" w:unhideWhenUsed="1"/>
+    <w:lsdException w:name="toc 5" w:semiHidden="1" w:uiPriority="39" w:unhideWhenUsed="1"/>
+    <w:lsdException w:name="toc 6" w:semiHidden="1" w:uiPriority="39" w:unhideWhenUsed="1"/>
+    <w:lsdException w:name="toc 7" w:semiHidden="1" w:uiPriority="39" w:unhideWhenUsed="1"/>
+    <w:lsdException w:name="toc 8" w:semiHidden="1" w:uiPriority="39" w:unhideWhenUsed="1"/>
+    <w:lsdException w:name="toc 9" w:semiHidden="1" w:uiPriority="39" w:unhideWhenUsed="1"/>
+    <w:lsdException w:name="Normal Indent" w:semiHidden="1" w:unhideWhenUsed="1"/>
+    <w:lsdException w:name="footnote text" w:semiHidden="1" w:unhideWhenUsed="1"/>
+    <w:lsdException w:name="annotation text" w:semiHidden="1" w:unhideWhenUsed="1"/>
+    <w:lsdException w:name="header" w:semiHidden="1" w:unhideWhenUsed="1"/>
+    <w:lsdException w:name="footer" w:semiHidden="1" w:unhideWhenUsed="1"/>
+    <w:lsdException w:name="index heading" w:semiHidden="1" w:unhideWhenUsed="1"/>
+    <w:lsdException w:name="caption" w:semiHidden="1" w:uiPriority="35" w:unhideWhenUsed="1" w:qFormat="1"/>
+    <w:lsdException w:name="table of figures" w:semiHidden="1" w:unhideWhenUsed="1"/>
+    <w:lsdException w:name="envelope address" w:semiHidden="1" w:unhideWhenUsed="1"/>
+    <w:lsdException w:name="envelope return" w:semiHidden="1" w:unhideWhenUsed="1"/>
+    <w:lsdException w:name="footnote reference" w:semiHidden="1" w:unhideWhenUsed="1"/>
+    <w:lsdException w:name="annotation reference" w:semiHidden="1" w:unhideWhenUsed="1"/>
+    <w:lsdException w:name="line number" w:semiHidden="1" w:unhideWhenUsed="1"/>
+    <w:lsdException w:name="page number" w:semiHidden="1" w:unhideWhenUsed="1"/>
+    <w:lsdException w:name="endnote reference" w:semiHidden="1" w:unhideWhenUsed="1"/>
+    <w:lsdException w:name="endnote text" w:semiHidden="1" w:unhideWhenUsed="1"/>
+    <w:lsdException w:name="table of authorities" w:semiHidden="1" w:unhideWhenUsed="1"/>
+    <w:lsdException w:name="macro" w:semiHidden="1" w:unhideWhenUsed="1"/>
+    <w:lsdException w:name="toa heading" w:semiHidden="1" w:unhideWhenUsed="1"/>
+    <w:lsdException w:name="List" w:semiHidden="1" w:unhideWhenUsed="1"/>
+    <w:lsdException w:name="List Bullet" w:semiHidden="1" w:unhideWhenUsed="1"/>
+    <w:lsdException w:name="List Number" w:semiHidden="1" w:unhideWhenUsed="1"/>
+    <w:lsdException w:name="List 2" w:semiHidden="1" w:unhideWhenUsed="1"/>
+    <w:lsdException w:name="List 3" w:semiHidden="1" w:unhideWhenUsed="1"/>
+    <w:lsdException w:name="List 4" w:semiHidden="1" w:unhideWhenUsed="1"/>
+    <w:lsdException w:name="List 5" w:semiHidden="1" w:unhideWhenUsed="1"/>
+    <w:lsdException w:name="List Bullet 2" w:semiHidden="1" w:unhideWhenUsed="1"/>
+    <w:lsdException w:name="List Bullet 3" w:semiHidden="1" w:unhideWhenUsed="1"/>
+    <w:lsdException w:name="List Bullet 4" w:semiHidden="1" w:unhideWhenUsed="1"/>
+    <w:lsdException w:name="List Bullet 5" w:semiHidden="1" w:unhideWhenUsed="1"/>
+    <w:lsdException w:name="List Number 2" w:semiHidden="1" w:unhideWhenUsed="1"/>
+    <w:lsdException w:name="List Number 3" w:semiHidden="1" w:unhideWhenUsed="1"/>
+    <w:lsdException w:name="List Number 4" w:semiHidden="1" w:unhideWhenUsed="1"/>
+    <w:lsdException w:name="List Number 5" w:semiHidden="1" w:unhideWhenUsed="1"/>
+    <w:lsdException w:name="Title" w:uiPriority="10" w:qFormat="1"/>
+    <w:lsdException w:name="Closing" w:semiHidden="1" w:unhideWhenUsed="1"/>
+    <w:lsdException w:name="Signature" w:semiHidden="1" w:unhideWhenUsed="1"/>
+    <w:lsdException w:name="Default Paragraph Font" w:semiHidden="1" w:uiPriority="1" w:unhideWhenUsed="1"/>
+    <w:lsdException w:name="Body Text" w:semiHidden="1" w:unhideWhenUsed="1"/>
+    <w:lsdException w:name="Body Text Indent" w:semiHidden="1" w:unhideWhenUsed="1"/>
+    <w:lsdException w:name="List Continue" w:semiHidden="1" w:unhideWhenUsed="1"/>
+    <w:lsdException w:name="List Continue 2" w:semiHidden="1" w:unhideWhenUsed="1"/>
+    <w:lsdException w:name="List Continue 3" w:semiHidden="1" w:unhideWhenUsed="1"/>
+    <w:lsdException w:name="List Continue 4" w:semiHidden="1" w:unhideWhenUsed="1"/>
+    <w:lsdException w:name="List Continue 5" w:semiHidden="1" w:unhideWhenUsed="1"/>
+    <w:lsdException w:name="Message Header" w:semiHidden="1" w:unhideWhenUsed="1"/>
+    <w:lsdException w:name="Subtitle" w:uiPriority="11" w:qFormat="1"/>
+    <w:lsdException w:name="Salutation" w:semiHidden="1" w:unhideWhenUsed="1"/>
+    <w:lsdException w:name="Date" w:semiHidden="1" w:unhideWhenUsed="1"/>
+    <w:lsdException w:name="Body Text First Indent" w:semiHidden="1" w:unhideWhenUsed="1"/>
+    <w:lsdException w:name="Body Text First Indent 2" w:semiHidden="1" w:unhideWhenUsed="1"/>
+    <w:lsdException w:name="Note Heading" w:semiHidden="1" w:unhideWhenUsed="1"/>
+    <w:lsdException w:name="Body Text 2" w:semiHidden="1" w:unhideWhenUsed="1"/>
+    <w:lsdException w:name="Body Text 3" w:semiHidden="1" w:unhideWhenUsed="1"/>
+    <w:lsdException w:name="Body Text Indent 2" w:semiHidden="1" w:unhideWhenUsed="1"/>
+    <w:lsdException w:name="Body Text Indent 3" w:semiHidden="1" w:unhideWhenUsed="1"/>
+    <w:lsdException w:name="Block Text" w:semiHidden="1" w:unhideWhenUsed="1"/>
+    <w:lsdException w:name="Hyperlink" w:semiHidden="1" w:unhideWhenUsed="1"/>
+    <w:lsdException w:name="FollowedHyperlink" w:semiHidden="1" w:unhideWhenUsed="1"/>
+    <w:lsdException w:name="Strong" w:uiPriority="22" w:qFormat="1"/>
+    <w:lsdException w:name="Emphasis" w:uiPriority="20" w:qFormat="1"/>
+    <w:lsdException w:name="Document Map" w:semiHidden="1" w:unhideWhenUsed="1"/>
+    <w:lsdException w:name="Plain Text" w:semiHidden="1" w:unhideWhenUsed="1"/>
+    <w:lsdException w:name="E-mail Signature" w:semiHidden="1" w:unhideWhenUsed="1"/>
+    <w:lsdException w:name="HTML Top of Form" w:semiHidden="1" w:unhideWhenUsed="1"/>
+    <w:lsdException w:name="HTML Bottom of Form" w:semiHidden="1" w:unhideWhenUsed="1"/>
+    <w:lsdException w:name="Normal (Web)" w:semiHidden="1" w:unhideWhenUsed="1"/>
+    <w:lsdException w:name="HTML Acronym" w:semiHidden="1" w:unhideWhenUsed="1"/>
+    <w:lsdException w:name="HTML Address" w:semiHidden="1" w:unhideWhenUsed="1"/>
+    <w:lsdException w:name="HTML Cite" w:semiHidden="1" w:unhideWhenUsed="1"/>
+    <w:lsdException w:name="HTML Code" w:semiHidden="1" w:unhideWhenUsed="1"/>
+    <w:lsdException w:name="HTML Definition" w:semiHidden="1" w:unhideWhenUsed="1"/>
+    <w:lsdException w:name="HTML Keyboard" w:semiHidden="1" w:unhideWhenUsed="1"/>
+    <w:lsdException w:name="HTML Preformatted" w:semiHidden="1" w:unhideWhenUsed="1"/>
+    <w:lsdException w:name="HTML Sample" w:semiHidden="1" w:unhideWhenUsed="1"/>
+    <w:lsdException w:name="HTML Typewriter" w:semiHidden="1" w:unhideWhenUsed="1"/>
+    <w:lsdException w:name="HTML Variable" w:semiHidden="1" w:unhideWhenUsed="1"/>
+    <w:lsdException w:name="Normal Table" w:semiHidden="1" w:unhideWhenUsed="1"/>
+    <w:lsdException w:name="annotation subject" w:semiHidden="1" w:unhideWhenUsed="1"/>
+    <w:lsdException w:name="No List" w:semiHidden="1" w:unhideWhenUsed="1"/>
+    <w:lsdException w:name="Outline List 1" w:semiHidden="1" w:unhideWhenUsed="1"/>
+    <w:lsdException w:name="Outline List 2" w:semiHidden="1" w:unhideWhenUsed="1"/>
+    <w:lsdException w:name="Outline List 3" w:semiHidden="1" w:unhideWhenUsed="1"/>
+    <w:lsdException w:name="Table Simple 1" w:semiHidden="1" w:unhideWhenUsed="1"/>
+    <w:lsdException w:name="Table Simple 2" w:semiHidden="1" w:unhideWhenUsed="1"/>
+    <w:lsdException w:name="Table Simple 3" w:semiHidden="1" w:unhideWhenUsed="1"/>
+    <w:lsdException w:name="Table Classic 1" w:semiHidden="1" w:unhideWhenUsed="1"/>
+    <w:lsdException w:name="Table Classic 2" w:semiHidden="1" w:unhideWhenUsed="1"/>
+    <w:lsdException w:name="Table Classic 3" w:semiHidden="1" w:unhideWhenUsed="1"/>
+    <w:lsdException w:name="Table Classic 4" w:semiHidden="1" w:unhideWhenUsed="1"/>
+    <w:lsdException w:name="Table Colorful 1" w:semiHidden="1" w:unhideWhenUsed="1"/>
+    <w:lsdException w:name="Table Colorful 2" w:semiHidden="1" w:unhideWhenUsed="1"/>
+    <w:lsdException w:name="Table Colorful 3" w:semiHidden="1" w:unhideWhenUsed="1"/>
+    <w:lsdException w:name="Table Columns 1" w:semiHidden="1" w:unhideWhenUsed="1"/>
+    <w:lsdException w:name="Table Columns 2" w:semiHidden="1" w:unhideWhenUsed="1"/>
+    <w:lsdException w:name="Table Columns 3" w:semiHidden="1" w:unhideWhenUsed="1"/>
+    <w:lsdException w:name="Table Columns 4" w:semiHidden="1" w:unhideWhenUsed="1"/>
+    <w:lsdException w:name="Table Columns 5" w:semiHidden="1" w:unhideWhenUsed="1"/>
+    <w:lsdException w:name="Table Grid 1" w:semiHidden="1" w:unhideWhenUsed="1"/>
+    <w:lsdException w:name="Table Grid 2" w:semiHidden="1" w:unhideWhenUsed="1"/>
+    <w:lsdException w:name="Table Grid 3" w:semiHidden="1" w:unhideWhenUsed="1"/>
+    <w:lsdException w:name="Table Grid 4" w:semiHidden="1" w:unhideWhenUsed="1"/>
+    <w:lsdException w:name="Table Grid 5" w:semiHidden="1" w:unhideWhenUsed="1"/>
+    <w:lsdException w:name="Table Grid 6" w:semiHidden="1" w:unhideWhenUsed="1"/>
+    <w:lsdException w:name="Table Grid 7" w:semiHidden="1" w:unhideWhenUsed="1"/>
+    <w:lsdException w:name="Table Grid 8" w:semiHidden="1" w:unhideWhenUsed="1"/>
+    <w:lsdException w:name="Table List 1" w:semiHidden="1" w:unhideWhenUsed="1"/>
+    <w:lsdException w:name="Table List 2" w:semiHidden="1" w:unhideWhenUsed="1"/>
+    <w:lsdException w:name="Table List 3" w:semiHidden="1" w:unhideWhenUsed="1"/>
+    <w:lsdException w:name="Table List 4" w:semiHidden="1" w:unhideWhenUsed="1"/>
+    <w:lsdException w:name="Table List 5" w:semiHidden="1" w:unhideWhenUsed="1"/>
+    <w:lsdException w:name="Table List 6" w:semiHidden="1" w:unhideWhenUsed="1"/>
+    <w:lsdException w:name="Table List 7" w:semiHidden="1" w:unhideWhenUsed="1"/>
+    <w:lsdException w:name="Table List 8" w:semiHidden="1" w:unhideWhenUsed="1"/>
+    <w:lsdException w:name="Table 3D effects 1" w:semiHidden="1" w:unhideWhenUsed="1"/>
+    <w:lsdException w:name="Table 3D effects 2" w:semiHidden="1" w:unhideWhenUsed="1"/>
+    <w:lsdException w:name="Table 3D effects 3" w:semiHidden="1" w:unhideWhenUsed="1"/>
+    <w:lsdException w:name="Table Contemporary" w:semiHidden="1" w:unhideWhenUsed="1"/>
+    <w:lsdException w:name="Table Elegant" w:semiHidden="1" w:unhideWhenUsed="1"/>
+    <w:lsdException w:name="Table Professional" w:semiHidden="1" w:unhideWhenUsed="1"/>
+    <w:lsdException w:name="Table Subtle 1" w:semiHidden="1" w:unhideWhenUsed="1"/>
+    <w:lsdException w:name="Table Subtle 2" w:semiHidden="1" w:unhideWhenUsed="1"/>
+    <w:lsdException w:name="Table Web 1" w:semiHidden="1" w:unhideWhenUsed="1"/>
+    <w:lsdException w:name="Table Web 2" w:semiHidden="1" w:unhideWhenUsed="1"/>
+    <w:lsdException w:name="Table Web 3" w:semiHidden="1" w:unhideWhenUsed="1"/>
+    <w:lsdException w:name="Balloon Text" w:semiHidden="1" w:unhideWhenUsed="1"/>
+    <w:lsdException w:name="Table Grid" w:uiPriority="39"/>
+    <w:lsdException w:name="Table Theme" w:semiHidden="1" w:unhideWhenUsed="1"/>
+    <w:lsdException w:name="Placeholder Text" w:semiHidden="1"/>
+    <w:lsdException w:name="No Spacing" w:uiPriority="1" w:qFormat="1"/>
+    <w:lsdException w:name="Light Shading" w:uiPriority="60"/>
+    <w:lsdException w:name="Light List" w:uiPriority="61"/>
+    <w:lsdException w:name="Light Grid" w:uiPriority="62"/>
+    <w:lsdException w:name="Medium Shading 1" w:uiPriority="63"/>
+    <w:lsdException w:name="Medium Shading 2" w:uiPriority="64"/>
+    <w:lsdException w:name="Medium List 1" w:uiPriority="65"/>
+    <w:lsdException w:name="Medium List 2" w:uiPriority="66"/>
+    <w:lsdException w:name="Medium Grid 1" w:uiPriority="67"/>
+    <w:lsdException w:name="Medium Grid 2" w:uiPriority="68"/>
+    <w:lsdException w:name="Medium Grid 3" w:uiPriority="69"/>
+    <w:lsdException w:name="Dark List" w:uiPriority="70"/>
+    <w:lsdException w:name="Colorful Shading" w:uiPriority="71"/>
+    <w:lsdException w:name="Colorful List" w:uiPriority="72"/>
+    <w:lsdException w:name="Colorful Grid" w:uiPriority="73"/>
+    <w:lsdException w:name="Light Shading Accent 1" w:uiPriority="60"/>
+    <w:lsdException w:name="Light List Accent 1" w:uiPriority="61"/>
+    <w:lsdException w:name="Light Grid Accent 1" w:uiPriority="62"/>
+    <w:lsdException w:name="Medium Shading 1 Accent 1" w:uiPriority="63"/>
+    <w:lsdException w:name="Medium Shading 2 Accent 1" w:uiPriority="64"/>
+    <w:lsdException w:name="Medium List 1 Accent 1" w:uiPriority="65"/>
+    <w:lsdException w:name="Revision" w:semiHidden="1"/>
+    <w:lsdException w:name="List Paragraph" w:uiPriority="34" w:qFormat="1"/>
+    <w:lsdException w:name="Quote" w:uiPriority="29" w:qFormat="1"/>
+    <w:lsdException w:name="Intense Quote" w:uiPriority="30" w:qFormat="1"/>
+    <w:lsdException w:name="Medium List 2 Accent 1" w:uiPriority="66"/>
+    <w:lsdException w:name="Medium Grid 1 Accent 1" w:uiPriority="67"/>
+    <w:lsdException w:name="Medium Grid 2 Accent 1" w:uiPriority="68"/>
+    <w:lsdException w:name="Medium Grid 3 Accent 1" w:uiPriority="69"/>
+    <w:lsdException w:name="Dark List Accent 1" w:uiPriority="70"/>
+    <w:lsdException w:name="Colorful Shading Accent 1" w:uiPriority="71"/>
+    <w:lsdException w:name="Colorful List Accent 1" w:uiPriority="72"/>
+    <w:lsdException w:name="Colorful Grid Accent 1" w:uiPriority="73"/>
+    <w:lsdException w:name="Light Shading Accent 2" w:uiPriority="60"/>
+    <w:lsdException w:name="Light List Accent 2" w:uiPriority="61"/>
+    <w:lsdException w:name="Light Grid Accent 2" w:uiPriority="62"/>
+    <w:lsdException w:name="Medium Shading 1 Accent 2" w:uiPriority="63"/>
+    <w:lsdException w:name="Medium Shading 2 Accent 2" w:uiPriority="64"/>
+    <w:lsdException w:name="Medium List 1 Accent 2" w:uiPriority="65"/>
+    <w:lsdException w:name="Medium List 2 Accent 2" w:uiPriority="66"/>
+    <w:lsdException w:name="Medium Grid 1 Accent 2" w:uiPriority="67"/>
+    <w:lsdException w:name="Medium Grid 2 Accent 2" w:uiPriority="68"/>
+    <w:lsdException w:name="Medium Grid 3 Accent 2" w:uiPriority="69"/>
+    <w:lsdException w:name="Dark List Accent 2" w:uiPriority="70"/>
+    <w:lsdException w:name="Colorful Shading Accent 2" w:uiPriority="71"/>
+    <w:lsdException w:name="Colorful List Accent 2" w:uiPriority="72"/>
+    <w:lsdException w:name="Colorful Grid Accent 2" w:uiPriority="73"/>
+    <w:lsdException w:name="Light Shading Accent 3" w:uiPriority="60"/>
+    <w:lsdException w:name="Light List Accent 3" w:uiPriority="61"/>
+    <w:lsdException w:name="Light Grid Accent 3" w:uiPriority="62"/>
+    <w:lsdException w:name="Medium Shading 1 Accent 3" w:uiPriority="63"/>
+    <w:lsdException w:name="Medium Shading 2 Accent 3" w:uiPriority="64"/>
+    <w:lsdException w:name="Medium List 1 Accent 3" w:uiPriority="65"/>
+    <w:lsdException w:name="Medium List 2 Accent 3" w:uiPriority="66"/>
+    <w:lsdException w:name="Medium Grid 1 Accent 3" w:uiPriority="67"/>
+    <w:lsdException w:name="Medium Grid 2 Accent 3" w:uiPriority="68"/>
+    <w:lsdException w:name="Medium Grid 3 Accent 3" w:uiPriority="69"/>
+    <w:lsdException w:name="Dark List Accent 3" w:uiPriority="70"/>
+    <w:lsdException w:name="Colorful Shading Accent 3" w:uiPriority="71"/>
+    <w:lsdException w:name="Colorful List Accent 3" w:uiPriority="72"/>
+    <w:lsdException w:name="Colorful Grid Accent 3" w:uiPriority="73"/>
+    <w:lsdException w:name="Light Shading Accent 4" w:uiPriority="60"/>
+    <w:lsdException w:name="Light List Accent 4" w:uiPriority="61"/>
+    <w:lsdException w:name="Light Grid Accent 4" w:uiPriority="62"/>
+    <w:lsdException w:name="Medium Shading 1 Accent 4" w:uiPriority="63"/>
+    <w:lsdException w:name="Medium Shading 2 Accent 4" w:uiPriority="64"/>
+    <w:lsdException w:name="Medium List 1 Accent 4" w:uiPriority="65"/>
+    <w:lsdException w:name="Medium List 2 Accent 4" w:uiPriority="66"/>
+    <w:lsdException w:name="Medium Grid 1 Accent 4" w:uiPriority="67"/>
+    <w:lsdException w:name="Medium Grid 2 Accent 4" w:uiPriority="68"/>
+    <w:lsdException w:name="Medium Grid 3 Accent 4" w:uiPriority="69"/>
+    <w:lsdException w:name="Dark List Accent 4" w:uiPriority="70"/>
+    <w:lsdException w:name="Colorful Shading Accent 4" w:uiPriority="71"/>
+    <w:lsdException w:name="Colorful List Accent 4" w:uiPriority="72"/>
+    <w:lsdException w:name="Colorful Grid Accent 4" w:uiPriority="73"/>
+    <w:lsdException w:name="Light Shading Accent 5" w:uiPriority="60"/>
+    <w:lsdException w:name="Light List Accent 5" w:uiPriority="61"/>
+    <w:lsdException w:name="Light Grid Accent 5" w:uiPriority="62"/>
+    <w:lsdException w:name="Medium Shading 1 Accent 5" w:uiPriority="63"/>
+    <w:lsdException w:name="Medium Shading 2 Accent 5" w:uiPriority="64"/>
+    <w:lsdException w:name="Medium List 1 Accent 5" w:uiPriority="65"/>
+    <w:lsdException w:name="Medium List 2 Accent 5" w:uiPriority="66"/>
+    <w:lsdException w:name="Medium Grid 1 Accent 5" w:uiPriority="67"/>
+    <w:lsdException w:name="Medium Grid 2 Accent 5" w:uiPriority="68"/>
+    <w:lsdException w:name="Medium Grid 3 Accent 5" w:uiPriority="69"/>
+    <w:lsdException w:name="Dark List Accent 5" w:uiPriority="70"/>
+    <w:lsdException w:name="Colorful Shading Accent 5" w:uiPriority="71"/>
+    <w:lsdException w:name="Colorful List Accent 5" w:uiPriority="72"/>
+    <w:lsdException w:name="Colorful Grid Accent 5" w:uiPriority="73"/>
+    <w:lsdException w:name="Light Shading Accent 6" w:uiPriority="60"/>
+    <w:lsdException w:name="Light List Accent 6" w:uiPriority="61"/>
+    <w:lsdException w:name="Light Grid Accent 6" w:uiPriority="62"/>
+    <w:lsdException w:name="Medium Shading 1 Accent 6" w:uiPriority="63"/>
+    <w:lsdException w:name="Medium Shading 2 Accent 6" w:uiPriority="64"/>
+    <w:lsdException w:name="Medium List 1 Accent 6" w:uiPriority="65"/>
+    <w:lsdException w:name="Medium List 2 Accent 6" w:uiPriority="66"/>
+    <w:lsdException w:name="Medium Grid 1 Accent 6" w:uiPriority="67"/>
+    <w:lsdException w:name="Medium Grid 2 Accent 6" w:uiPriority="68"/>
+    <w:lsdException w:name="Medium Grid 3 Accent 6" w:uiPriority="69"/>
+    <w:lsdException w:name="Dark List Accent 6" w:uiPriority="70"/>
+    <w:lsdException w:name="Colorful Shading Accent 6" w:uiPriority="71"/>
+    <w:lsdException w:name="Colorful List Accent 6" w:uiPriority="72"/>
+    <w:lsdException w:name="Colorful Grid Accent 6" w:uiPriority="73"/>
+    <w:lsdException w:name="Subtle Emphasis" w:uiPriority="19" w:qFormat="1"/>
+    <w:lsdException w:name="Intense Emphasis" w:uiPriority="21" w:qFormat="1"/>
+    <w:lsdException w:name="Subtle Reference" w:uiPriority="31" w:qFormat="1"/>
+    <w:lsdException w:name="Intense Reference" w:uiPriority="32" w:qFormat="1"/>
+    <w:lsdException w:name="Book Title" w:uiPriority="33" w:qFormat="1"/>
+    <w:lsdException w:name="Bibliography" w:semiHidden="1" w:uiPriority="37" w:unhideWhenUsed="1"/>
+    <w:lsdException w:name="TOC Heading" w:semiHidden="1" w:uiPriority="39" w:unhideWhenUsed="1" w:qFormat="1"/>
+    <w:lsdException w:name="Plain Table 1" w:uiPriority="41"/>
+    <w:lsdException w:name="Plain Table 2" w:uiPriority="42"/>
+    <w:lsdException w:name="Plain Table 3" w:uiPriority="43"/>
+    <w:lsdException w:name="Plain Table 4" w:uiPriority="44"/>
+    <w:lsdException w:name="Plain Table 5" w:uiPriority="45"/>
+    <w:lsdException w:name="Grid Table Light" w:uiPriority="40"/>
+    <w:lsdException w:name="Grid Table 1 Light" w:uiPriority="46"/>
+    <w:lsdException w:name="Grid Table 2" w:uiPriority="47"/>
+    <w:lsdException w:name="Grid Table 3" w:uiPriority="48"/>
+    <w:lsdException w:name="Grid Table 4" w:uiPriority="49"/>
+    <w:lsdException w:name="Grid Table 5 Dark" w:uiPriority="50"/>
+    <w:lsdException w:name="Grid Table 6 Colorful" w:uiPriority="51"/>
+    <w:lsdException w:name="Grid Table 7 Colorful" w:uiPriority="52"/>
+    <w:lsdException w:name="Grid Table 1 Light Accent 1" w:uiPriority="46"/>
+    <w:lsdException w:name="Grid Table 2 Accent 1" w:uiPriority="47"/>
+    <w:lsdException w:name="Grid Table 3 Accent 1" w:uiPriority="48"/>
+    <w:lsdException w:name="Grid Table 4 Accent 1" w:uiPriority="49"/>
+    <w:lsdException w:name="Grid Table 5 Dark Accent 1" w:uiPriority="50"/>
+    <w:lsdException w:name="Grid Table 6 Colorful Accent 1" w:uiPriority="51"/>
+    <w:lsdException w:name="Grid Table 7 Colorful Accent 1" w:uiPriority="52"/>
+    <w:lsdException w:name="Grid Table 1 Light Accent 2" w:uiPriority="46"/>
+    <w:lsdException w:name="Grid Table 2 Accent 2" w:uiPriority="47"/>
+    <w:lsdException w:name="Grid Table 3 Accent 2" w:uiPriority="48"/>
+    <w:lsdException w:name="Grid Table 4 Accent 2" w:uiPriority="49"/>
+    <w:lsdException w:name="Grid Table 5 Dark Accent 2" w:uiPriority="50"/>
+    <w:lsdException w:name="Grid Table 6 Colorful Accent 2" w:uiPriority="51"/>
+    <w:lsdException w:name="Grid Table 7 Colorful Accent 2" w:uiPriority="52"/>
+    <w:lsdException w:name="Grid Table 1 Light Accent 3" w:uiPriority="46"/>
+    <w:lsdException w:name="Grid Table 2 Accent 3" w:uiPriority="47"/>
+    <w:lsdException w:name="Grid Table 3 Accent 3" w:uiPriority="48"/>
+    <w:lsdException w:name="Grid Table 4 Accent 3" w:uiPriority="49"/>
+    <w:lsdException w:name="Grid Table 5 Dark Accent 3" w:uiPriority="50"/>
+    <w:lsdException w:name="Grid Table 6 Colorful Accent 3" w:uiPriority="51"/>
+    <w:lsdException w:name="Grid Table 7 Colorful Accent 3" w:uiPriority="52"/>
+    <w:lsdException w:name="Grid Table 1 Light Accent 4" w:uiPriority="46"/>
+    <w:lsdException w:name="Grid Table 2 Accent 4" w:uiPriority="47"/>
+    <w:lsdException w:name="Grid Table 3 Accent 4" w:uiPriority="48"/>
+    <w:lsdException w:name="Grid Table 4 Accent 4" w:uiPriority="49"/>
+    <w:lsdException w:name="Grid Table 5 Dark Accent 4" w:uiPriority="50"/>
+    <w:lsdException w:name="Grid Table 6 Colorful Accent 4" w:uiPriority="51"/>
+    <w:lsdException w:name="Grid Table 7 Colorful Accent 4" w:uiPriority="52"/>
+    <w:lsdException w:name="Grid Table 1 Light Accent 5" w:uiPriority="46"/>
+    <w:lsdException w:name="Grid Table 2 Accent 5" w:uiPriority="47"/>
+    <w:lsdException w:name="Grid Table 3 Accent 5" w:uiPriority="48"/>
+    <w:lsdException w:name="Grid Table 4 Accent 5" w:uiPriority="49"/>
+    <w:lsdException w:name="Grid Table 5 Dark Accent 5" w:uiPriority="50"/>
+    <w:lsdException w:name="Grid Table 6 Colorful Accent 5" w:uiPriority="51"/>
+    <w:lsdException w:name="Grid Table 7 Colorful Accent 5" w:uiPriority="52"/>
+    <w:lsdException w:name="Grid Table 1 Light Accent 6" w:uiPriority="46"/>
+    <w:lsdException w:name="Grid Table 2 Accent 6" w:uiPriority="47"/>
+    <w:lsdException w:name="Grid Table 3 Accent 6" w:uiPriority="48"/>
+    <w:lsdException w:name="Grid Table 4 Accent 6" w:uiPriority="49"/>
+    <w:lsdException w:name="Grid Table 5 Dark Accent 6" w:uiPriority="50"/>
+    <w:lsdException w:name="Grid Table 6 Colorful Accent 6" w:uiPriority="51"/>
+    <w:lsdException w:name="Grid Table 7 Colorful Accent 6" w:uiPriority="52"/>
+    <w:lsdException w:name="List Table 1 Light" w:uiPriority="46"/>
+    <w:lsdException w:name="List Table 2" w:uiPriority="47"/>
+    <w:lsdException w:name="List Table 3" w:uiPriority="48"/>
+    <w:lsdException w:name="List Table 4" w:uiPriority="49"/>
+    <w:lsdException w:name="List Table 5 Dark" w:uiPriority="50"/>
+    <w:lsdException w:name="List Table 6 Colorful" w:uiPriority="51"/>
+    <w:lsdException w:name="List Table 7 Colorful" w:uiPriority="52"/>
+    <w:lsdException w:name="List Table 1 Light Accent 1" w:uiPriority="46"/>
+    <w:lsdException w:name="List Table 2 Accent 1" w:uiPriority="47"/>
+    <w:lsdException w:name="List Table 3 Accent 1" w:uiPriority="48"/>
+    <w:lsdException w:name="List Table 4 Accent 1" w:uiPriority="49"/>
+    <w:lsdException w:name="List Table 5 Dark Accent 1" w:uiPriority="50"/>
+    <w:lsdException w:name="List Table 6 Colorful Accent 1" w:uiPriority="51"/>
+    <w:lsdException w:name="List Table 7 Colorful Accent 1" w:uiPriority="52"/>
+    <w:lsdException w:name="List Table 1 Light Accent 2" w:uiPriority="46"/>
+    <w:lsdException w:name="List Table 2 Accent 2" w:uiPriority="47"/>
+    <w:lsdException w:name="List Table 3 Accent 2" w:uiPriority="48"/>
+    <w:lsdException w:name="List Table 4 Accent 2" w:uiPriority="49"/>
+    <w:lsdException w:name="List Table 5 Dark Accent 2" w:uiPriority="50"/>
+    <w:lsdException w:name="List Table 6 Colorful Accent 2" w:uiPriority="51"/>
+    <w:lsdException w:name="List Table 7 Colorful Accent 2" w:uiPriority="52"/>
+    <w:lsdException w:name="List Table 1 Light Accent 3" w:uiPriority="46"/>
+    <w:lsdException w:name="List Table 2 Accent 3" w:uiPriority="47"/>
+    <w:lsdException w:name="List Table 3 Accent 3" w:uiPriority="48"/>
+    <w:lsdException w:name="List Table 4 Accent 3" w:uiPriority="49"/>
+    <w:lsdException w:name="List Table 5 Dark Accent 3" w:uiPriority="50"/>
+    <w:lsdException w:name="List Table 6 Colorful Accent 3" w:uiPriority="51"/>
+    <w:lsdException w:name="List Table 7 Colorful Accent 3" w:uiPriority="52"/>
+    <w:lsdException w:name="List Table 1 Light Accent 4" w:uiPriority="46"/>
+    <w:lsdException w:name="List Table 2 Accent 4" w:uiPriority="47"/>
+    <w:lsdException w:name="List Table 3 Accent 4" w:uiPriority="48"/>
+    <w:lsdException w:name="List Table 4 Accent 4" w:uiPriority="49"/>
+    <w:lsdException w:name="List Table 5 Dark Accent 4" w:uiPriority="50"/>
+    <w:lsdException w:name="List Table 6 Colorful Accent 4" w:uiPriority="51"/>
+    <w:lsdException w:name="List Table 7 Colorful Accent 4" w:uiPriority="52"/>
+    <w:lsdException w:name="List Table 1 Light Accent 5" w:uiPriority="46"/>
+    <w:lsdException w:name="List Table 2 Accent 5" w:uiPriority="47"/>
+    <w:lsdException w:name="List Table 3 Accent 5" w:uiPriority="48"/>
+    <w:lsdException w:name="List Table 4 Accent 5" w:uiPriority="49"/>
+    <w:lsdException w:name="List Table 5 Dark Accent 5" w:uiPriority="50"/>
+    <w:lsdException w:name="List Table 6 Colorful Accent 5" w:uiPriority="51"/>
+    <w:lsdException w:name="List Table 7 Colorful Accent 5" w:uiPriority="52"/>
+    <w:lsdException w:name="List Table 1 Light Accent 6" w:uiPriority="46"/>
+    <w:lsdException w:name="List Table 2 Accent 6" w:uiPriority="47"/>
+    <w:lsdException w:name="List Table 3 Accent 6" w:uiPriority="48"/>
+    <w:lsdException w:name="List Table 4 Accent 6" w:uiPriority="49"/>
+    <w:lsdException w:name="List Table 5 Dark Accent 6" w:uiPriority="50"/>
+    <w:lsdException w:name="List Table 6 Colorful Accent 6" w:uiPriority="51"/>
+    <w:lsdException w:name="List Table 7 Colorful Accent 6" w:uiPriority="52"/>
+    <w:lsdException w:name="Mention" w:semiHidden="1" w:unhideWhenUsed="1"/>
+    <w:lsdException w:name="Smart Hyperlink" w:semiHidden="1" w:unhideWhenUsed="1"/>
+    <w:lsdException w:name="Hashtag" w:semiHidden="1" w:unhideWhenUsed="1"/>
+    <w:lsdException w:name="Unresolved Mention" w:semiHidden="1" w:unhideWhenUsed="1"/>
+    <w:lsdException w:name="Smart Link" w:semiHidden="1" w:unhideWhenUsed="1"/>
+  </w:latentStyles>
+  <w:style w:type="paragraph" w:default="1" w:styleId="Standard">
+    <w:name w:val="Normal"/>
+    <w:qFormat/>
+  </w:style>
+  <w:style w:type="character" w:default="1" w:styleId="Absatz-Standardschriftart">
+    <w:name w:val="Default Paragraph Font"/>
+    <w:uiPriority w:val="1"/>
+    <w:semiHidden/>
+    <w:unhideWhenUsed/>
+  </w:style>
+  <w:style w:type="table" w:default="1" w:styleId="NormaleTabelle">
+    <w:name w:val="Normal Table"/>
+    <w:uiPriority w:val="99"/>
+    <w:semiHidden/>
+    <w:unhideWhenUsed/>
+    <w:tblPr>
+      <w:tblInd w:w="0" w:type="dxa"/>
+      <w:tblCellMar>
+        <w:top w:w="0" w:type="dxa"/>
+        <w:left w:w="108" w:type="dxa"/>
+        <w:bottom w:w="0" w:type="dxa"/>
+        <w:right w:w="108" w:type="dxa"/>
+      </w:tblCellMar>
+    </w:tblPr>
+  </w:style>
+  <w:style w:type="numbering" w:default="1" w:styleId="KeineListe">
+    <w:name w:val="No List"/>
+    <w:uiPriority w:val="99"/>
+    <w:semiHidden/>
+    <w:unhideWhenUsed/>
+  </w:style>
+  <w:style w:type="character" w:styleId="Platzhaltertext">
+    <w:name w:val="Placeholder Text"/>
+    <w:basedOn w:val="Absatz-Standardschriftart"/>
+    <w:uiPriority w:val="99"/>
+    <w:semiHidden/>
+    <w:rsid w:val="001F1504"/>
+    <w:rPr>
+      <w:color w:val="666666"/>
+    </w:rPr>
+  </w:style>
+</w:styles>
+</file>
+
+<file path=word/glossary/webSettings.xml><?xml version="1.0" encoding="utf-8"?>
+<w:webSettings xmlns:mc="http://schemas.openxmlformats.org/markup-compatibility/2006" xmlns:r="http://schemas.openxmlformats.org/officeDocument/2006/relationships" xmlns:w="http://schemas.openxmlformats.org/wordprocessingml/2006/main" xmlns:w14="http://schemas.microsoft.com/office/word/2010/wordml" xmlns:w15="http://schemas.microsoft.com/office/word/2012/wordml" xmlns:w16cex="http://schemas.microsoft.com/office/word/2018/wordml/cex" xmlns:w16cid="http://schemas.microsoft.com/office/word/2016/wordml/cid" xmlns:w16="http://schemas.microsoft.com/office/word/2018/wordml" xmlns:w16du="http://schemas.microsoft.com/office/word/2023/wordml/word16du" xmlns:w16sdtdh="http://schemas.microsoft.com/office/word/2020/wordml/sdtdatahash" xmlns:w16sdtfl="http://schemas.microsoft.com/office/word/2024/wordml/sdtformatlock" xmlns:w16se="http://schemas.microsoft.com/office/word/2015/wordml/symex" mc:Ignorable="w14 w15 w16se w16cid w16 w16cex w16sdtdh w16sdtfl w16du">
+  <w:optimizeForBrowser/>
+  <w:allowPNG/>
+</w:webSettings>
 </file>
 
 <file path=word/theme/theme1.xml><?xml version="1.0" encoding="utf-8"?>

</xml_diff>

<commit_message>
Ich habe einen neuen Datensatz simulieren lassen mit verschiedenen Stilen etc. dazu habe ich dann ein neues Notebook erstellt und verschiedene Modelle getestet. Außerdem habe ich kleine Änderungen an der Studienarbeit vorgenommen. Einen kleinen Teil davon habe ich leider nicht gespeichert, aber ist verkraftbar.
</commit_message>
<xml_diff>
--- a/reports/Studienarbeit_Buergeranfragen.docx
+++ b/reports/Studienarbeit_Buergeranfragen.docx
@@ -146,19 +146,7 @@
         <w:rPr>
           <w:lang w:val="de-DE"/>
         </w:rPr>
-        <w:t xml:space="preserve">Natural Language Processing (NLP) ist ein Teilgebiet der künstlichen Intelligenz, </w:t>
-      </w:r>
-      <w:r>
-        <w:rPr>
-          <w:lang w:val="de-DE"/>
-        </w:rPr>
-        <w:t>dass</w:t>
-      </w:r>
-      <w:r>
-        <w:rPr>
-          <w:lang w:val="de-DE"/>
-        </w:rPr>
-        <w:t xml:space="preserve"> sich mit der automatisierten Verarbeitung, Analyse und Generierung natürlicher Sprache beschäftigt. Ziel ist es, menschliche Sprache so zu modellieren, dass sie von Computern interpretiert und verarbeitet werden kann. Dabei kommen sowohl linguistische Regeln als auch statistische und maschinelle Lernverfahren zum Einsatz.</w:t>
+        <w:t>Natural Language Processing (NLP) ist ein Teilgebiet der künstlichen Intelligenz, dass sich mit der automatisierten Verarbeitung, Analyse und Generierung natürlicher Sprache beschäftigt. Ziel ist es, menschliche Sprache so zu modellieren, dass sie von Computern interpretiert und verarbeitet werden kann. Dabei kommen sowohl linguistische Regeln als auch statistische und maschinelle Lernverfahren zum Einsatz.</w:t>
       </w:r>
     </w:p>
     <w:p>
@@ -1008,13 +996,7 @@
         <w:rPr>
           <w:lang w:val="de-DE"/>
         </w:rPr>
-        <w:t>also das Zerlegen des Textes in Einzelwörter („Tokens“</w:t>
-      </w:r>
-      <w:r>
-        <w:rPr>
-          <w:lang w:val="de-DE"/>
-        </w:rPr>
-        <w:t>)</w:t>
+        <w:t>also das Zerlegen des Textes in Einzelwörter („Tokens“)</w:t>
       </w:r>
       <w:r>
         <w:rPr>
@@ -1054,13 +1036,7 @@
         <w:rPr>
           <w:lang w:val="de-DE"/>
         </w:rPr>
-        <w:t xml:space="preserve"> mittels Python-</w:t>
-      </w:r>
-      <w:r>
-        <w:rPr>
-          <w:lang w:val="de-DE"/>
-        </w:rPr>
-        <w:t xml:space="preserve">Funktion </w:t>
+        <w:t xml:space="preserve"> mittels Python-Funktion </w:t>
       </w:r>
       <w:proofErr w:type="spellStart"/>
       <w:proofErr w:type="gramStart"/>
@@ -1106,21 +1082,7 @@
           <w:highlight w:val="yellow"/>
           <w:lang w:val="de-DE"/>
         </w:rPr>
-        <w:t xml:space="preserve"> oder Lemmatisierung, </w:t>
-      </w:r>
-      <w:r>
-        <w:rPr>
-          <w:highlight w:val="yellow"/>
-          <w:lang w:val="de-DE"/>
-        </w:rPr>
-        <w:t>wird im weiteren Verlauf</w:t>
-      </w:r>
-      <w:r>
-        <w:rPr>
-          <w:highlight w:val="yellow"/>
-          <w:lang w:val="de-DE"/>
-        </w:rPr>
-        <w:t xml:space="preserve"> (siehe 5.3).</w:t>
+        <w:t xml:space="preserve"> oder Lemmatisierung, wird im weiteren Verlauf (siehe 5.3).</w:t>
       </w:r>
       <w:commentRangeEnd w:id="0"/>
       <w:r>
@@ -2074,6 +2036,12 @@
     <w:sdt>
       <w:sdtPr>
         <w:rPr>
+          <w:rFonts w:asciiTheme="minorHAnsi" w:eastAsiaTheme="minorEastAsia" w:hAnsiTheme="minorHAnsi" w:cstheme="minorBidi"/>
+          <w:b w:val="0"/>
+          <w:bCs w:val="0"/>
+          <w:color w:val="auto"/>
+          <w:sz w:val="22"/>
+          <w:szCs w:val="22"/>
           <w:lang w:val="de-DE"/>
         </w:rPr>
         <w:tag w:val="CitaviBibliography"/>
@@ -2082,16 +2050,6 @@
           <w:docPart w:val="DefaultPlaceholder_-1854013440"/>
         </w:placeholder>
       </w:sdtPr>
-      <w:sdtEndPr>
-        <w:rPr>
-          <w:rFonts w:asciiTheme="minorHAnsi" w:eastAsiaTheme="minorEastAsia" w:hAnsiTheme="minorHAnsi" w:cstheme="minorBidi"/>
-          <w:b w:val="0"/>
-          <w:bCs w:val="0"/>
-          <w:color w:val="auto"/>
-          <w:sz w:val="22"/>
-          <w:szCs w:val="22"/>
-        </w:rPr>
-      </w:sdtEndPr>
       <w:sdtContent>
         <w:p>
           <w:pPr>
@@ -2163,21 +2121,7 @@
             <w:rPr>
               <w:lang w:val="de-DE"/>
             </w:rPr>
-            <w:t>, 2023. https://www.it-p.de/lexikon/textklassifikation/ (</w:t>
-          </w:r>
-          <w:proofErr w:type="spellStart"/>
-          <w:r>
-            <w:rPr>
-              <w:lang w:val="de-DE"/>
-            </w:rPr>
-            <w:t>accessed</w:t>
-          </w:r>
-          <w:proofErr w:type="spellEnd"/>
-          <w:r>
-            <w:rPr>
-              <w:lang w:val="de-DE"/>
-            </w:rPr>
-            <w:t xml:space="preserve"> May 12, 2025).</w:t>
+            <w:t>, 2023. https://www.it-p.de/lexikon/textklassifikation/ (accessed May 12, 2025).</w:t>
           </w:r>
         </w:p>
         <w:p>
@@ -2195,33 +2139,11 @@
             <w:t xml:space="preserve">[B2] </w:t>
           </w:r>
           <w:bookmarkStart w:id="2" w:name="_CTVL001f761c0d72a4e40119020903e8c712faa"/>
-          <w:proofErr w:type="spellStart"/>
           <w:r>
             <w:rPr>
               <w:lang w:val="de-DE"/>
             </w:rPr>
-            <w:t>Mwiti</w:t>
-          </w:r>
-          <w:proofErr w:type="spellEnd"/>
-          <w:r>
-            <w:rPr>
-              <w:lang w:val="de-DE"/>
-            </w:rPr>
-            <w:t xml:space="preserve">, D., “Python Bag </w:t>
-          </w:r>
-          <w:proofErr w:type="spellStart"/>
-          <w:r>
-            <w:rPr>
-              <w:lang w:val="de-DE"/>
-            </w:rPr>
-            <w:t>of</w:t>
-          </w:r>
-          <w:proofErr w:type="spellEnd"/>
-          <w:r>
-            <w:rPr>
-              <w:lang w:val="de-DE"/>
-            </w:rPr>
-            <w:t xml:space="preserve"> Words Model: Ein vollständiger Leitfaden,”</w:t>
+            <w:t>Mwiti, D., “Python Bag of Words Model: Ein vollständiger Leitfaden,”</w:t>
           </w:r>
           <w:bookmarkEnd w:id="2"/>
           <w:r>
@@ -2230,7 +2152,6 @@
             </w:rPr>
             <w:t xml:space="preserve"> </w:t>
           </w:r>
-          <w:proofErr w:type="spellStart"/>
           <w:r>
             <w:rPr>
               <w:i/>
@@ -2238,26 +2159,11 @@
             </w:rPr>
             <w:t>DataCamp</w:t>
           </w:r>
-          <w:proofErr w:type="spellEnd"/>
           <w:r>
             <w:rPr>
               <w:lang w:val="de-DE"/>
             </w:rPr>
-            <w:t>, 2024. https://www.datacamp.com/de/tutorial/python-bag-of-words-model (</w:t>
-          </w:r>
-          <w:proofErr w:type="spellStart"/>
-          <w:r>
-            <w:rPr>
-              <w:lang w:val="de-DE"/>
-            </w:rPr>
-            <w:t>accessed</w:t>
-          </w:r>
-          <w:proofErr w:type="spellEnd"/>
-          <w:r>
-            <w:rPr>
-              <w:lang w:val="de-DE"/>
-            </w:rPr>
-            <w:t xml:space="preserve"> May 12, 2025).</w:t>
+            <w:t>, 2024. https://www.datacamp.com/de/tutorial/python-bag-of-words-model (accessed May 12, 2025).</w:t>
           </w:r>
         </w:p>
         <w:p>
@@ -2293,21 +2199,7 @@
             <w:rPr>
               <w:lang w:val="de-DE"/>
             </w:rPr>
-            <w:t>, 2025. https://www.ibm.com/de-de/think/topics/natural-language-processing (</w:t>
-          </w:r>
-          <w:proofErr w:type="spellStart"/>
-          <w:r>
-            <w:rPr>
-              <w:lang w:val="de-DE"/>
-            </w:rPr>
-            <w:t>accessed</w:t>
-          </w:r>
-          <w:proofErr w:type="spellEnd"/>
-          <w:r>
-            <w:rPr>
-              <w:lang w:val="de-DE"/>
-            </w:rPr>
-            <w:t xml:space="preserve"> May 12, 2025).</w:t>
+            <w:t>, 2025. https://www.ibm.com/de-de/think/topics/natural-language-processing (accessed May 12, 2025).</w:t>
           </w:r>
         </w:p>
         <w:p>
@@ -2337,41 +2229,18 @@
             </w:rPr>
             <w:t xml:space="preserve"> </w:t>
           </w:r>
-          <w:proofErr w:type="spellStart"/>
           <w:r>
             <w:rPr>
               <w:i/>
               <w:lang w:val="de-DE"/>
             </w:rPr>
-            <w:t>datasolut</w:t>
-          </w:r>
-          <w:proofErr w:type="spellEnd"/>
-          <w:r>
-            <w:rPr>
-              <w:i/>
-              <w:lang w:val="de-DE"/>
-            </w:rPr>
-            <w:t xml:space="preserve"> GmbH</w:t>
+            <w:t>datasolut GmbH</w:t>
           </w:r>
           <w:r>
             <w:rPr>
               <w:lang w:val="de-DE"/>
             </w:rPr>
-            <w:t>, 2023. https://datasolut.com/textklassifikation/ (</w:t>
-          </w:r>
-          <w:proofErr w:type="spellStart"/>
-          <w:r>
-            <w:rPr>
-              <w:lang w:val="de-DE"/>
-            </w:rPr>
-            <w:t>accessed</w:t>
-          </w:r>
-          <w:proofErr w:type="spellEnd"/>
-          <w:r>
-            <w:rPr>
-              <w:lang w:val="de-DE"/>
-            </w:rPr>
-            <w:t xml:space="preserve"> May 12, 2025).</w:t>
+            <w:t>, 2023. https://datasolut.com/textklassifikation/ (accessed May 12, 2025).</w:t>
           </w:r>
           <w:r>
             <w:rPr>
@@ -3401,6 +3270,7 @@
   <w:style w:type="character" w:default="1" w:styleId="Absatz-Standardschriftart">
     <w:name w:val="Default Paragraph Font"/>
     <w:uiPriority w:val="1"/>
+    <w:semiHidden/>
     <w:unhideWhenUsed/>
   </w:style>
   <w:style w:type="table" w:default="1" w:styleId="NormaleTabelle">
@@ -15778,6 +15648,9 @@
   <w:rsids>
     <w:rsidRoot w:val="001F1504"/>
     <w:rsid w:val="001F1504"/>
+    <w:rsid w:val="004D0C86"/>
+    <w:rsid w:val="00970728"/>
+    <w:rsid w:val="009A7E58"/>
     <w:rsid w:val="00AB0802"/>
     <w:rsid w:val="00F033BA"/>
   </w:rsids>

</xml_diff>